<commit_message>
✨: add some text to doc
</commit_message>
<xml_diff>
--- a/Labs/Lab3/Lab3-Dominskyi-Valentyn-IP93.docx
+++ b/Labs/Lab3/Lab3-Dominskyi-Valentyn-IP93.docx
@@ -7,7 +7,7 @@
         <w:ind w:left="567"/>
         <w:jc w:val="center"/>
         <w:rPr>
-          <w:rFonts w:cs="Arial"/>
+          <w:rFonts w:ascii="Merriweather" w:hAnsi="Merriweather" w:cs="Arial"/>
           <w:b/>
           <w:szCs w:val="28"/>
         </w:rPr>
@@ -18,14 +18,14 @@
         <w:ind w:left="567"/>
         <w:jc w:val="center"/>
         <w:rPr>
-          <w:rFonts w:cs="Arial"/>
+          <w:rFonts w:ascii="Merriweather" w:hAnsi="Merriweather" w:cs="Arial"/>
           <w:b/>
           <w:szCs w:val="28"/>
         </w:rPr>
       </w:pPr>
       <w:r>
         <w:rPr>
-          <w:rFonts w:cs="Arial"/>
+          <w:rFonts w:ascii="Merriweather" w:hAnsi="Merriweather" w:cs="Arial"/>
           <w:b/>
           <w:szCs w:val="28"/>
         </w:rPr>
@@ -37,7 +37,7 @@
         <w:ind w:left="567"/>
         <w:jc w:val="center"/>
         <w:rPr>
-          <w:rFonts w:cs="Arial"/>
+          <w:rFonts w:ascii="Merriweather" w:hAnsi="Merriweather" w:cs="Arial"/>
           <w:b/>
           <w:szCs w:val="28"/>
         </w:rPr>
@@ -48,14 +48,14 @@
         <w:ind w:left="567"/>
         <w:jc w:val="center"/>
         <w:rPr>
-          <w:rFonts w:cs="Arial"/>
+          <w:rFonts w:ascii="Merriweather" w:hAnsi="Merriweather" w:cs="Arial"/>
           <w:b/>
           <w:szCs w:val="28"/>
         </w:rPr>
       </w:pPr>
       <w:r>
         <w:rPr>
-          <w:rFonts w:cs="Arial"/>
+          <w:rFonts w:ascii="Merriweather" w:hAnsi="Merriweather" w:cs="Arial"/>
           <w:b/>
           <w:szCs w:val="28"/>
         </w:rPr>
@@ -67,7 +67,7 @@
         <w:ind w:left="567"/>
         <w:jc w:val="center"/>
         <w:rPr>
-          <w:rFonts w:cs="Arial"/>
+          <w:rFonts w:ascii="Merriweather" w:hAnsi="Merriweather" w:cs="Arial"/>
           <w:b/>
           <w:szCs w:val="28"/>
         </w:rPr>
@@ -78,14 +78,14 @@
         <w:ind w:left="567"/>
         <w:jc w:val="center"/>
         <w:rPr>
-          <w:rFonts w:cs="Arial"/>
+          <w:rFonts w:ascii="Merriweather" w:hAnsi="Merriweather" w:cs="Arial"/>
           <w:b/>
           <w:szCs w:val="28"/>
         </w:rPr>
       </w:pPr>
       <w:r>
         <w:rPr>
-          <w:rFonts w:cs="Arial"/>
+          <w:rFonts w:ascii="Merriweather" w:hAnsi="Merriweather" w:cs="Arial"/>
           <w:b/>
           <w:szCs w:val="28"/>
         </w:rPr>
@@ -97,7 +97,7 @@
         <w:ind w:left="567"/>
         <w:jc w:val="center"/>
         <w:rPr>
-          <w:rFonts w:cs="Arial"/>
+          <w:rFonts w:ascii="Merriweather" w:hAnsi="Merriweather" w:cs="Arial"/>
           <w:b/>
           <w:szCs w:val="28"/>
         </w:rPr>
@@ -108,14 +108,14 @@
         <w:ind w:left="567"/>
         <w:jc w:val="center"/>
         <w:rPr>
-          <w:rFonts w:cs="Arial"/>
+          <w:rFonts w:ascii="Merriweather" w:hAnsi="Merriweather" w:cs="Arial"/>
           <w:b/>
           <w:szCs w:val="28"/>
         </w:rPr>
       </w:pPr>
       <w:r>
         <w:rPr>
-          <w:rFonts w:cs="Arial"/>
+          <w:rFonts w:ascii="Merriweather" w:hAnsi="Merriweather" w:cs="Arial"/>
           <w:b/>
           <w:szCs w:val="28"/>
         </w:rPr>
@@ -127,7 +127,7 @@
         <w:ind w:left="567"/>
         <w:jc w:val="center"/>
         <w:rPr>
-          <w:rFonts w:cs="Arial"/>
+          <w:rFonts w:ascii="Merriweather" w:hAnsi="Merriweather" w:cs="Arial"/>
           <w:b/>
           <w:szCs w:val="28"/>
         </w:rPr>
@@ -138,14 +138,14 @@
         <w:ind w:left="567"/>
         <w:jc w:val="center"/>
         <w:rPr>
-          <w:rFonts w:cs="Arial"/>
+          <w:rFonts w:ascii="Merriweather" w:hAnsi="Merriweather" w:cs="Arial"/>
           <w:b/>
           <w:szCs w:val="28"/>
         </w:rPr>
       </w:pPr>
       <w:r>
         <w:rPr>
-          <w:rFonts w:cs="Arial"/>
+          <w:rFonts w:ascii="Merriweather" w:hAnsi="Merriweather" w:cs="Arial"/>
           <w:b/>
           <w:szCs w:val="28"/>
         </w:rPr>
@@ -156,7 +156,7 @@
       <w:pPr>
         <w:ind w:left="567"/>
         <w:rPr>
-          <w:rFonts w:cs="Arial"/>
+          <w:rFonts w:ascii="Merriweather" w:hAnsi="Merriweather" w:cs="Arial"/>
         </w:rPr>
       </w:pPr>
     </w:p>
@@ -164,7 +164,7 @@
       <w:pPr>
         <w:ind w:left="567"/>
         <w:rPr>
-          <w:rFonts w:cs="Arial"/>
+          <w:rFonts w:ascii="Merriweather" w:hAnsi="Merriweather" w:cs="Arial"/>
         </w:rPr>
       </w:pPr>
     </w:p>
@@ -172,7 +172,7 @@
       <w:pPr>
         <w:ind w:left="567"/>
         <w:rPr>
-          <w:rFonts w:cs="Arial"/>
+          <w:rFonts w:ascii="Merriweather" w:hAnsi="Merriweather" w:cs="Arial"/>
         </w:rPr>
       </w:pPr>
     </w:p>
@@ -180,7 +180,7 @@
       <w:pPr>
         <w:ind w:left="567"/>
         <w:rPr>
-          <w:rFonts w:cs="Arial"/>
+          <w:rFonts w:ascii="Merriweather" w:hAnsi="Merriweather" w:cs="Arial"/>
         </w:rPr>
       </w:pPr>
     </w:p>
@@ -189,7 +189,7 @@
         <w:ind w:left="567"/>
         <w:jc w:val="center"/>
         <w:rPr>
-          <w:rFonts w:cs="Arial"/>
+          <w:rFonts w:ascii="Merriweather" w:hAnsi="Merriweather" w:cs="Arial"/>
           <w:b/>
           <w:szCs w:val="28"/>
           <w:lang w:val="en-US"/>
@@ -197,7 +197,7 @@
       </w:pPr>
       <w:r>
         <w:rPr>
-          <w:rFonts w:cs="Arial"/>
+          <w:rFonts w:ascii="Merriweather" w:hAnsi="Merriweather" w:cs="Arial"/>
           <w:b/>
           <w:szCs w:val="28"/>
         </w:rPr>
@@ -205,7 +205,7 @@
       </w:r>
       <w:r>
         <w:rPr>
-          <w:rFonts w:cs="Arial"/>
+          <w:rFonts w:ascii="Merriweather" w:hAnsi="Merriweather" w:cs="Arial"/>
           <w:b/>
           <w:szCs w:val="28"/>
           <w:lang w:val="en-US"/>
@@ -218,7 +218,7 @@
         <w:ind w:left="567"/>
         <w:jc w:val="center"/>
         <w:rPr>
-          <w:rFonts w:cs="Arial"/>
+          <w:rFonts w:ascii="Merriweather" w:hAnsi="Merriweather" w:cs="Arial"/>
           <w:b/>
           <w:szCs w:val="28"/>
         </w:rPr>
@@ -229,13 +229,13 @@
         <w:ind w:left="567"/>
         <w:jc w:val="center"/>
         <w:rPr>
-          <w:rFonts w:cs="Arial"/>
-          <w:szCs w:val="28"/>
-        </w:rPr>
-      </w:pPr>
-      <w:r>
-        <w:rPr>
-          <w:rFonts w:cs="Arial"/>
+          <w:rFonts w:ascii="Merriweather" w:hAnsi="Merriweather" w:cs="Arial"/>
+          <w:szCs w:val="28"/>
+        </w:rPr>
+      </w:pPr>
+      <w:r>
+        <w:rPr>
+          <w:rFonts w:ascii="Merriweather" w:hAnsi="Merriweather" w:cs="Arial"/>
           <w:szCs w:val="28"/>
         </w:rPr>
         <w:t>з дисципліни</w:t>
@@ -246,27 +246,27 @@
         <w:ind w:left="567"/>
         <w:jc w:val="center"/>
         <w:rPr>
-          <w:rFonts w:cs="Arial"/>
-          <w:szCs w:val="28"/>
-        </w:rPr>
-      </w:pPr>
-      <w:r>
-        <w:rPr>
-          <w:rFonts w:cs="Arial"/>
+          <w:rFonts w:ascii="Merriweather" w:hAnsi="Merriweather" w:cs="Arial"/>
+          <w:szCs w:val="28"/>
+        </w:rPr>
+      </w:pPr>
+      <w:r>
+        <w:rPr>
+          <w:rFonts w:ascii="Merriweather" w:hAnsi="Merriweather" w:cs="Arial"/>
           <w:szCs w:val="28"/>
         </w:rPr>
         <w:t>«</w:t>
       </w:r>
       <w:r>
         <w:rPr>
-          <w:rFonts w:cs="Arial"/>
+          <w:rFonts w:ascii="Merriweather" w:hAnsi="Merriweather" w:cs="Arial"/>
           <w:szCs w:val="28"/>
         </w:rPr>
         <w:t>Компоненти програмної інженерії. Якість та тестування програмного забезпечення</w:t>
       </w:r>
       <w:r>
         <w:rPr>
-          <w:rFonts w:cs="Arial"/>
+          <w:rFonts w:ascii="Merriweather" w:hAnsi="Merriweather" w:cs="Arial"/>
           <w:szCs w:val="28"/>
         </w:rPr>
         <w:t>»</w:t>
@@ -277,7 +277,7 @@
         <w:ind w:left="567"/>
         <w:jc w:val="center"/>
         <w:rPr>
-          <w:rFonts w:cs="Arial"/>
+          <w:rFonts w:ascii="Merriweather" w:hAnsi="Merriweather" w:cs="Arial"/>
           <w:szCs w:val="28"/>
         </w:rPr>
       </w:pPr>
@@ -290,13 +290,13 @@
         <w:ind w:left="567"/>
         <w:jc w:val="center"/>
         <w:rPr>
-          <w:rFonts w:cs="Arial"/>
-          <w:szCs w:val="28"/>
-        </w:rPr>
-      </w:pPr>
-      <w:r>
-        <w:rPr>
-          <w:rFonts w:cs="Arial"/>
+          <w:rFonts w:ascii="Merriweather" w:hAnsi="Merriweather" w:cs="Arial"/>
+          <w:szCs w:val="28"/>
+        </w:rPr>
+      </w:pPr>
+      <w:r>
+        <w:rPr>
+          <w:rFonts w:ascii="Merriweather" w:hAnsi="Merriweather" w:cs="Arial"/>
           <w:szCs w:val="28"/>
         </w:rPr>
         <w:t xml:space="preserve">на тему </w:t>
@@ -310,20 +310,20 @@
         <w:ind w:left="567"/>
         <w:jc w:val="center"/>
         <w:rPr>
-          <w:rFonts w:cs="Arial"/>
-          <w:szCs w:val="28"/>
-        </w:rPr>
-      </w:pPr>
-      <w:r>
-        <w:rPr>
-          <w:rFonts w:cs="Arial"/>
+          <w:rFonts w:ascii="Merriweather" w:hAnsi="Merriweather" w:cs="Arial"/>
+          <w:szCs w:val="28"/>
+        </w:rPr>
+      </w:pPr>
+      <w:r>
+        <w:rPr>
+          <w:rFonts w:ascii="Merriweather" w:hAnsi="Merriweather" w:cs="Arial"/>
           <w:szCs w:val="28"/>
         </w:rPr>
         <w:t>«</w:t>
       </w:r>
       <w:r>
         <w:rPr>
-          <w:rFonts w:cs="Arial"/>
+          <w:rFonts w:ascii="Merriweather" w:hAnsi="Merriweather" w:cs="Arial"/>
           <w:bCs/>
           <w:szCs w:val="28"/>
           <w:lang w:val="en-US"/>
@@ -332,7 +332,7 @@
       </w:r>
       <w:r>
         <w:rPr>
-          <w:rFonts w:cs="Arial"/>
+          <w:rFonts w:ascii="Merriweather" w:hAnsi="Merriweather" w:cs="Arial"/>
           <w:bCs/>
           <w:szCs w:val="28"/>
         </w:rPr>
@@ -340,7 +340,7 @@
       </w:r>
       <w:r>
         <w:rPr>
-          <w:rFonts w:cs="Arial"/>
+          <w:rFonts w:ascii="Merriweather" w:hAnsi="Merriweather" w:cs="Arial"/>
           <w:bCs/>
           <w:szCs w:val="28"/>
           <w:lang w:val="en-US"/>
@@ -348,11 +348,14 @@
         <w:t xml:space="preserve"> </w:t>
       </w:r>
       <w:r>
+        <w:rPr>
+          <w:rFonts w:ascii="Merriweather" w:hAnsi="Merriweather"/>
+        </w:rPr>
         <w:t>з використанням методів White Box Testing</w:t>
       </w:r>
       <w:r>
         <w:rPr>
-          <w:rFonts w:cs="Arial"/>
+          <w:rFonts w:ascii="Merriweather" w:hAnsi="Merriweather" w:cs="Arial"/>
           <w:szCs w:val="28"/>
         </w:rPr>
         <w:t>»</w:t>
@@ -366,7 +369,7 @@
         <w:ind w:left="567"/>
         <w:jc w:val="center"/>
         <w:rPr>
-          <w:rFonts w:cs="Arial"/>
+          <w:rFonts w:ascii="Merriweather" w:hAnsi="Merriweather" w:cs="Arial"/>
           <w:bCs/>
           <w:szCs w:val="28"/>
         </w:rPr>
@@ -377,7 +380,7 @@
         <w:ind w:left="567"/>
         <w:jc w:val="center"/>
         <w:rPr>
-          <w:rFonts w:cs="Arial"/>
+          <w:rFonts w:ascii="Merriweather" w:hAnsi="Merriweather" w:cs="Arial"/>
           <w:b/>
           <w:szCs w:val="28"/>
         </w:rPr>
@@ -388,7 +391,7 @@
         <w:ind w:left="567"/>
         <w:jc w:val="center"/>
         <w:rPr>
-          <w:rFonts w:cs="Arial"/>
+          <w:rFonts w:ascii="Merriweather" w:hAnsi="Merriweather" w:cs="Arial"/>
           <w:szCs w:val="28"/>
         </w:rPr>
       </w:pPr>
@@ -398,7 +401,7 @@
         <w:ind w:left="567"/>
         <w:jc w:val="center"/>
         <w:rPr>
-          <w:rFonts w:cs="Arial"/>
+          <w:rFonts w:ascii="Merriweather" w:hAnsi="Merriweather" w:cs="Arial"/>
           <w:szCs w:val="28"/>
         </w:rPr>
       </w:pPr>
@@ -408,7 +411,7 @@
         <w:ind w:left="567"/>
         <w:jc w:val="center"/>
         <w:rPr>
-          <w:rFonts w:cs="Arial"/>
+          <w:rFonts w:ascii="Merriweather" w:hAnsi="Merriweather" w:cs="Arial"/>
           <w:szCs w:val="28"/>
         </w:rPr>
       </w:pPr>
@@ -418,7 +421,7 @@
         <w:ind w:left="567"/>
         <w:jc w:val="center"/>
         <w:rPr>
-          <w:rFonts w:cs="Arial"/>
+          <w:rFonts w:ascii="Merriweather" w:hAnsi="Merriweather" w:cs="Arial"/>
           <w:szCs w:val="28"/>
         </w:rPr>
       </w:pPr>
@@ -428,7 +431,7 @@
         <w:ind w:left="567"/>
         <w:jc w:val="center"/>
         <w:rPr>
-          <w:rFonts w:cs="Arial"/>
+          <w:rFonts w:ascii="Merriweather" w:hAnsi="Merriweather" w:cs="Arial"/>
           <w:szCs w:val="28"/>
         </w:rPr>
       </w:pPr>
@@ -437,13 +440,15 @@
       <w:pPr>
         <w:ind w:left="567"/>
         <w:rPr>
-          <w:rFonts w:cs="Arial"/>
-          <w:szCs w:val="28"/>
-        </w:rPr>
-      </w:pPr>
-      <w:r>
-        <w:rPr>
-          <w:rFonts w:cs="Arial"/>
+          <w:rFonts w:ascii="Merriweather" w:hAnsi="Merriweather" w:cs="Arial"/>
+          <w:sz w:val="24"/>
+          <w:szCs w:val="28"/>
+        </w:rPr>
+      </w:pPr>
+      <w:r>
+        <w:rPr>
+          <w:rFonts w:ascii="Merriweather" w:hAnsi="Merriweather" w:cs="Arial"/>
+          <w:sz w:val="24"/>
           <w:szCs w:val="28"/>
         </w:rPr>
         <w:t xml:space="preserve">Виконав:                </w:t>
@@ -453,41 +458,63 @@
       <w:pPr>
         <w:ind w:left="567"/>
         <w:rPr>
-          <w:rFonts w:cs="Arial"/>
-          <w:szCs w:val="28"/>
-        </w:rPr>
-      </w:pPr>
-      <w:r>
-        <w:rPr>
-          <w:rFonts w:cs="Arial"/>
+          <w:rFonts w:ascii="Merriweather" w:hAnsi="Merriweather" w:cs="Arial"/>
+          <w:sz w:val="24"/>
+          <w:szCs w:val="28"/>
+        </w:rPr>
+      </w:pPr>
+      <w:r>
+        <w:rPr>
+          <w:rFonts w:ascii="Merriweather" w:hAnsi="Merriweather" w:cs="Arial"/>
+          <w:sz w:val="24"/>
           <w:szCs w:val="28"/>
         </w:rPr>
         <w:t xml:space="preserve">                                        </w:t>
       </w:r>
       <w:r>
         <w:rPr>
-          <w:rFonts w:cs="Arial"/>
+          <w:rFonts w:ascii="Merriweather" w:hAnsi="Merriweather" w:cs="Arial"/>
+          <w:sz w:val="24"/>
           <w:szCs w:val="28"/>
         </w:rPr>
         <w:t xml:space="preserve">                    </w:t>
       </w:r>
       <w:r>
         <w:rPr>
-          <w:rFonts w:cs="Arial"/>
+          <w:rFonts w:ascii="Merriweather" w:hAnsi="Merriweather" w:cs="Arial"/>
+          <w:sz w:val="24"/>
           <w:szCs w:val="28"/>
         </w:rPr>
         <w:tab/>
       </w:r>
       <w:r>
         <w:rPr>
-          <w:rFonts w:cs="Arial"/>
+          <w:rFonts w:ascii="Merriweather" w:hAnsi="Merriweather" w:cs="Arial"/>
+          <w:sz w:val="24"/>
           <w:szCs w:val="28"/>
         </w:rPr>
         <w:tab/>
       </w:r>
       <w:r>
         <w:rPr>
-          <w:rFonts w:cs="Arial"/>
+          <w:rFonts w:ascii="Merriweather" w:hAnsi="Merriweather" w:cs="Arial"/>
+          <w:sz w:val="24"/>
+          <w:szCs w:val="28"/>
+        </w:rPr>
+        <w:tab/>
+      </w:r>
+      <w:r>
+        <w:rPr>
+          <w:rFonts w:ascii="Merriweather" w:hAnsi="Merriweather" w:cs="Arial"/>
+          <w:sz w:val="24"/>
+          <w:szCs w:val="28"/>
+        </w:rPr>
+        <w:tab/>
+      </w:r>
+      <w:r>
+        <w:rPr>
+          <w:rFonts w:ascii="Merriweather" w:hAnsi="Merriweather" w:cs="Arial"/>
+          <w:sz w:val="24"/>
           <w:szCs w:val="28"/>
         </w:rPr>
         <w:t>Перевірив:</w:t>
@@ -497,13 +524,15 @@
       <w:pPr>
         <w:ind w:left="567"/>
         <w:rPr>
-          <w:rFonts w:cs="Arial"/>
-          <w:szCs w:val="28"/>
-        </w:rPr>
-      </w:pPr>
-      <w:r>
-        <w:rPr>
-          <w:rFonts w:cs="Arial"/>
+          <w:rFonts w:ascii="Merriweather" w:hAnsi="Merriweather" w:cs="Arial"/>
+          <w:sz w:val="24"/>
+          <w:szCs w:val="28"/>
+        </w:rPr>
+      </w:pPr>
+      <w:r>
+        <w:rPr>
+          <w:rFonts w:ascii="Merriweather" w:hAnsi="Merriweather" w:cs="Arial"/>
+          <w:sz w:val="24"/>
           <w:szCs w:val="28"/>
         </w:rPr>
         <w:t xml:space="preserve">студент групи ІП-93              </w:t>
@@ -513,58 +542,74 @@
       <w:pPr>
         <w:ind w:left="567"/>
         <w:rPr>
-          <w:rFonts w:cs="Arial"/>
+          <w:rFonts w:ascii="Merriweather" w:hAnsi="Merriweather" w:cs="Arial"/>
           <w:b/>
           <w:bCs/>
-          <w:szCs w:val="28"/>
-        </w:rPr>
-      </w:pPr>
-      <w:r>
-        <w:rPr>
-          <w:rFonts w:cs="Arial"/>
+          <w:sz w:val="24"/>
+          <w:szCs w:val="28"/>
+        </w:rPr>
+      </w:pPr>
+      <w:r>
+        <w:rPr>
+          <w:rFonts w:ascii="Merriweather" w:hAnsi="Merriweather" w:cs="Arial"/>
+          <w:sz w:val="24"/>
           <w:szCs w:val="28"/>
         </w:rPr>
         <w:t xml:space="preserve">                     </w:t>
       </w:r>
       <w:r>
         <w:rPr>
-          <w:rFonts w:cs="Arial"/>
+          <w:rFonts w:ascii="Merriweather" w:hAnsi="Merriweather" w:cs="Arial"/>
+          <w:sz w:val="24"/>
           <w:szCs w:val="28"/>
         </w:rPr>
         <w:t xml:space="preserve">                      </w:t>
       </w:r>
       <w:r>
         <w:rPr>
-          <w:rFonts w:cs="Arial"/>
+          <w:rFonts w:ascii="Merriweather" w:hAnsi="Merriweather" w:cs="Arial"/>
+          <w:sz w:val="24"/>
           <w:szCs w:val="28"/>
         </w:rPr>
         <w:tab/>
       </w:r>
       <w:r>
         <w:rPr>
-          <w:rFonts w:cs="Arial"/>
+          <w:rFonts w:ascii="Merriweather" w:hAnsi="Merriweather" w:cs="Arial"/>
+          <w:sz w:val="24"/>
           <w:szCs w:val="28"/>
         </w:rPr>
         <w:tab/>
       </w:r>
       <w:r>
         <w:rPr>
-          <w:rFonts w:cs="Arial"/>
+          <w:rFonts w:ascii="Merriweather" w:hAnsi="Merriweather" w:cs="Arial"/>
+          <w:sz w:val="24"/>
           <w:szCs w:val="28"/>
         </w:rPr>
         <w:tab/>
       </w:r>
       <w:r>
         <w:rPr>
-          <w:rFonts w:cs="Arial"/>
+          <w:rFonts w:ascii="Merriweather" w:hAnsi="Merriweather" w:cs="Arial"/>
+          <w:sz w:val="24"/>
           <w:szCs w:val="28"/>
         </w:rPr>
         <w:tab/>
       </w:r>
       <w:r>
         <w:rPr>
-          <w:rFonts w:cs="Arial"/>
-          <w:bCs/>
+          <w:rFonts w:ascii="Merriweather" w:hAnsi="Merriweather" w:cs="Arial"/>
+          <w:sz w:val="24"/>
+          <w:szCs w:val="28"/>
+        </w:rPr>
+        <w:tab/>
+      </w:r>
+      <w:r>
+        <w:rPr>
+          <w:rFonts w:ascii="Merriweather" w:hAnsi="Merriweather" w:cs="Arial"/>
+          <w:bCs/>
+          <w:sz w:val="24"/>
           <w:szCs w:val="28"/>
         </w:rPr>
         <w:t>Бабарикін Ігор Владиславович</w:t>
@@ -574,14 +619,16 @@
       <w:pPr>
         <w:ind w:left="567"/>
         <w:rPr>
-          <w:rFonts w:cs="Arial"/>
+          <w:rFonts w:ascii="Merriweather" w:hAnsi="Merriweather" w:cs="Arial"/>
+          <w:sz w:val="24"/>
           <w:szCs w:val="28"/>
           <w:lang w:val="en-US"/>
         </w:rPr>
       </w:pPr>
       <w:r>
         <w:rPr>
-          <w:rFonts w:cs="Arial"/>
+          <w:rFonts w:ascii="Merriweather" w:hAnsi="Merriweather" w:cs="Arial"/>
+          <w:sz w:val="24"/>
           <w:szCs w:val="28"/>
         </w:rPr>
         <w:t>Домінський Валентин Олексійович</w:t>
@@ -591,7 +638,8 @@
       <w:pPr>
         <w:ind w:left="567"/>
         <w:rPr>
-          <w:rFonts w:cs="Arial"/>
+          <w:rFonts w:ascii="Merriweather" w:hAnsi="Merriweather" w:cs="Arial"/>
+          <w:sz w:val="24"/>
           <w:szCs w:val="28"/>
         </w:rPr>
       </w:pPr>
@@ -600,20 +648,23 @@
       <w:pPr>
         <w:ind w:left="567"/>
         <w:rPr>
-          <w:rFonts w:cs="Arial"/>
-          <w:szCs w:val="28"/>
-        </w:rPr>
-      </w:pPr>
-      <w:r>
-        <w:rPr>
-          <w:rFonts w:cs="Arial"/>
+          <w:rFonts w:ascii="Merriweather" w:hAnsi="Merriweather" w:cs="Arial"/>
+          <w:sz w:val="24"/>
+          <w:szCs w:val="28"/>
+        </w:rPr>
+      </w:pPr>
+      <w:r>
+        <w:rPr>
+          <w:rFonts w:ascii="Merriweather" w:hAnsi="Merriweather" w:cs="Arial"/>
+          <w:sz w:val="24"/>
           <w:szCs w:val="28"/>
         </w:rPr>
         <w:t xml:space="preserve">номер залікової книжки: </w:t>
       </w:r>
       <w:r>
         <w:rPr>
-          <w:rFonts w:cs="Arial"/>
+          <w:rFonts w:ascii="Merriweather" w:hAnsi="Merriweather" w:cs="Arial"/>
+          <w:sz w:val="24"/>
           <w:szCs w:val="28"/>
         </w:rPr>
         <w:t>9311</w:t>
@@ -623,7 +674,8 @@
       <w:pPr>
         <w:ind w:left="567"/>
         <w:rPr>
-          <w:rFonts w:cs="Arial"/>
+          <w:rFonts w:ascii="Merriweather" w:hAnsi="Merriweather" w:cs="Arial"/>
+          <w:sz w:val="24"/>
           <w:szCs w:val="28"/>
         </w:rPr>
       </w:pPr>
@@ -632,28 +684,32 @@
       <w:pPr>
         <w:ind w:left="567"/>
         <w:rPr>
-          <w:rFonts w:cs="Arial"/>
+          <w:rFonts w:ascii="Merriweather" w:hAnsi="Merriweather" w:cs="Arial"/>
+          <w:sz w:val="24"/>
           <w:szCs w:val="28"/>
           <w:lang w:val="en-US"/>
         </w:rPr>
       </w:pPr>
       <w:r>
         <w:rPr>
-          <w:rFonts w:cs="Arial"/>
+          <w:rFonts w:ascii="Merriweather" w:hAnsi="Merriweather" w:cs="Arial"/>
+          <w:sz w:val="24"/>
           <w:szCs w:val="28"/>
         </w:rPr>
         <w:t>номер у спи</w:t>
       </w:r>
       <w:r>
         <w:rPr>
-          <w:rFonts w:cs="Arial"/>
+          <w:rFonts w:ascii="Merriweather" w:hAnsi="Merriweather" w:cs="Arial"/>
+          <w:sz w:val="24"/>
           <w:szCs w:val="28"/>
         </w:rPr>
         <w:t>с</w:t>
       </w:r>
       <w:r>
         <w:rPr>
-          <w:rFonts w:cs="Arial"/>
+          <w:rFonts w:ascii="Merriweather" w:hAnsi="Merriweather" w:cs="Arial"/>
+          <w:sz w:val="24"/>
           <w:szCs w:val="28"/>
         </w:rPr>
         <w:t>ку: 9</w:t>
@@ -664,7 +720,7 @@
         <w:ind w:left="567"/>
         <w:jc w:val="center"/>
         <w:rPr>
-          <w:rFonts w:cs="Arial"/>
+          <w:rFonts w:ascii="Merriweather" w:hAnsi="Merriweather" w:cs="Arial"/>
           <w:szCs w:val="28"/>
         </w:rPr>
       </w:pPr>
@@ -674,7 +730,7 @@
         <w:ind w:left="567"/>
         <w:jc w:val="center"/>
         <w:rPr>
-          <w:rFonts w:cs="Arial"/>
+          <w:rFonts w:ascii="Merriweather" w:hAnsi="Merriweather" w:cs="Arial"/>
           <w:szCs w:val="28"/>
         </w:rPr>
       </w:pPr>
@@ -684,7 +740,7 @@
         <w:ind w:left="567"/>
         <w:jc w:val="center"/>
         <w:rPr>
-          <w:rFonts w:cs="Arial"/>
+          <w:rFonts w:ascii="Merriweather" w:hAnsi="Merriweather" w:cs="Arial"/>
           <w:szCs w:val="28"/>
         </w:rPr>
       </w:pPr>
@@ -694,7 +750,7 @@
         <w:ind w:left="567"/>
         <w:jc w:val="center"/>
         <w:rPr>
-          <w:rFonts w:cs="Arial"/>
+          <w:rFonts w:ascii="Merriweather" w:hAnsi="Merriweather" w:cs="Arial"/>
           <w:szCs w:val="28"/>
         </w:rPr>
       </w:pPr>
@@ -703,7 +759,7 @@
       <w:pPr>
         <w:ind w:left="567"/>
         <w:rPr>
-          <w:rFonts w:cs="Arial"/>
+          <w:rFonts w:ascii="Merriweather" w:hAnsi="Merriweather" w:cs="Arial"/>
           <w:szCs w:val="28"/>
         </w:rPr>
       </w:pPr>
@@ -713,7 +769,7 @@
         <w:ind w:left="567"/>
         <w:jc w:val="center"/>
         <w:rPr>
-          <w:rFonts w:cs="Arial"/>
+          <w:rFonts w:ascii="Merriweather" w:hAnsi="Merriweather" w:cs="Arial"/>
           <w:szCs w:val="28"/>
         </w:rPr>
       </w:pPr>
@@ -723,23 +779,23 @@
         <w:ind w:left="567"/>
         <w:jc w:val="center"/>
         <w:rPr>
-          <w:rFonts w:cs="Arial"/>
-          <w:szCs w:val="28"/>
-        </w:rPr>
-      </w:pPr>
-    </w:p>
-    <w:p>
-      <w:pPr>
-        <w:rPr>
-          <w:rFonts w:cs="Arial"/>
-          <w:szCs w:val="28"/>
-        </w:rPr>
-      </w:pPr>
-    </w:p>
-    <w:p>
-      <w:pPr>
-        <w:rPr>
-          <w:rFonts w:cs="Arial"/>
+          <w:rFonts w:ascii="Merriweather" w:hAnsi="Merriweather" w:cs="Arial"/>
+          <w:szCs w:val="28"/>
+        </w:rPr>
+      </w:pPr>
+    </w:p>
+    <w:p>
+      <w:pPr>
+        <w:rPr>
+          <w:rFonts w:ascii="Merriweather" w:hAnsi="Merriweather" w:cs="Arial"/>
+          <w:szCs w:val="28"/>
+        </w:rPr>
+      </w:pPr>
+    </w:p>
+    <w:p>
+      <w:pPr>
+        <w:rPr>
+          <w:rFonts w:ascii="Merriweather" w:hAnsi="Merriweather" w:cs="Arial"/>
           <w:szCs w:val="28"/>
         </w:rPr>
       </w:pPr>
@@ -748,13 +804,13 @@
       <w:pPr>
         <w:jc w:val="center"/>
         <w:rPr>
-          <w:rFonts w:cs="Arial"/>
-          <w:szCs w:val="28"/>
-        </w:rPr>
-      </w:pPr>
-      <w:r>
-        <w:rPr>
-          <w:rFonts w:cs="Arial"/>
+          <w:rFonts w:ascii="Merriweather" w:hAnsi="Merriweather" w:cs="Arial"/>
+          <w:szCs w:val="28"/>
+        </w:rPr>
+      </w:pPr>
+      <w:r>
+        <w:rPr>
+          <w:rFonts w:ascii="Merriweather" w:hAnsi="Merriweather" w:cs="Arial"/>
           <w:szCs w:val="28"/>
         </w:rPr>
         <w:t>Київ 2021</w:t>
@@ -763,7 +819,7 @@
     <w:sdt>
       <w:sdtPr>
         <w:rPr>
-          <w:rFonts w:ascii="Arial" w:eastAsia="Times New Roman" w:hAnsi="Arial" w:cs="Times New Roman"/>
+          <w:rFonts w:ascii="Merriweather" w:eastAsia="Times New Roman" w:hAnsi="Merriweather" w:cs="Times New Roman"/>
           <w:color w:val="auto"/>
           <w:sz w:val="28"/>
           <w:szCs w:val="24"/>
@@ -788,6 +844,7 @@
             <w:jc w:val="center"/>
             <w:rPr>
               <w:rStyle w:val="13"/>
+              <w:rFonts w:ascii="Merriweather" w:hAnsi="Merriweather"/>
               <w:color w:val="auto"/>
               <w:lang w:val="uk-UA"/>
             </w:rPr>
@@ -795,6 +852,7 @@
           <w:r>
             <w:rPr>
               <w:rStyle w:val="13"/>
+              <w:rFonts w:ascii="Merriweather" w:hAnsi="Merriweather"/>
               <w:color w:val="auto"/>
               <w:lang w:val="uk-UA"/>
             </w:rPr>
@@ -808,7 +866,7 @@
               <w:tab w:val="right" w:leader="dot" w:pos="10762"/>
             </w:tabs>
             <w:rPr>
-              <w:rFonts w:asciiTheme="minorHAnsi" w:eastAsiaTheme="minorEastAsia" w:hAnsiTheme="minorHAnsi" w:cstheme="minorBidi"/>
+              <w:rFonts w:ascii="Merriweather" w:eastAsiaTheme="minorEastAsia" w:hAnsi="Merriweather" w:cstheme="minorBidi"/>
               <w:noProof/>
               <w:sz w:val="22"/>
               <w:szCs w:val="22"/>
@@ -816,24 +874,35 @@
             </w:rPr>
           </w:pPr>
           <w:r>
+            <w:rPr>
+              <w:rFonts w:ascii="Merriweather" w:hAnsi="Merriweather"/>
+            </w:rPr>
             <w:fldChar w:fldCharType="begin"/>
           </w:r>
           <w:r>
+            <w:rPr>
+              <w:rFonts w:ascii="Merriweather" w:hAnsi="Merriweather"/>
+            </w:rPr>
             <w:instrText xml:space="preserve"> TOC \o "1-3" \h \z \u </w:instrText>
           </w:r>
           <w:r>
+            <w:rPr>
+              <w:rFonts w:ascii="Merriweather" w:hAnsi="Merriweather"/>
+            </w:rPr>
             <w:fldChar w:fldCharType="separate"/>
           </w:r>
           <w:hyperlink w:anchor="_Toc70775625" w:history="1">
             <w:r>
               <w:rPr>
                 <w:rStyle w:val="a5"/>
+                <w:rFonts w:ascii="Merriweather" w:hAnsi="Merriweather"/>
                 <w:noProof/>
               </w:rPr>
               <w:t>Мета:</w:t>
             </w:r>
             <w:r>
               <w:rPr>
+                <w:rFonts w:ascii="Merriweather" w:hAnsi="Merriweather"/>
                 <w:noProof/>
                 <w:webHidden/>
               </w:rPr>
@@ -841,6 +910,7 @@
             </w:r>
             <w:r>
               <w:rPr>
+                <w:rFonts w:ascii="Merriweather" w:hAnsi="Merriweather"/>
                 <w:noProof/>
                 <w:webHidden/>
               </w:rPr>
@@ -848,6 +918,7 @@
             </w:r>
             <w:r>
               <w:rPr>
+                <w:rFonts w:ascii="Merriweather" w:hAnsi="Merriweather"/>
                 <w:noProof/>
                 <w:webHidden/>
               </w:rPr>
@@ -855,12 +926,14 @@
             </w:r>
             <w:r>
               <w:rPr>
-                <w:noProof/>
-                <w:webHidden/>
-              </w:rPr>
-            </w:r>
-            <w:r>
-              <w:rPr>
+                <w:rFonts w:ascii="Merriweather" w:hAnsi="Merriweather"/>
+                <w:noProof/>
+                <w:webHidden/>
+              </w:rPr>
+            </w:r>
+            <w:r>
+              <w:rPr>
+                <w:rFonts w:ascii="Merriweather" w:hAnsi="Merriweather"/>
                 <w:noProof/>
                 <w:webHidden/>
               </w:rPr>
@@ -868,6 +941,7 @@
             </w:r>
             <w:r>
               <w:rPr>
+                <w:rFonts w:ascii="Merriweather" w:hAnsi="Merriweather"/>
                 <w:noProof/>
                 <w:webHidden/>
               </w:rPr>
@@ -875,6 +949,7 @@
             </w:r>
             <w:r>
               <w:rPr>
+                <w:rFonts w:ascii="Merriweather" w:hAnsi="Merriweather"/>
                 <w:noProof/>
                 <w:webHidden/>
               </w:rPr>
@@ -889,7 +964,7 @@
               <w:tab w:val="right" w:leader="dot" w:pos="10762"/>
             </w:tabs>
             <w:rPr>
-              <w:rFonts w:asciiTheme="minorHAnsi" w:eastAsiaTheme="minorEastAsia" w:hAnsiTheme="minorHAnsi" w:cstheme="minorBidi"/>
+              <w:rFonts w:ascii="Merriweather" w:eastAsiaTheme="minorEastAsia" w:hAnsi="Merriweather" w:cstheme="minorBidi"/>
               <w:noProof/>
               <w:sz w:val="22"/>
               <w:szCs w:val="22"/>
@@ -900,12 +975,14 @@
             <w:r>
               <w:rPr>
                 <w:rStyle w:val="a5"/>
+                <w:rFonts w:ascii="Merriweather" w:hAnsi="Merriweather"/>
                 <w:noProof/>
               </w:rPr>
               <w:t>Завдання:</w:t>
             </w:r>
             <w:r>
               <w:rPr>
+                <w:rFonts w:ascii="Merriweather" w:hAnsi="Merriweather"/>
                 <w:noProof/>
                 <w:webHidden/>
               </w:rPr>
@@ -913,6 +990,7 @@
             </w:r>
             <w:r>
               <w:rPr>
+                <w:rFonts w:ascii="Merriweather" w:hAnsi="Merriweather"/>
                 <w:noProof/>
                 <w:webHidden/>
               </w:rPr>
@@ -920,6 +998,7 @@
             </w:r>
             <w:r>
               <w:rPr>
+                <w:rFonts w:ascii="Merriweather" w:hAnsi="Merriweather"/>
                 <w:noProof/>
                 <w:webHidden/>
               </w:rPr>
@@ -927,12 +1006,14 @@
             </w:r>
             <w:r>
               <w:rPr>
-                <w:noProof/>
-                <w:webHidden/>
-              </w:rPr>
-            </w:r>
-            <w:r>
-              <w:rPr>
+                <w:rFonts w:ascii="Merriweather" w:hAnsi="Merriweather"/>
+                <w:noProof/>
+                <w:webHidden/>
+              </w:rPr>
+            </w:r>
+            <w:r>
+              <w:rPr>
+                <w:rFonts w:ascii="Merriweather" w:hAnsi="Merriweather"/>
                 <w:noProof/>
                 <w:webHidden/>
               </w:rPr>
@@ -940,6 +1021,7 @@
             </w:r>
             <w:r>
               <w:rPr>
+                <w:rFonts w:ascii="Merriweather" w:hAnsi="Merriweather"/>
                 <w:noProof/>
                 <w:webHidden/>
               </w:rPr>
@@ -947,6 +1029,7 @@
             </w:r>
             <w:r>
               <w:rPr>
+                <w:rFonts w:ascii="Merriweather" w:hAnsi="Merriweather"/>
                 <w:noProof/>
                 <w:webHidden/>
               </w:rPr>
@@ -961,7 +1044,7 @@
               <w:tab w:val="right" w:leader="dot" w:pos="10762"/>
             </w:tabs>
             <w:rPr>
-              <w:rFonts w:asciiTheme="minorHAnsi" w:eastAsiaTheme="minorEastAsia" w:hAnsiTheme="minorHAnsi" w:cstheme="minorBidi"/>
+              <w:rFonts w:ascii="Merriweather" w:eastAsiaTheme="minorEastAsia" w:hAnsi="Merriweather" w:cstheme="minorBidi"/>
               <w:noProof/>
               <w:sz w:val="22"/>
               <w:szCs w:val="22"/>
@@ -972,12 +1055,14 @@
             <w:r>
               <w:rPr>
                 <w:rStyle w:val="a5"/>
+                <w:rFonts w:ascii="Merriweather" w:hAnsi="Merriweather"/>
                 <w:noProof/>
               </w:rPr>
               <w:t>Хід роботи:</w:t>
             </w:r>
             <w:r>
               <w:rPr>
+                <w:rFonts w:ascii="Merriweather" w:hAnsi="Merriweather"/>
                 <w:noProof/>
                 <w:webHidden/>
               </w:rPr>
@@ -985,6 +1070,7 @@
             </w:r>
             <w:r>
               <w:rPr>
+                <w:rFonts w:ascii="Merriweather" w:hAnsi="Merriweather"/>
                 <w:noProof/>
                 <w:webHidden/>
               </w:rPr>
@@ -992,6 +1078,7 @@
             </w:r>
             <w:r>
               <w:rPr>
+                <w:rFonts w:ascii="Merriweather" w:hAnsi="Merriweather"/>
                 <w:noProof/>
                 <w:webHidden/>
               </w:rPr>
@@ -999,12 +1086,14 @@
             </w:r>
             <w:r>
               <w:rPr>
-                <w:noProof/>
-                <w:webHidden/>
-              </w:rPr>
-            </w:r>
-            <w:r>
-              <w:rPr>
+                <w:rFonts w:ascii="Merriweather" w:hAnsi="Merriweather"/>
+                <w:noProof/>
+                <w:webHidden/>
+              </w:rPr>
+            </w:r>
+            <w:r>
+              <w:rPr>
+                <w:rFonts w:ascii="Merriweather" w:hAnsi="Merriweather"/>
                 <w:noProof/>
                 <w:webHidden/>
               </w:rPr>
@@ -1012,6 +1101,7 @@
             </w:r>
             <w:r>
               <w:rPr>
+                <w:rFonts w:ascii="Merriweather" w:hAnsi="Merriweather"/>
                 <w:noProof/>
                 <w:webHidden/>
               </w:rPr>
@@ -1019,6 +1109,7 @@
             </w:r>
             <w:r>
               <w:rPr>
+                <w:rFonts w:ascii="Merriweather" w:hAnsi="Merriweather"/>
                 <w:noProof/>
                 <w:webHidden/>
               </w:rPr>
@@ -1033,7 +1124,7 @@
               <w:tab w:val="right" w:leader="dot" w:pos="10762"/>
             </w:tabs>
             <w:rPr>
-              <w:rFonts w:asciiTheme="minorHAnsi" w:eastAsiaTheme="minorEastAsia" w:hAnsiTheme="minorHAnsi" w:cstheme="minorBidi"/>
+              <w:rFonts w:ascii="Merriweather" w:eastAsiaTheme="minorEastAsia" w:hAnsi="Merriweather" w:cstheme="minorBidi"/>
               <w:noProof/>
               <w:sz w:val="22"/>
               <w:szCs w:val="22"/>
@@ -1044,12 +1135,14 @@
             <w:r>
               <w:rPr>
                 <w:rStyle w:val="a5"/>
+                <w:rFonts w:ascii="Merriweather" w:hAnsi="Merriweather"/>
                 <w:noProof/>
               </w:rPr>
               <w:t>Початок роботи:</w:t>
             </w:r>
             <w:r>
               <w:rPr>
+                <w:rFonts w:ascii="Merriweather" w:hAnsi="Merriweather"/>
                 <w:noProof/>
                 <w:webHidden/>
               </w:rPr>
@@ -1057,6 +1150,7 @@
             </w:r>
             <w:r>
               <w:rPr>
+                <w:rFonts w:ascii="Merriweather" w:hAnsi="Merriweather"/>
                 <w:noProof/>
                 <w:webHidden/>
               </w:rPr>
@@ -1064,6 +1158,7 @@
             </w:r>
             <w:r>
               <w:rPr>
+                <w:rFonts w:ascii="Merriweather" w:hAnsi="Merriweather"/>
                 <w:noProof/>
                 <w:webHidden/>
               </w:rPr>
@@ -1071,12 +1166,14 @@
             </w:r>
             <w:r>
               <w:rPr>
-                <w:noProof/>
-                <w:webHidden/>
-              </w:rPr>
-            </w:r>
-            <w:r>
-              <w:rPr>
+                <w:rFonts w:ascii="Merriweather" w:hAnsi="Merriweather"/>
+                <w:noProof/>
+                <w:webHidden/>
+              </w:rPr>
+            </w:r>
+            <w:r>
+              <w:rPr>
+                <w:rFonts w:ascii="Merriweather" w:hAnsi="Merriweather"/>
                 <w:noProof/>
                 <w:webHidden/>
               </w:rPr>
@@ -1084,6 +1181,7 @@
             </w:r>
             <w:r>
               <w:rPr>
+                <w:rFonts w:ascii="Merriweather" w:hAnsi="Merriweather"/>
                 <w:noProof/>
                 <w:webHidden/>
               </w:rPr>
@@ -1091,6 +1189,7 @@
             </w:r>
             <w:r>
               <w:rPr>
+                <w:rFonts w:ascii="Merriweather" w:hAnsi="Merriweather"/>
                 <w:noProof/>
                 <w:webHidden/>
               </w:rPr>
@@ -1105,7 +1204,7 @@
               <w:tab w:val="right" w:leader="dot" w:pos="10762"/>
             </w:tabs>
             <w:rPr>
-              <w:rFonts w:asciiTheme="minorHAnsi" w:eastAsiaTheme="minorEastAsia" w:hAnsiTheme="minorHAnsi" w:cstheme="minorBidi"/>
+              <w:rFonts w:ascii="Merriweather" w:eastAsiaTheme="minorEastAsia" w:hAnsi="Merriweather" w:cstheme="minorBidi"/>
               <w:noProof/>
               <w:sz w:val="22"/>
               <w:szCs w:val="22"/>
@@ -1116,12 +1215,14 @@
             <w:r>
               <w:rPr>
                 <w:rStyle w:val="a5"/>
+                <w:rFonts w:ascii="Merriweather" w:hAnsi="Merriweather"/>
                 <w:noProof/>
               </w:rPr>
               <w:t>Тестування:</w:t>
             </w:r>
             <w:r>
               <w:rPr>
+                <w:rFonts w:ascii="Merriweather" w:hAnsi="Merriweather"/>
                 <w:noProof/>
                 <w:webHidden/>
               </w:rPr>
@@ -1129,6 +1230,7 @@
             </w:r>
             <w:r>
               <w:rPr>
+                <w:rFonts w:ascii="Merriweather" w:hAnsi="Merriweather"/>
                 <w:noProof/>
                 <w:webHidden/>
               </w:rPr>
@@ -1136,6 +1238,7 @@
             </w:r>
             <w:r>
               <w:rPr>
+                <w:rFonts w:ascii="Merriweather" w:hAnsi="Merriweather"/>
                 <w:noProof/>
                 <w:webHidden/>
               </w:rPr>
@@ -1143,12 +1246,14 @@
             </w:r>
             <w:r>
               <w:rPr>
-                <w:noProof/>
-                <w:webHidden/>
-              </w:rPr>
-            </w:r>
-            <w:r>
-              <w:rPr>
+                <w:rFonts w:ascii="Merriweather" w:hAnsi="Merriweather"/>
+                <w:noProof/>
+                <w:webHidden/>
+              </w:rPr>
+            </w:r>
+            <w:r>
+              <w:rPr>
+                <w:rFonts w:ascii="Merriweather" w:hAnsi="Merriweather"/>
                 <w:noProof/>
                 <w:webHidden/>
               </w:rPr>
@@ -1156,6 +1261,7 @@
             </w:r>
             <w:r>
               <w:rPr>
+                <w:rFonts w:ascii="Merriweather" w:hAnsi="Merriweather"/>
                 <w:noProof/>
                 <w:webHidden/>
               </w:rPr>
@@ -1163,6 +1269,7 @@
             </w:r>
             <w:r>
               <w:rPr>
+                <w:rFonts w:ascii="Merriweather" w:hAnsi="Merriweather"/>
                 <w:noProof/>
                 <w:webHidden/>
               </w:rPr>
@@ -1177,7 +1284,7 @@
               <w:tab w:val="right" w:leader="dot" w:pos="10762"/>
             </w:tabs>
             <w:rPr>
-              <w:rFonts w:asciiTheme="minorHAnsi" w:eastAsiaTheme="minorEastAsia" w:hAnsiTheme="minorHAnsi" w:cstheme="minorBidi"/>
+              <w:rFonts w:ascii="Merriweather" w:eastAsiaTheme="minorEastAsia" w:hAnsi="Merriweather" w:cstheme="minorBidi"/>
               <w:noProof/>
               <w:sz w:val="22"/>
               <w:szCs w:val="22"/>
@@ -1188,12 +1295,14 @@
             <w:r>
               <w:rPr>
                 <w:rStyle w:val="a5"/>
+                <w:rFonts w:ascii="Merriweather" w:hAnsi="Merriweather"/>
                 <w:noProof/>
               </w:rPr>
               <w:t>ReadLines</w:t>
             </w:r>
             <w:r>
               <w:rPr>
+                <w:rFonts w:ascii="Merriweather" w:hAnsi="Merriweather"/>
                 <w:noProof/>
                 <w:webHidden/>
               </w:rPr>
@@ -1201,6 +1310,7 @@
             </w:r>
             <w:r>
               <w:rPr>
+                <w:rFonts w:ascii="Merriweather" w:hAnsi="Merriweather"/>
                 <w:noProof/>
                 <w:webHidden/>
               </w:rPr>
@@ -1208,6 +1318,7 @@
             </w:r>
             <w:r>
               <w:rPr>
+                <w:rFonts w:ascii="Merriweather" w:hAnsi="Merriweather"/>
                 <w:noProof/>
                 <w:webHidden/>
               </w:rPr>
@@ -1215,12 +1326,14 @@
             </w:r>
             <w:r>
               <w:rPr>
-                <w:noProof/>
-                <w:webHidden/>
-              </w:rPr>
-            </w:r>
-            <w:r>
-              <w:rPr>
+                <w:rFonts w:ascii="Merriweather" w:hAnsi="Merriweather"/>
+                <w:noProof/>
+                <w:webHidden/>
+              </w:rPr>
+            </w:r>
+            <w:r>
+              <w:rPr>
+                <w:rFonts w:ascii="Merriweather" w:hAnsi="Merriweather"/>
                 <w:noProof/>
                 <w:webHidden/>
               </w:rPr>
@@ -1228,6 +1341,7 @@
             </w:r>
             <w:r>
               <w:rPr>
+                <w:rFonts w:ascii="Merriweather" w:hAnsi="Merriweather"/>
                 <w:noProof/>
                 <w:webHidden/>
               </w:rPr>
@@ -1235,6 +1349,7 @@
             </w:r>
             <w:r>
               <w:rPr>
+                <w:rFonts w:ascii="Merriweather" w:hAnsi="Merriweather"/>
                 <w:noProof/>
                 <w:webHidden/>
               </w:rPr>
@@ -1249,7 +1364,7 @@
               <w:tab w:val="right" w:leader="dot" w:pos="10762"/>
             </w:tabs>
             <w:rPr>
-              <w:rFonts w:asciiTheme="minorHAnsi" w:eastAsiaTheme="minorEastAsia" w:hAnsiTheme="minorHAnsi" w:cstheme="minorBidi"/>
+              <w:rFonts w:ascii="Merriweather" w:eastAsiaTheme="minorEastAsia" w:hAnsi="Merriweather" w:cstheme="minorBidi"/>
               <w:noProof/>
               <w:sz w:val="22"/>
               <w:szCs w:val="22"/>
@@ -1260,12 +1375,14 @@
             <w:r>
               <w:rPr>
                 <w:rStyle w:val="a5"/>
+                <w:rFonts w:ascii="Merriweather" w:hAnsi="Merriweather"/>
                 <w:noProof/>
               </w:rPr>
               <w:t>TryCopy</w:t>
             </w:r>
             <w:r>
               <w:rPr>
+                <w:rFonts w:ascii="Merriweather" w:hAnsi="Merriweather"/>
                 <w:noProof/>
                 <w:webHidden/>
               </w:rPr>
@@ -1273,6 +1390,7 @@
             </w:r>
             <w:r>
               <w:rPr>
+                <w:rFonts w:ascii="Merriweather" w:hAnsi="Merriweather"/>
                 <w:noProof/>
                 <w:webHidden/>
               </w:rPr>
@@ -1280,6 +1398,7 @@
             </w:r>
             <w:r>
               <w:rPr>
+                <w:rFonts w:ascii="Merriweather" w:hAnsi="Merriweather"/>
                 <w:noProof/>
                 <w:webHidden/>
               </w:rPr>
@@ -1287,12 +1406,14 @@
             </w:r>
             <w:r>
               <w:rPr>
-                <w:noProof/>
-                <w:webHidden/>
-              </w:rPr>
-            </w:r>
-            <w:r>
-              <w:rPr>
+                <w:rFonts w:ascii="Merriweather" w:hAnsi="Merriweather"/>
+                <w:noProof/>
+                <w:webHidden/>
+              </w:rPr>
+            </w:r>
+            <w:r>
+              <w:rPr>
+                <w:rFonts w:ascii="Merriweather" w:hAnsi="Merriweather"/>
                 <w:noProof/>
                 <w:webHidden/>
               </w:rPr>
@@ -1300,6 +1421,7 @@
             </w:r>
             <w:r>
               <w:rPr>
+                <w:rFonts w:ascii="Merriweather" w:hAnsi="Merriweather"/>
                 <w:noProof/>
                 <w:webHidden/>
               </w:rPr>
@@ -1307,6 +1429,7 @@
             </w:r>
             <w:r>
               <w:rPr>
+                <w:rFonts w:ascii="Merriweather" w:hAnsi="Merriweather"/>
                 <w:noProof/>
                 <w:webHidden/>
               </w:rPr>
@@ -1321,7 +1444,7 @@
               <w:tab w:val="right" w:leader="dot" w:pos="10762"/>
             </w:tabs>
             <w:rPr>
-              <w:rFonts w:asciiTheme="minorHAnsi" w:eastAsiaTheme="minorEastAsia" w:hAnsiTheme="minorHAnsi" w:cstheme="minorBidi"/>
+              <w:rFonts w:ascii="Merriweather" w:eastAsiaTheme="minorEastAsia" w:hAnsi="Merriweather" w:cstheme="minorBidi"/>
               <w:noProof/>
               <w:sz w:val="22"/>
               <w:szCs w:val="22"/>
@@ -1332,12 +1455,14 @@
             <w:r>
               <w:rPr>
                 <w:rStyle w:val="a5"/>
+                <w:rFonts w:ascii="Merriweather" w:hAnsi="Merriweather"/>
                 <w:noProof/>
               </w:rPr>
               <w:t>Результати тестування</w:t>
             </w:r>
             <w:r>
               <w:rPr>
+                <w:rFonts w:ascii="Merriweather" w:hAnsi="Merriweather"/>
                 <w:noProof/>
                 <w:webHidden/>
               </w:rPr>
@@ -1345,6 +1470,7 @@
             </w:r>
             <w:r>
               <w:rPr>
+                <w:rFonts w:ascii="Merriweather" w:hAnsi="Merriweather"/>
                 <w:noProof/>
                 <w:webHidden/>
               </w:rPr>
@@ -1352,6 +1478,7 @@
             </w:r>
             <w:r>
               <w:rPr>
+                <w:rFonts w:ascii="Merriweather" w:hAnsi="Merriweather"/>
                 <w:noProof/>
                 <w:webHidden/>
               </w:rPr>
@@ -1359,12 +1486,14 @@
             </w:r>
             <w:r>
               <w:rPr>
-                <w:noProof/>
-                <w:webHidden/>
-              </w:rPr>
-            </w:r>
-            <w:r>
-              <w:rPr>
+                <w:rFonts w:ascii="Merriweather" w:hAnsi="Merriweather"/>
+                <w:noProof/>
+                <w:webHidden/>
+              </w:rPr>
+            </w:r>
+            <w:r>
+              <w:rPr>
+                <w:rFonts w:ascii="Merriweather" w:hAnsi="Merriweather"/>
                 <w:noProof/>
                 <w:webHidden/>
               </w:rPr>
@@ -1372,6 +1501,7 @@
             </w:r>
             <w:r>
               <w:rPr>
+                <w:rFonts w:ascii="Merriweather" w:hAnsi="Merriweather"/>
                 <w:noProof/>
                 <w:webHidden/>
               </w:rPr>
@@ -1379,6 +1509,7 @@
             </w:r>
             <w:r>
               <w:rPr>
+                <w:rFonts w:ascii="Merriweather" w:hAnsi="Merriweather"/>
                 <w:noProof/>
                 <w:webHidden/>
               </w:rPr>
@@ -1393,7 +1524,7 @@
               <w:tab w:val="right" w:leader="dot" w:pos="10762"/>
             </w:tabs>
             <w:rPr>
-              <w:rFonts w:asciiTheme="minorHAnsi" w:eastAsiaTheme="minorEastAsia" w:hAnsiTheme="minorHAnsi" w:cstheme="minorBidi"/>
+              <w:rFonts w:ascii="Merriweather" w:eastAsiaTheme="minorEastAsia" w:hAnsi="Merriweather" w:cstheme="minorBidi"/>
               <w:noProof/>
               <w:sz w:val="22"/>
               <w:szCs w:val="22"/>
@@ -1404,12 +1535,14 @@
             <w:r>
               <w:rPr>
                 <w:rStyle w:val="a5"/>
+                <w:rFonts w:ascii="Merriweather" w:hAnsi="Merriweather"/>
                 <w:noProof/>
               </w:rPr>
               <w:t>Сирцеві коди:</w:t>
             </w:r>
             <w:r>
               <w:rPr>
+                <w:rFonts w:ascii="Merriweather" w:hAnsi="Merriweather"/>
                 <w:noProof/>
                 <w:webHidden/>
               </w:rPr>
@@ -1417,6 +1550,7 @@
             </w:r>
             <w:r>
               <w:rPr>
+                <w:rFonts w:ascii="Merriweather" w:hAnsi="Merriweather"/>
                 <w:noProof/>
                 <w:webHidden/>
               </w:rPr>
@@ -1424,6 +1558,7 @@
             </w:r>
             <w:r>
               <w:rPr>
+                <w:rFonts w:ascii="Merriweather" w:hAnsi="Merriweather"/>
                 <w:noProof/>
                 <w:webHidden/>
               </w:rPr>
@@ -1431,12 +1566,14 @@
             </w:r>
             <w:r>
               <w:rPr>
-                <w:noProof/>
-                <w:webHidden/>
-              </w:rPr>
-            </w:r>
-            <w:r>
-              <w:rPr>
+                <w:rFonts w:ascii="Merriweather" w:hAnsi="Merriweather"/>
+                <w:noProof/>
+                <w:webHidden/>
+              </w:rPr>
+            </w:r>
+            <w:r>
+              <w:rPr>
+                <w:rFonts w:ascii="Merriweather" w:hAnsi="Merriweather"/>
                 <w:noProof/>
                 <w:webHidden/>
               </w:rPr>
@@ -1444,6 +1581,7 @@
             </w:r>
             <w:r>
               <w:rPr>
+                <w:rFonts w:ascii="Merriweather" w:hAnsi="Merriweather"/>
                 <w:noProof/>
                 <w:webHidden/>
               </w:rPr>
@@ -1451,6 +1589,7 @@
             </w:r>
             <w:r>
               <w:rPr>
+                <w:rFonts w:ascii="Merriweather" w:hAnsi="Merriweather"/>
                 <w:noProof/>
                 <w:webHidden/>
               </w:rPr>
@@ -1465,7 +1604,7 @@
               <w:tab w:val="right" w:leader="dot" w:pos="10762"/>
             </w:tabs>
             <w:rPr>
-              <w:rFonts w:asciiTheme="minorHAnsi" w:eastAsiaTheme="minorEastAsia" w:hAnsiTheme="minorHAnsi" w:cstheme="minorBidi"/>
+              <w:rFonts w:ascii="Merriweather" w:eastAsiaTheme="minorEastAsia" w:hAnsi="Merriweather" w:cstheme="minorBidi"/>
               <w:noProof/>
               <w:sz w:val="22"/>
               <w:szCs w:val="22"/>
@@ -1476,12 +1615,14 @@
             <w:r>
               <w:rPr>
                 <w:rStyle w:val="a5"/>
+                <w:rFonts w:ascii="Merriweather" w:hAnsi="Merriweather"/>
                 <w:noProof/>
               </w:rPr>
               <w:t>TestFileWorkingUtils (тести)</w:t>
             </w:r>
             <w:r>
               <w:rPr>
+                <w:rFonts w:ascii="Merriweather" w:hAnsi="Merriweather"/>
                 <w:noProof/>
                 <w:webHidden/>
               </w:rPr>
@@ -1489,6 +1630,7 @@
             </w:r>
             <w:r>
               <w:rPr>
+                <w:rFonts w:ascii="Merriweather" w:hAnsi="Merriweather"/>
                 <w:noProof/>
                 <w:webHidden/>
               </w:rPr>
@@ -1496,6 +1638,7 @@
             </w:r>
             <w:r>
               <w:rPr>
+                <w:rFonts w:ascii="Merriweather" w:hAnsi="Merriweather"/>
                 <w:noProof/>
                 <w:webHidden/>
               </w:rPr>
@@ -1503,12 +1646,14 @@
             </w:r>
             <w:r>
               <w:rPr>
-                <w:noProof/>
-                <w:webHidden/>
-              </w:rPr>
-            </w:r>
-            <w:r>
-              <w:rPr>
+                <w:rFonts w:ascii="Merriweather" w:hAnsi="Merriweather"/>
+                <w:noProof/>
+                <w:webHidden/>
+              </w:rPr>
+            </w:r>
+            <w:r>
+              <w:rPr>
+                <w:rFonts w:ascii="Merriweather" w:hAnsi="Merriweather"/>
                 <w:noProof/>
                 <w:webHidden/>
               </w:rPr>
@@ -1516,6 +1661,7 @@
             </w:r>
             <w:r>
               <w:rPr>
+                <w:rFonts w:ascii="Merriweather" w:hAnsi="Merriweather"/>
                 <w:noProof/>
                 <w:webHidden/>
               </w:rPr>
@@ -1523,6 +1669,7 @@
             </w:r>
             <w:r>
               <w:rPr>
+                <w:rFonts w:ascii="Merriweather" w:hAnsi="Merriweather"/>
                 <w:noProof/>
                 <w:webHidden/>
               </w:rPr>
@@ -1537,7 +1684,7 @@
               <w:tab w:val="right" w:leader="dot" w:pos="10762"/>
             </w:tabs>
             <w:rPr>
-              <w:rFonts w:asciiTheme="minorHAnsi" w:eastAsiaTheme="minorEastAsia" w:hAnsiTheme="minorHAnsi" w:cstheme="minorBidi"/>
+              <w:rFonts w:ascii="Merriweather" w:eastAsiaTheme="minorEastAsia" w:hAnsi="Merriweather" w:cstheme="minorBidi"/>
               <w:noProof/>
               <w:sz w:val="22"/>
               <w:szCs w:val="22"/>
@@ -1548,12 +1695,14 @@
             <w:r>
               <w:rPr>
                 <w:rStyle w:val="a5"/>
+                <w:rFonts w:ascii="Merriweather" w:hAnsi="Merriweather"/>
                 <w:noProof/>
               </w:rPr>
               <w:t>Висновки:</w:t>
             </w:r>
             <w:r>
               <w:rPr>
+                <w:rFonts w:ascii="Merriweather" w:hAnsi="Merriweather"/>
                 <w:noProof/>
                 <w:webHidden/>
               </w:rPr>
@@ -1561,6 +1710,7 @@
             </w:r>
             <w:r>
               <w:rPr>
+                <w:rFonts w:ascii="Merriweather" w:hAnsi="Merriweather"/>
                 <w:noProof/>
                 <w:webHidden/>
               </w:rPr>
@@ -1568,6 +1718,7 @@
             </w:r>
             <w:r>
               <w:rPr>
+                <w:rFonts w:ascii="Merriweather" w:hAnsi="Merriweather"/>
                 <w:noProof/>
                 <w:webHidden/>
               </w:rPr>
@@ -1575,12 +1726,14 @@
             </w:r>
             <w:r>
               <w:rPr>
-                <w:noProof/>
-                <w:webHidden/>
-              </w:rPr>
-            </w:r>
-            <w:r>
-              <w:rPr>
+                <w:rFonts w:ascii="Merriweather" w:hAnsi="Merriweather"/>
+                <w:noProof/>
+                <w:webHidden/>
+              </w:rPr>
+            </w:r>
+            <w:r>
+              <w:rPr>
+                <w:rFonts w:ascii="Merriweather" w:hAnsi="Merriweather"/>
                 <w:noProof/>
                 <w:webHidden/>
               </w:rPr>
@@ -1588,6 +1741,7 @@
             </w:r>
             <w:r>
               <w:rPr>
+                <w:rFonts w:ascii="Merriweather" w:hAnsi="Merriweather"/>
                 <w:noProof/>
                 <w:webHidden/>
               </w:rPr>
@@ -1595,6 +1749,7 @@
             </w:r>
             <w:r>
               <w:rPr>
+                <w:rFonts w:ascii="Merriweather" w:hAnsi="Merriweather"/>
                 <w:noProof/>
                 <w:webHidden/>
               </w:rPr>
@@ -1609,7 +1764,7 @@
               <w:tab w:val="right" w:leader="dot" w:pos="10762"/>
             </w:tabs>
             <w:rPr>
-              <w:rFonts w:asciiTheme="minorHAnsi" w:eastAsiaTheme="minorEastAsia" w:hAnsiTheme="minorHAnsi" w:cstheme="minorBidi"/>
+              <w:rFonts w:ascii="Merriweather" w:eastAsiaTheme="minorEastAsia" w:hAnsi="Merriweather" w:cstheme="minorBidi"/>
               <w:noProof/>
               <w:sz w:val="22"/>
               <w:szCs w:val="22"/>
@@ -1620,12 +1775,14 @@
             <w:r>
               <w:rPr>
                 <w:rStyle w:val="a5"/>
+                <w:rFonts w:ascii="Merriweather" w:hAnsi="Merriweather"/>
                 <w:noProof/>
               </w:rPr>
               <w:t>Джерела:</w:t>
             </w:r>
             <w:r>
               <w:rPr>
+                <w:rFonts w:ascii="Merriweather" w:hAnsi="Merriweather"/>
                 <w:noProof/>
                 <w:webHidden/>
               </w:rPr>
@@ -1633,6 +1790,7 @@
             </w:r>
             <w:r>
               <w:rPr>
+                <w:rFonts w:ascii="Merriweather" w:hAnsi="Merriweather"/>
                 <w:noProof/>
                 <w:webHidden/>
               </w:rPr>
@@ -1640,6 +1798,7 @@
             </w:r>
             <w:r>
               <w:rPr>
+                <w:rFonts w:ascii="Merriweather" w:hAnsi="Merriweather"/>
                 <w:noProof/>
                 <w:webHidden/>
               </w:rPr>
@@ -1647,12 +1806,14 @@
             </w:r>
             <w:r>
               <w:rPr>
-                <w:noProof/>
-                <w:webHidden/>
-              </w:rPr>
-            </w:r>
-            <w:r>
-              <w:rPr>
+                <w:rFonts w:ascii="Merriweather" w:hAnsi="Merriweather"/>
+                <w:noProof/>
+                <w:webHidden/>
+              </w:rPr>
+            </w:r>
+            <w:r>
+              <w:rPr>
+                <w:rFonts w:ascii="Merriweather" w:hAnsi="Merriweather"/>
                 <w:noProof/>
                 <w:webHidden/>
               </w:rPr>
@@ -1660,6 +1821,7 @@
             </w:r>
             <w:r>
               <w:rPr>
+                <w:rFonts w:ascii="Merriweather" w:hAnsi="Merriweather"/>
                 <w:noProof/>
                 <w:webHidden/>
               </w:rPr>
@@ -1667,6 +1829,7 @@
             </w:r>
             <w:r>
               <w:rPr>
+                <w:rFonts w:ascii="Merriweather" w:hAnsi="Merriweather"/>
                 <w:noProof/>
                 <w:webHidden/>
               </w:rPr>
@@ -1675,8 +1838,14 @@
           </w:hyperlink>
         </w:p>
         <w:p>
+          <w:pPr>
+            <w:rPr>
+              <w:rFonts w:ascii="Merriweather" w:hAnsi="Merriweather"/>
+            </w:rPr>
+          </w:pPr>
           <w:r>
             <w:rPr>
+              <w:rFonts w:ascii="Merriweather" w:hAnsi="Merriweather"/>
               <w:b/>
               <w:bCs/>
             </w:rPr>
@@ -1689,7 +1858,7 @@
       <w:pPr>
         <w:spacing w:after="200" w:line="276" w:lineRule="auto"/>
         <w:rPr>
-          <w:rFonts w:cs="Arial"/>
+          <w:rFonts w:ascii="Merriweather" w:hAnsi="Merriweather" w:cs="Arial"/>
           <w:b/>
           <w:bCs/>
           <w:szCs w:val="28"/>
@@ -1698,7 +1867,7 @@
       </w:pPr>
       <w:r>
         <w:rPr>
-          <w:rFonts w:cs="Arial"/>
+          <w:rFonts w:ascii="Merriweather" w:hAnsi="Merriweather" w:cs="Arial"/>
           <w:b/>
           <w:bCs/>
           <w:szCs w:val="28"/>
@@ -1711,7 +1880,7 @@
       <w:pPr>
         <w:spacing w:after="200" w:line="276" w:lineRule="auto"/>
         <w:rPr>
-          <w:rFonts w:cs="Arial"/>
+          <w:rFonts w:ascii="Merriweather" w:hAnsi="Merriweather" w:cs="Arial"/>
           <w:b/>
           <w:bCs/>
           <w:szCs w:val="28"/>
@@ -1722,9 +1891,15 @@
     <w:p>
       <w:pPr>
         <w:pStyle w:val="12"/>
+        <w:rPr>
+          <w:rFonts w:ascii="Merriweather" w:hAnsi="Merriweather"/>
+        </w:rPr>
       </w:pPr>
       <w:bookmarkStart w:id="0" w:name="_Toc70775625"/>
       <w:r>
+        <w:rPr>
+          <w:rFonts w:ascii="Merriweather" w:hAnsi="Merriweather"/>
+        </w:rPr>
         <w:t>Мета:</w:t>
       </w:r>
       <w:bookmarkEnd w:id="0"/>
@@ -1737,27 +1912,20 @@
         <w:spacing w:line="360" w:lineRule="auto"/>
         <w:ind w:left="567"/>
         <w:rPr>
-          <w:rFonts w:cs="Arial"/>
-          <w:szCs w:val="28"/>
-        </w:rPr>
-      </w:pPr>
-      <w:r>
-        <w:rPr>
-          <w:rFonts w:cs="Arial"/>
-          <w:szCs w:val="28"/>
-        </w:rPr>
-        <w:t>Н</w:t>
-      </w:r>
-      <w:r>
-        <w:rPr>
-          <w:rFonts w:cs="Arial"/>
-          <w:szCs w:val="28"/>
-        </w:rPr>
-        <w:t xml:space="preserve">аписати Unit тести з використанням методів </w:t>
-      </w:r>
-      <w:r>
-        <w:rPr>
-          <w:rFonts w:cs="Arial"/>
+          <w:rFonts w:ascii="Merriweather" w:hAnsi="Merriweather" w:cs="Arial"/>
+          <w:szCs w:val="28"/>
+        </w:rPr>
+      </w:pPr>
+      <w:r>
+        <w:rPr>
+          <w:rFonts w:ascii="Merriweather" w:hAnsi="Merriweather" w:cs="Arial"/>
+          <w:szCs w:val="28"/>
+        </w:rPr>
+        <w:t xml:space="preserve">Написати Unit тести з використанням методів </w:t>
+      </w:r>
+      <w:r>
+        <w:rPr>
+          <w:rFonts w:ascii="Merriweather" w:hAnsi="Merriweather" w:cs="Arial"/>
           <w:szCs w:val="28"/>
           <w:lang w:val="en-US"/>
         </w:rPr>
@@ -1765,7 +1933,7 @@
       </w:r>
       <w:r>
         <w:rPr>
-          <w:rFonts w:cs="Arial"/>
+          <w:rFonts w:ascii="Merriweather" w:hAnsi="Merriweather" w:cs="Arial"/>
           <w:szCs w:val="28"/>
         </w:rPr>
         <w:t xml:space="preserve"> Box Testing </w:t>
@@ -1774,9 +1942,15 @@
     <w:p>
       <w:pPr>
         <w:pStyle w:val="12"/>
+        <w:rPr>
+          <w:rFonts w:ascii="Merriweather" w:hAnsi="Merriweather"/>
+        </w:rPr>
       </w:pPr>
       <w:bookmarkStart w:id="1" w:name="_Toc70775626"/>
       <w:r>
+        <w:rPr>
+          <w:rFonts w:ascii="Merriweather" w:hAnsi="Merriweather"/>
+        </w:rPr>
         <w:t>Завдання:</w:t>
       </w:r>
       <w:bookmarkEnd w:id="1"/>
@@ -1802,13 +1976,13 @@
             <w:pPr>
               <w:spacing w:line="360" w:lineRule="auto"/>
               <w:rPr>
-                <w:rFonts w:cs="Arial"/>
+                <w:rFonts w:ascii="Merriweather" w:hAnsi="Merriweather" w:cs="Arial"/>
                 <w:szCs w:val="28"/>
               </w:rPr>
             </w:pPr>
             <w:r>
               <w:rPr>
-                <w:rFonts w:cs="Arial"/>
+                <w:rFonts w:ascii="Merriweather" w:hAnsi="Merriweather" w:cs="Arial"/>
                 <w:szCs w:val="28"/>
                 <w:lang w:val="en-US"/>
               </w:rPr>
@@ -1816,7 +1990,7 @@
             </w:r>
             <w:r>
               <w:rPr>
-                <w:rFonts w:cs="Arial"/>
+                <w:rFonts w:ascii="Merriweather" w:hAnsi="Merriweather" w:cs="Arial"/>
                 <w:szCs w:val="28"/>
               </w:rPr>
               <w:t>п/п</w:t>
@@ -1831,21 +2005,21 @@
             <w:pPr>
               <w:spacing w:line="360" w:lineRule="auto"/>
               <w:rPr>
-                <w:rFonts w:cs="Arial"/>
+                <w:rFonts w:ascii="Merriweather" w:hAnsi="Merriweather" w:cs="Arial"/>
                 <w:szCs w:val="28"/>
                 <w:lang w:val="en-US"/>
               </w:rPr>
             </w:pPr>
             <w:r>
               <w:rPr>
-                <w:rFonts w:cs="Arial"/>
+                <w:rFonts w:ascii="Merriweather" w:hAnsi="Merriweather" w:cs="Arial"/>
                 <w:szCs w:val="28"/>
               </w:rPr>
               <w:t>9311</w:t>
             </w:r>
             <w:r>
               <w:rPr>
-                <w:rFonts w:cs="Arial"/>
+                <w:rFonts w:ascii="Merriweather" w:hAnsi="Merriweather" w:cs="Arial"/>
                 <w:szCs w:val="28"/>
                 <w:lang w:val="en-US"/>
               </w:rPr>
@@ -1861,14 +2035,14 @@
             <w:pPr>
               <w:spacing w:line="360" w:lineRule="auto"/>
               <w:rPr>
-                <w:rFonts w:cs="Arial"/>
+                <w:rFonts w:ascii="Merriweather" w:hAnsi="Merriweather" w:cs="Arial"/>
                 <w:szCs w:val="28"/>
                 <w:lang w:val="en-US"/>
               </w:rPr>
             </w:pPr>
             <w:r>
               <w:rPr>
-                <w:rFonts w:cs="Arial"/>
+                <w:rFonts w:ascii="Merriweather" w:hAnsi="Merriweather" w:cs="Arial"/>
                 <w:szCs w:val="28"/>
                 <w:lang w:val="en-US"/>
               </w:rPr>
@@ -1886,13 +2060,13 @@
             <w:pPr>
               <w:spacing w:line="360" w:lineRule="auto"/>
               <w:rPr>
-                <w:rFonts w:cs="Arial"/>
+                <w:rFonts w:ascii="Merriweather" w:hAnsi="Merriweather" w:cs="Arial"/>
                 <w:szCs w:val="28"/>
               </w:rPr>
             </w:pPr>
             <w:r>
               <w:rPr>
-                <w:rFonts w:cs="Arial"/>
+                <w:rFonts w:ascii="Merriweather" w:hAnsi="Merriweather" w:cs="Arial"/>
                 <w:szCs w:val="28"/>
               </w:rPr>
               <w:t>1</w:t>
@@ -1907,12 +2081,15 @@
             <w:pPr>
               <w:spacing w:line="360" w:lineRule="auto"/>
               <w:rPr>
-                <w:rFonts w:cs="Arial"/>
+                <w:rFonts w:ascii="Merriweather" w:hAnsi="Merriweather" w:cs="Arial"/>
                 <w:szCs w:val="28"/>
                 <w:lang w:val="en-US"/>
               </w:rPr>
             </w:pPr>
             <w:r>
+              <w:rPr>
+                <w:rFonts w:ascii="Merriweather" w:hAnsi="Merriweather"/>
+              </w:rPr>
               <w:t>0, 2, 3</w:t>
             </w:r>
           </w:p>
@@ -1925,14 +2102,14 @@
             <w:pPr>
               <w:spacing w:line="360" w:lineRule="auto"/>
               <w:rPr>
-                <w:rFonts w:cs="Arial"/>
+                <w:rFonts w:ascii="Merriweather" w:hAnsi="Merriweather" w:cs="Arial"/>
                 <w:szCs w:val="28"/>
                 <w:lang w:val="en-US"/>
               </w:rPr>
             </w:pPr>
             <w:r>
               <w:rPr>
-                <w:rFonts w:cs="Arial"/>
+                <w:rFonts w:ascii="Merriweather" w:hAnsi="Merriweather" w:cs="Arial"/>
                 <w:szCs w:val="28"/>
                 <w:lang w:val="en-US"/>
               </w:rPr>
@@ -1950,13 +2127,13 @@
             <w:pPr>
               <w:spacing w:line="360" w:lineRule="auto"/>
               <w:rPr>
-                <w:rFonts w:cs="Arial"/>
+                <w:rFonts w:ascii="Merriweather" w:hAnsi="Merriweather" w:cs="Arial"/>
                 <w:szCs w:val="28"/>
               </w:rPr>
             </w:pPr>
             <w:r>
               <w:rPr>
-                <w:rFonts w:cs="Arial"/>
+                <w:rFonts w:ascii="Merriweather" w:hAnsi="Merriweather" w:cs="Arial"/>
                 <w:szCs w:val="28"/>
               </w:rPr>
               <w:t>2</w:t>
@@ -1971,12 +2148,15 @@
             <w:pPr>
               <w:spacing w:line="360" w:lineRule="auto"/>
               <w:rPr>
-                <w:rFonts w:cs="Arial"/>
+                <w:rFonts w:ascii="Merriweather" w:hAnsi="Merriweather" w:cs="Arial"/>
                 <w:szCs w:val="28"/>
                 <w:lang w:val="en-US"/>
               </w:rPr>
             </w:pPr>
             <w:r>
+              <w:rPr>
+                <w:rFonts w:ascii="Merriweather" w:hAnsi="Merriweather"/>
+              </w:rPr>
               <w:t>1, 4, 5</w:t>
             </w:r>
           </w:p>
@@ -1989,14 +2169,14 @@
             <w:pPr>
               <w:spacing w:line="360" w:lineRule="auto"/>
               <w:rPr>
-                <w:rFonts w:cs="Arial"/>
+                <w:rFonts w:ascii="Merriweather" w:hAnsi="Merriweather" w:cs="Arial"/>
                 <w:szCs w:val="28"/>
                 <w:lang w:val="en-US"/>
               </w:rPr>
             </w:pPr>
             <w:r>
               <w:rPr>
-                <w:rFonts w:cs="Arial"/>
+                <w:rFonts w:ascii="Merriweather" w:hAnsi="Merriweather" w:cs="Arial"/>
                 <w:szCs w:val="28"/>
                 <w:lang w:val="en-US"/>
               </w:rPr>
@@ -2014,7 +2194,7 @@
         <w:spacing w:line="360" w:lineRule="auto"/>
         <w:ind w:left="567"/>
         <w:rPr>
-          <w:rFonts w:cs="Arial"/>
+          <w:rFonts w:ascii="Merriweather" w:hAnsi="Merriweather" w:cs="Arial"/>
           <w:bCs/>
           <w:szCs w:val="28"/>
         </w:rPr>
@@ -2028,7 +2208,7 @@
         <w:spacing w:line="360" w:lineRule="auto"/>
         <w:ind w:left="567"/>
         <w:rPr>
-          <w:rFonts w:cs="Arial"/>
+          <w:rFonts w:ascii="Merriweather" w:hAnsi="Merriweather" w:cs="Arial"/>
           <w:bCs/>
           <w:szCs w:val="28"/>
           <w:lang w:val="en-US"/>
@@ -2036,7 +2216,7 @@
       </w:pPr>
       <w:r>
         <w:rPr>
-          <w:rFonts w:cs="Arial"/>
+          <w:rFonts w:ascii="Merriweather" w:hAnsi="Merriweather" w:cs="Arial"/>
           <w:bCs/>
           <w:szCs w:val="28"/>
         </w:rPr>
@@ -2044,7 +2224,7 @@
       </w:r>
       <w:r>
         <w:rPr>
-          <w:rFonts w:cs="Arial"/>
+          <w:rFonts w:ascii="Merriweather" w:hAnsi="Merriweather" w:cs="Arial"/>
           <w:bCs/>
           <w:szCs w:val="28"/>
           <w:lang w:val="en-US"/>
@@ -2053,7 +2233,7 @@
       </w:r>
       <w:r>
         <w:rPr>
-          <w:rFonts w:cs="Arial"/>
+          <w:rFonts w:ascii="Merriweather" w:hAnsi="Merriweather" w:cs="Arial"/>
           <w:bCs/>
           <w:szCs w:val="28"/>
         </w:rPr>
@@ -2061,7 +2241,7 @@
       </w:r>
       <w:r>
         <w:rPr>
-          <w:rFonts w:cs="Arial"/>
+          <w:rFonts w:ascii="Merriweather" w:hAnsi="Merriweather" w:cs="Arial"/>
           <w:szCs w:val="28"/>
           <w:lang w:val="en-US"/>
         </w:rPr>
@@ -2075,14 +2255,14 @@
         <w:adjustRightInd w:val="0"/>
         <w:spacing w:line="360" w:lineRule="auto"/>
         <w:rPr>
-          <w:rFonts w:cs="Arial"/>
-          <w:bCs/>
-          <w:szCs w:val="28"/>
-        </w:rPr>
-      </w:pPr>
-      <w:r>
-        <w:rPr>
-          <w:rFonts w:cs="Arial"/>
+          <w:rFonts w:ascii="Merriweather" w:hAnsi="Merriweather" w:cs="Arial"/>
+          <w:bCs/>
+          <w:szCs w:val="28"/>
+        </w:rPr>
+      </w:pPr>
+      <w:r>
+        <w:rPr>
+          <w:rFonts w:ascii="Merriweather" w:hAnsi="Merriweather" w:cs="Arial"/>
           <w:bCs/>
           <w:szCs w:val="28"/>
           <w:lang w:val="en-US"/>
@@ -2091,7 +2271,7 @@
       </w:r>
       <w:r>
         <w:rPr>
-          <w:rFonts w:cs="Arial"/>
+          <w:rFonts w:ascii="Merriweather" w:hAnsi="Merriweather" w:cs="Arial"/>
           <w:bCs/>
           <w:szCs w:val="28"/>
         </w:rPr>
@@ -2110,7 +2290,7 @@
         <w:adjustRightInd w:val="0"/>
         <w:spacing w:line="360" w:lineRule="auto"/>
         <w:rPr>
-          <w:rFonts w:ascii="Arial" w:hAnsi="Arial" w:cs="Arial"/>
+          <w:rFonts w:ascii="Merriweather" w:hAnsi="Merriweather" w:cs="Arial"/>
           <w:bCs/>
           <w:sz w:val="28"/>
           <w:szCs w:val="28"/>
@@ -2119,7 +2299,7 @@
       </w:pPr>
       <w:r>
         <w:rPr>
-          <w:rFonts w:ascii="Arial" w:hAnsi="Arial" w:cs="Arial"/>
+          <w:rFonts w:ascii="Merriweather" w:hAnsi="Merriweather" w:cs="Arial"/>
           <w:bCs/>
           <w:sz w:val="28"/>
           <w:szCs w:val="28"/>
@@ -2140,7 +2320,7 @@
         <w:adjustRightInd w:val="0"/>
         <w:spacing w:line="360" w:lineRule="auto"/>
         <w:rPr>
-          <w:rFonts w:ascii="Arial" w:hAnsi="Arial" w:cs="Arial"/>
+          <w:rFonts w:ascii="Merriweather" w:hAnsi="Merriweather" w:cs="Arial"/>
           <w:bCs/>
           <w:sz w:val="28"/>
           <w:szCs w:val="28"/>
@@ -2149,7 +2329,7 @@
       </w:pPr>
       <w:r>
         <w:rPr>
-          <w:rFonts w:ascii="Arial" w:hAnsi="Arial" w:cs="Arial"/>
+          <w:rFonts w:ascii="Merriweather" w:hAnsi="Merriweather" w:cs="Arial"/>
           <w:bCs/>
           <w:sz w:val="28"/>
           <w:szCs w:val="28"/>
@@ -2159,7 +2339,7 @@
       </w:r>
       <w:r>
         <w:rPr>
-          <w:rFonts w:ascii="Arial" w:hAnsi="Arial" w:cs="Arial"/>
+          <w:rFonts w:ascii="Merriweather" w:hAnsi="Merriweather" w:cs="Arial"/>
           <w:bCs/>
           <w:sz w:val="28"/>
           <w:szCs w:val="28"/>
@@ -2180,7 +2360,7 @@
         <w:adjustRightInd w:val="0"/>
         <w:spacing w:line="360" w:lineRule="auto"/>
         <w:rPr>
-          <w:rFonts w:ascii="Arial" w:hAnsi="Arial" w:cs="Arial"/>
+          <w:rFonts w:ascii="Merriweather" w:hAnsi="Merriweather" w:cs="Arial"/>
           <w:bCs/>
           <w:sz w:val="28"/>
           <w:szCs w:val="28"/>
@@ -2189,7 +2369,7 @@
       </w:pPr>
       <w:r>
         <w:rPr>
-          <w:rFonts w:ascii="Arial" w:hAnsi="Arial" w:cs="Arial"/>
+          <w:rFonts w:ascii="Merriweather" w:hAnsi="Merriweather" w:cs="Arial"/>
           <w:bCs/>
           <w:sz w:val="28"/>
           <w:szCs w:val="28"/>
@@ -2199,7 +2379,7 @@
       </w:r>
       <w:r>
         <w:rPr>
-          <w:rFonts w:ascii="Arial" w:hAnsi="Arial" w:cs="Arial"/>
+          <w:rFonts w:ascii="Merriweather" w:hAnsi="Merriweather" w:cs="Arial"/>
           <w:bCs/>
           <w:sz w:val="28"/>
           <w:szCs w:val="28"/>
@@ -2208,36 +2388,46 @@
       </w:r>
       <w:r>
         <w:rPr>
-          <w:rFonts w:ascii="Arial" w:hAnsi="Arial" w:cs="Arial"/>
+          <w:rFonts w:ascii="Merriweather" w:hAnsi="Merriweather" w:cs="Arial"/>
           <w:bCs/>
           <w:sz w:val="28"/>
           <w:szCs w:val="28"/>
         </w:rPr>
         <w:t>IIG.PasswordHashingUtils</w:t>
       </w:r>
-      <w:bookmarkStart w:id="2" w:name="_GoBack"/>
+    </w:p>
+    <w:p>
+      <w:pPr>
+        <w:pStyle w:val="12"/>
+        <w:rPr>
+          <w:rFonts w:ascii="Merriweather" w:hAnsi="Merriweather"/>
+        </w:rPr>
+      </w:pPr>
+      <w:bookmarkStart w:id="2" w:name="_Toc70775627"/>
+      <w:r>
+        <w:rPr>
+          <w:rFonts w:ascii="Merriweather" w:hAnsi="Merriweather"/>
+        </w:rPr>
+        <w:t>Хід роботи:</w:t>
+      </w:r>
       <w:bookmarkEnd w:id="2"/>
-    </w:p>
-    <w:p>
-      <w:pPr>
-        <w:pStyle w:val="12"/>
-      </w:pPr>
-      <w:bookmarkStart w:id="3" w:name="_Toc70775627"/>
-      <w:r>
-        <w:t>Хід роботи:</w:t>
-      </w:r>
-      <w:bookmarkEnd w:id="3"/>
     </w:p>
     <w:p>
       <w:pPr>
         <w:pStyle w:val="21"/>
         <w:ind w:left="0" w:firstLine="0"/>
-      </w:pPr>
-      <w:bookmarkStart w:id="4" w:name="_Toc70775628"/>
-      <w:r>
+        <w:rPr>
+          <w:rFonts w:ascii="Merriweather" w:hAnsi="Merriweather"/>
+        </w:rPr>
+      </w:pPr>
+      <w:bookmarkStart w:id="3" w:name="_Toc70775628"/>
+      <w:r>
+        <w:rPr>
+          <w:rFonts w:ascii="Merriweather" w:hAnsi="Merriweather"/>
+        </w:rPr>
         <w:t>Початок роботи:</w:t>
       </w:r>
-      <w:bookmarkEnd w:id="4"/>
+      <w:bookmarkEnd w:id="3"/>
     </w:p>
     <w:p>
       <w:pPr>
@@ -2247,7 +2437,7 @@
         <w:spacing w:line="360" w:lineRule="auto"/>
         <w:ind w:left="708" w:firstLine="708"/>
         <w:rPr>
-          <w:rFonts w:cs="Arial"/>
+          <w:rFonts w:ascii="Merriweather" w:hAnsi="Merriweather" w:cs="Arial"/>
           <w:bCs/>
           <w:szCs w:val="28"/>
           <w:lang w:val="en-US"/>
@@ -2255,7 +2445,7 @@
       </w:pPr>
       <w:r>
         <w:rPr>
-          <w:rFonts w:cs="Arial"/>
+          <w:rFonts w:ascii="Merriweather" w:hAnsi="Merriweather" w:cs="Arial"/>
           <w:bCs/>
           <w:szCs w:val="28"/>
         </w:rPr>
@@ -2263,7 +2453,7 @@
       </w:r>
       <w:r>
         <w:rPr>
-          <w:rFonts w:cs="Arial"/>
+          <w:rFonts w:ascii="Merriweather" w:hAnsi="Merriweather" w:cs="Arial"/>
           <w:bCs/>
           <w:szCs w:val="28"/>
         </w:rPr>
@@ -2271,16 +2461,25 @@
       </w:r>
       <w:r>
         <w:rPr>
-          <w:rFonts w:cs="Arial"/>
+          <w:rFonts w:ascii="Merriweather" w:hAnsi="Merriweather" w:cs="Arial"/>
           <w:bCs/>
           <w:szCs w:val="28"/>
           <w:lang w:val="en-US"/>
         </w:rPr>
-        <w:t xml:space="preserve">“Lab2” </w:t>
-      </w:r>
-      <w:r>
-        <w:rPr>
-          <w:rFonts w:cs="Arial"/>
+        <w:t>“Lab3</w:t>
+      </w:r>
+      <w:r>
+        <w:rPr>
+          <w:rFonts w:ascii="Merriweather" w:hAnsi="Merriweather" w:cs="Arial"/>
+          <w:bCs/>
+          <w:szCs w:val="28"/>
+          <w:lang w:val="en-US"/>
+        </w:rPr>
+        <w:t xml:space="preserve">” </w:t>
+      </w:r>
+      <w:r>
+        <w:rPr>
+          <w:rFonts w:ascii="Merriweather" w:hAnsi="Merriweather" w:cs="Arial"/>
           <w:bCs/>
           <w:szCs w:val="28"/>
         </w:rPr>
@@ -2288,16 +2487,25 @@
       </w:r>
       <w:r>
         <w:rPr>
-          <w:rFonts w:cs="Arial"/>
+          <w:rFonts w:ascii="Merriweather" w:hAnsi="Merriweather" w:cs="Arial"/>
           <w:bCs/>
           <w:szCs w:val="28"/>
           <w:lang w:val="en-US"/>
         </w:rPr>
+        <w:t>.</w:t>
+      </w:r>
+      <w:r>
+        <w:rPr>
+          <w:rFonts w:ascii="Merriweather" w:hAnsi="Merriweather" w:cs="Arial"/>
+          <w:bCs/>
+          <w:szCs w:val="28"/>
+          <w:lang w:val="en-US"/>
+        </w:rPr>
         <w:t xml:space="preserve">NET 5, </w:t>
       </w:r>
       <w:r>
         <w:rPr>
-          <w:rFonts w:cs="Arial"/>
+          <w:rFonts w:ascii="Merriweather" w:hAnsi="Merriweather" w:cs="Arial"/>
           <w:bCs/>
           <w:szCs w:val="28"/>
         </w:rPr>
@@ -2305,7 +2513,7 @@
       </w:r>
       <w:r>
         <w:rPr>
-          <w:rFonts w:cs="Arial"/>
+          <w:rFonts w:ascii="Merriweather" w:hAnsi="Merriweather" w:cs="Arial"/>
           <w:bCs/>
           <w:szCs w:val="28"/>
           <w:lang w:val="en-US"/>
@@ -2314,16 +2522,16 @@
       </w:r>
       <w:r>
         <w:rPr>
-          <w:rFonts w:cs="Arial"/>
+          <w:rFonts w:ascii="Merriweather" w:hAnsi="Merriweather" w:cs="Arial"/>
           <w:bCs/>
           <w:szCs w:val="28"/>
           <w:lang w:val="en-US"/>
         </w:rPr>
-        <w:t>TestFileWorkingUtils</w:t>
-      </w:r>
-      <w:r>
-        <w:rPr>
-          <w:rFonts w:cs="Arial"/>
+        <w:t>TestPasswordHashingUtils</w:t>
+      </w:r>
+      <w:r>
+        <w:rPr>
+          <w:rFonts w:ascii="Merriweather" w:hAnsi="Merriweather" w:cs="Arial"/>
           <w:bCs/>
           <w:szCs w:val="28"/>
           <w:lang w:val="en-US"/>
@@ -2332,7 +2540,7 @@
       </w:r>
       <w:r>
         <w:rPr>
-          <w:rFonts w:cs="Arial"/>
+          <w:rFonts w:ascii="Merriweather" w:hAnsi="Merriweather" w:cs="Arial"/>
           <w:bCs/>
           <w:szCs w:val="28"/>
           <w:lang w:val="en-US"/>
@@ -2341,23 +2549,24 @@
       </w:r>
       <w:r>
         <w:rPr>
-          <w:rFonts w:cs="Arial"/>
-          <w:bCs/>
-          <w:szCs w:val="28"/>
-        </w:rPr>
-        <w:t xml:space="preserve">та бібліотеку </w:t>
-      </w:r>
-      <w:r>
-        <w:rPr>
-          <w:rFonts w:cs="Arial"/>
-          <w:bCs/>
-          <w:szCs w:val="28"/>
-        </w:rPr>
-        <w:t>IIG.Core.FileWorkingUtils</w:t>
-      </w:r>
-      <w:r>
-        <w:rPr>
-          <w:rFonts w:cs="Arial"/>
+          <w:rFonts w:ascii="Merriweather" w:hAnsi="Merriweather" w:cs="Arial"/>
+          <w:bCs/>
+          <w:szCs w:val="28"/>
+        </w:rPr>
+        <w:t>та бібліотеку IIG.</w:t>
+      </w:r>
+      <w:r>
+        <w:rPr>
+          <w:rFonts w:ascii="Merriweather" w:hAnsi="Merriweather" w:cs="Arial"/>
+          <w:bCs/>
+          <w:szCs w:val="28"/>
+          <w:lang w:val="en-US"/>
+        </w:rPr>
+        <w:t>PasswordHashingUtils</w:t>
+      </w:r>
+      <w:r>
+        <w:rPr>
+          <w:rFonts w:ascii="Merriweather" w:hAnsi="Merriweather" w:cs="Arial"/>
           <w:bCs/>
           <w:szCs w:val="28"/>
           <w:lang w:val="en-US"/>
@@ -2374,7 +2583,7 @@
         <w:ind w:left="708" w:firstLine="708"/>
         <w:jc w:val="center"/>
         <w:rPr>
-          <w:rFonts w:cs="Arial"/>
+          <w:rFonts w:ascii="Merriweather" w:hAnsi="Merriweather" w:cs="Arial"/>
           <w:bCs/>
           <w:szCs w:val="28"/>
           <w:lang w:val="en-US"/>
@@ -2382,15 +2591,14 @@
       </w:pPr>
       <w:r>
         <w:rPr>
-          <w:rFonts w:cs="Arial"/>
-          <w:bCs/>
-          <w:noProof/>
-          <w:szCs w:val="28"/>
-          <w:lang w:val="en-US" w:eastAsia="en-US"/>
+          <w:rFonts w:ascii="Merriweather" w:hAnsi="Merriweather" w:cs="Arial"/>
+          <w:bCs/>
+          <w:szCs w:val="28"/>
+          <w:lang w:val="en-US"/>
         </w:rPr>
         <w:drawing>
-          <wp:inline distT="0" distB="0" distL="0" distR="0" wp14:anchorId="74B69F99" wp14:editId="4B27DC10">
-            <wp:extent cx="2368672" cy="2146410"/>
+          <wp:inline distT="0" distB="0" distL="0" distR="0" wp14:anchorId="430FBA54" wp14:editId="5FF45798">
+            <wp:extent cx="1943200" cy="1308167"/>
             <wp:effectExtent l="0" t="0" r="0" b="6350"/>
             <wp:docPr id="1" name="Рисунок 1"/>
             <wp:cNvGraphicFramePr>
@@ -2412,7 +2620,7 @@
                   <pic:spPr>
                     <a:xfrm>
                       <a:off x="0" y="0"/>
-                      <a:ext cx="2368672" cy="2146410"/>
+                      <a:ext cx="1943200" cy="1308167"/>
                     </a:xfrm>
                     <a:prstGeom prst="rect">
                       <a:avLst/>
@@ -2427,170 +2635,99 @@
     </w:p>
     <w:p>
       <w:pPr>
-        <w:spacing w:after="200" w:line="276" w:lineRule="auto"/>
-        <w:rPr>
-          <w:rFonts w:cs="Arial"/>
-          <w:bCs/>
-          <w:szCs w:val="28"/>
-        </w:rPr>
-      </w:pPr>
-      <w:r>
-        <w:rPr>
-          <w:rFonts w:cs="Arial"/>
-          <w:bCs/>
-          <w:szCs w:val="28"/>
-        </w:rPr>
-        <w:br w:type="page"/>
-      </w:r>
-    </w:p>
-    <w:p>
-      <w:pPr>
-        <w:pStyle w:val="12"/>
-        <w:rPr>
-          <w:b w:val="0"/>
-        </w:rPr>
-      </w:pPr>
-      <w:bookmarkStart w:id="5" w:name="_Toc70775629"/>
-      <w:r>
-        <w:rPr>
-          <w:rStyle w:val="13"/>
-          <w:b/>
-        </w:rPr>
-        <w:lastRenderedPageBreak/>
-        <w:t>Тестування</w:t>
-      </w:r>
-      <w:r>
-        <w:rPr>
-          <w:b w:val="0"/>
-        </w:rPr>
-        <w:t>:</w:t>
-      </w:r>
-      <w:bookmarkEnd w:id="5"/>
-    </w:p>
-    <w:p>
-      <w:pPr>
-        <w:autoSpaceDE w:val="0"/>
-        <w:autoSpaceDN w:val="0"/>
-        <w:adjustRightInd w:val="0"/>
-        <w:spacing w:line="360" w:lineRule="auto"/>
-        <w:ind w:left="708"/>
-        <w:rPr>
-          <w:rFonts w:cs="Arial"/>
-          <w:bCs/>
-          <w:szCs w:val="28"/>
-        </w:rPr>
-      </w:pPr>
-      <w:r>
-        <w:rPr>
-          <w:rFonts w:cs="Arial"/>
-          <w:bCs/>
-          <w:szCs w:val="28"/>
-        </w:rPr>
-        <w:t>Тут хочу розказати деякі речі з якими я стикнувся під час тестування:</w:t>
-      </w:r>
-    </w:p>
-    <w:p>
-      <w:pPr>
-        <w:pStyle w:val="21"/>
-        <w:ind w:left="0" w:firstLine="0"/>
-      </w:pPr>
-      <w:bookmarkStart w:id="6" w:name="_Toc70775630"/>
-      <w:r>
-        <w:t>ReadLines</w:t>
-      </w:r>
-      <w:bookmarkEnd w:id="6"/>
-    </w:p>
-    <w:p>
-      <w:pPr>
         <w:autoSpaceDE w:val="0"/>
         <w:autoSpaceDN w:val="0"/>
         <w:adjustRightInd w:val="0"/>
         <w:spacing w:line="360" w:lineRule="auto"/>
         <w:ind w:left="708" w:firstLine="708"/>
         <w:rPr>
-          <w:rFonts w:cs="Arial"/>
+          <w:rFonts w:ascii="Merriweather" w:hAnsi="Merriweather" w:cs="Arial"/>
+          <w:bCs/>
+          <w:szCs w:val="28"/>
+        </w:rPr>
+      </w:pPr>
+      <w:r>
+        <w:rPr>
+          <w:rFonts w:ascii="Merriweather" w:hAnsi="Merriweather" w:cs="Arial"/>
+          <w:bCs/>
+          <w:szCs w:val="28"/>
+        </w:rPr>
+        <w:t>Оскі</w:t>
+      </w:r>
+      <w:r>
+        <w:rPr>
+          <w:rFonts w:ascii="Merriweather" w:hAnsi="Merriweather" w:cs="Arial"/>
+          <w:bCs/>
+          <w:szCs w:val="28"/>
+        </w:rPr>
+        <w:t xml:space="preserve">льки у даній лабораторній Ми використовуємо </w:t>
+      </w:r>
+      <w:r>
+        <w:rPr>
+          <w:rFonts w:ascii="Merriweather" w:hAnsi="Merriweather" w:cs="Arial"/>
           <w:bCs/>
           <w:szCs w:val="28"/>
           <w:lang w:val="en-US"/>
         </w:rPr>
-      </w:pPr>
-      <w:r>
-        <w:rPr>
-          <w:rFonts w:cs="Arial"/>
-          <w:bCs/>
-          <w:szCs w:val="28"/>
-        </w:rPr>
-        <w:t xml:space="preserve">Даний метод повертає масив стрічок, які читає за рядками. </w:t>
-      </w:r>
-      <w:hyperlink r:id="rId9" w:anchor="characteristics-of-a-good-unit-test" w:history="1">
-        <w:r>
-          <w:rPr>
-            <w:rStyle w:val="a5"/>
-            <w:rFonts w:cs="Arial"/>
-            <w:bCs/>
-            <w:szCs w:val="28"/>
-          </w:rPr>
-          <w:t>Офіційна документація</w:t>
-        </w:r>
-      </w:hyperlink>
-      <w:r>
-        <w:rPr>
-          <w:rFonts w:cs="Arial"/>
-          <w:bCs/>
-          <w:szCs w:val="28"/>
-        </w:rPr>
-        <w:t xml:space="preserve"> каже, що в тестах потрібно використовувати якомога менше логіки</w:t>
-      </w:r>
-      <w:r>
-        <w:rPr>
-          <w:rFonts w:cs="Arial"/>
-          <w:bCs/>
-          <w:szCs w:val="28"/>
-        </w:rPr>
-        <w:t xml:space="preserve">, саме тому я використав </w:t>
-      </w:r>
-      <w:r>
-        <w:rPr>
-          <w:rFonts w:cs="Arial"/>
-          <w:bCs/>
-          <w:szCs w:val="28"/>
-          <w:lang w:val="en-US"/>
-        </w:rPr>
-        <w:t>InlineData</w:t>
-      </w:r>
-      <w:r>
-        <w:rPr>
-          <w:rFonts w:cs="Arial"/>
-          <w:bCs/>
-          <w:szCs w:val="28"/>
-        </w:rPr>
-        <w:t xml:space="preserve"> для вхідних параметрів та замінив </w:t>
-      </w:r>
-      <w:r>
-        <w:rPr>
-          <w:rFonts w:cs="Arial"/>
-          <w:bCs/>
-          <w:szCs w:val="28"/>
-          <w:lang w:val="en-US"/>
-        </w:rPr>
-        <w:t xml:space="preserve">[Fact] </w:t>
-      </w:r>
-      <w:r>
-        <w:rPr>
-          <w:rFonts w:cs="Arial"/>
-          <w:bCs/>
-          <w:szCs w:val="28"/>
-        </w:rPr>
-        <w:t xml:space="preserve">на </w:t>
-      </w:r>
-      <w:r>
-        <w:rPr>
-          <w:rFonts w:cs="Arial"/>
-          <w:bCs/>
-          <w:szCs w:val="28"/>
-          <w:lang w:val="en-US"/>
-        </w:rPr>
-        <w:t>[Theory]:</w:t>
+        <w:t>BBT</w:t>
+      </w:r>
+      <w:r>
+        <w:rPr>
+          <w:rFonts w:ascii="Merriweather" w:hAnsi="Merriweather" w:cs="Arial"/>
+          <w:bCs/>
+          <w:szCs w:val="28"/>
+        </w:rPr>
+        <w:t xml:space="preserve">, то можемо </w:t>
+      </w:r>
+      <w:r>
+        <w:rPr>
+          <w:rFonts w:ascii="Merriweather" w:hAnsi="Merriweather" w:cs="Arial"/>
+          <w:bCs/>
+          <w:szCs w:val="28"/>
+        </w:rPr>
+        <w:t xml:space="preserve">переглянути її вміст та зробити відповідні </w:t>
+      </w:r>
+      <w:r>
+        <w:rPr>
+          <w:rFonts w:ascii="Merriweather" w:hAnsi="Merriweather" w:cs="Arial"/>
+          <w:bCs/>
+          <w:szCs w:val="28"/>
+        </w:rPr>
+        <w:t>графи</w:t>
+      </w:r>
+      <w:r>
+        <w:rPr>
+          <w:rFonts w:ascii="Merriweather" w:hAnsi="Merriweather" w:cs="Arial"/>
+          <w:bCs/>
+          <w:szCs w:val="28"/>
+        </w:rPr>
+        <w:t xml:space="preserve"> для подальшого використо</w:t>
+      </w:r>
+      <w:r>
+        <w:rPr>
+          <w:rFonts w:ascii="Merriweather" w:hAnsi="Merriweather" w:cs="Arial"/>
+          <w:bCs/>
+          <w:szCs w:val="28"/>
+        </w:rPr>
+        <w:t>вування їх при написанні тестів.</w:t>
+      </w:r>
+    </w:p>
+    <w:p>
+      <w:pPr>
+        <w:spacing w:after="200" w:line="276" w:lineRule="auto"/>
+        <w:rPr>
+          <w:rFonts w:ascii="Merriweather" w:hAnsi="Merriweather" w:cs="Arial"/>
+          <w:bCs/>
+          <w:szCs w:val="28"/>
+        </w:rPr>
+      </w:pPr>
+      <w:r>
+        <w:rPr>
+          <w:rFonts w:ascii="Merriweather" w:hAnsi="Merriweather" w:cs="Arial"/>
+          <w:bCs/>
+          <w:szCs w:val="28"/>
+        </w:rPr>
+        <w:br w:type="page"/>
       </w:r>
     </w:p>
     <w:p>
@@ -2599,27 +2736,315 @@
         <w:autoSpaceDN w:val="0"/>
         <w:adjustRightInd w:val="0"/>
         <w:spacing w:line="360" w:lineRule="auto"/>
-        <w:ind w:left="708" w:firstLine="708"/>
+        <w:ind w:left="708" w:firstLine="712"/>
+        <w:rPr>
+          <w:rFonts w:ascii="Merriweather" w:hAnsi="Merriweather" w:cs="Arial"/>
+          <w:bCs/>
+          <w:szCs w:val="28"/>
+        </w:rPr>
+      </w:pPr>
+      <w:r>
+        <w:rPr>
+          <w:rFonts w:ascii="Merriweather" w:hAnsi="Merriweather" w:cs="Arial"/>
+          <w:bCs/>
+          <w:szCs w:val="28"/>
+        </w:rPr>
+        <w:lastRenderedPageBreak/>
+        <w:t>Давайте пройдемося по коду та спробуємо його проаналізувати</w:t>
+      </w:r>
+      <w:r>
+        <w:rPr>
+          <w:rFonts w:ascii="Merriweather" w:hAnsi="Merriweather" w:cs="Arial"/>
+          <w:bCs/>
+          <w:szCs w:val="28"/>
+        </w:rPr>
+        <w:t>:</w:t>
+      </w:r>
+    </w:p>
+    <w:p>
+      <w:pPr>
+        <w:autoSpaceDE w:val="0"/>
+        <w:autoSpaceDN w:val="0"/>
+        <w:adjustRightInd w:val="0"/>
+        <w:spacing w:line="360" w:lineRule="auto"/>
         <w:jc w:val="center"/>
         <w:rPr>
-          <w:rFonts w:cs="Arial"/>
-          <w:bCs/>
-          <w:szCs w:val="28"/>
-        </w:rPr>
-      </w:pPr>
-      <w:r>
-        <w:rPr>
-          <w:rFonts w:cs="Arial"/>
-          <w:bCs/>
-          <w:noProof/>
-          <w:szCs w:val="28"/>
-          <w:lang w:val="en-US" w:eastAsia="en-US"/>
+          <w:rFonts w:ascii="Merriweather" w:hAnsi="Merriweather" w:cs="Arial"/>
+          <w:bCs/>
+          <w:szCs w:val="28"/>
+        </w:rPr>
+      </w:pPr>
+      <w:r>
+        <w:rPr>
+          <w:rFonts w:ascii="Merriweather" w:hAnsi="Merriweather" w:cs="Arial"/>
+          <w:bCs/>
+          <w:szCs w:val="28"/>
         </w:rPr>
         <w:drawing>
-          <wp:inline distT="0" distB="0" distL="0" distR="0" wp14:anchorId="3559128A" wp14:editId="00843316">
-            <wp:extent cx="5505733" cy="1339919"/>
+          <wp:inline distT="0" distB="0" distL="0" distR="0" wp14:anchorId="4C3C7323" wp14:editId="0EB27749">
+            <wp:extent cx="3899100" cy="1739989"/>
+            <wp:effectExtent l="0" t="0" r="6350" b="0"/>
+            <wp:docPr id="3" name="Рисунок 3"/>
+            <wp:cNvGraphicFramePr>
+              <a:graphicFrameLocks xmlns:a="http://schemas.openxmlformats.org/drawingml/2006/main" noChangeAspect="1"/>
+            </wp:cNvGraphicFramePr>
+            <a:graphic xmlns:a="http://schemas.openxmlformats.org/drawingml/2006/main">
+              <a:graphicData uri="http://schemas.openxmlformats.org/drawingml/2006/picture">
+                <pic:pic xmlns:pic="http://schemas.openxmlformats.org/drawingml/2006/picture">
+                  <pic:nvPicPr>
+                    <pic:cNvPr id="1" name=""/>
+                    <pic:cNvPicPr/>
+                  </pic:nvPicPr>
+                  <pic:blipFill>
+                    <a:blip r:embed="rId9"/>
+                    <a:stretch>
+                      <a:fillRect/>
+                    </a:stretch>
+                  </pic:blipFill>
+                  <pic:spPr>
+                    <a:xfrm>
+                      <a:off x="0" y="0"/>
+                      <a:ext cx="3899100" cy="1739989"/>
+                    </a:xfrm>
+                    <a:prstGeom prst="rect">
+                      <a:avLst/>
+                    </a:prstGeom>
+                  </pic:spPr>
+                </pic:pic>
+              </a:graphicData>
+            </a:graphic>
+          </wp:inline>
+        </w:drawing>
+      </w:r>
+    </w:p>
+    <w:p>
+      <w:pPr>
+        <w:autoSpaceDE w:val="0"/>
+        <w:autoSpaceDN w:val="0"/>
+        <w:adjustRightInd w:val="0"/>
+        <w:spacing w:line="360" w:lineRule="auto"/>
+        <w:ind w:left="708" w:firstLine="712"/>
+        <w:rPr>
+          <w:rFonts w:ascii="Merriweather" w:hAnsi="Merriweather" w:cs="Arial"/>
+          <w:bCs/>
+          <w:szCs w:val="28"/>
+        </w:rPr>
+      </w:pPr>
+      <w:r>
+        <w:rPr>
+          <w:rFonts w:ascii="Merriweather" w:hAnsi="Merriweather" w:cs="Arial"/>
+          <w:bCs/>
+          <w:szCs w:val="28"/>
+        </w:rPr>
+        <w:t>Як видно з даного шматку, Ми маємо два приватних</w:t>
+      </w:r>
+      <w:r>
+        <w:rPr>
+          <w:rFonts w:ascii="Merriweather" w:hAnsi="Merriweather" w:cs="Arial"/>
+          <w:bCs/>
+          <w:szCs w:val="28"/>
+          <w:lang w:val="en-US"/>
+        </w:rPr>
+        <w:t xml:space="preserve"> </w:t>
+      </w:r>
+      <w:r>
+        <w:rPr>
+          <w:rFonts w:ascii="Merriweather" w:hAnsi="Merriweather" w:cs="Arial"/>
+          <w:bCs/>
+          <w:szCs w:val="28"/>
+        </w:rPr>
+        <w:t xml:space="preserve">статичних поля </w:t>
+      </w:r>
+      <w:r>
+        <w:rPr>
+          <w:rFonts w:ascii="Merriweather" w:hAnsi="Merriweather" w:cs="Arial"/>
+          <w:bCs/>
+          <w:szCs w:val="28"/>
+        </w:rPr>
+        <w:t>з певними значеннями за замовченням</w:t>
+      </w:r>
+      <w:r>
+        <w:rPr>
+          <w:rFonts w:ascii="Merriweather" w:hAnsi="Merriweather" w:cs="Arial"/>
+          <w:bCs/>
+          <w:szCs w:val="28"/>
+        </w:rPr>
+        <w:t>:</w:t>
+      </w:r>
+    </w:p>
+    <w:p>
+      <w:pPr>
+        <w:pStyle w:val="a3"/>
+        <w:numPr>
+          <w:ilvl w:val="0"/>
+          <w:numId w:val="15"/>
+        </w:numPr>
+        <w:autoSpaceDE w:val="0"/>
+        <w:autoSpaceDN w:val="0"/>
+        <w:adjustRightInd w:val="0"/>
+        <w:spacing w:line="360" w:lineRule="auto"/>
+        <w:rPr>
+          <w:rFonts w:ascii="Merriweather" w:hAnsi="Merriweather" w:cs="Arial"/>
+          <w:bCs/>
+          <w:sz w:val="28"/>
+          <w:szCs w:val="28"/>
+        </w:rPr>
+      </w:pPr>
+      <w:r>
+        <w:rPr>
+          <w:rFonts w:ascii="Merriweather" w:hAnsi="Merriweather" w:cs="Arial"/>
+          <w:bCs/>
+          <w:sz w:val="28"/>
+          <w:szCs w:val="28"/>
+          <w:lang w:val="en-US"/>
+        </w:rPr>
+        <w:t xml:space="preserve">_modAdler </w:t>
+      </w:r>
+      <w:r>
+        <w:rPr>
+          <w:rFonts w:ascii="Merriweather" w:hAnsi="Merriweather" w:cs="Arial"/>
+          <w:bCs/>
+          <w:sz w:val="28"/>
+          <w:szCs w:val="28"/>
+        </w:rPr>
+        <w:t>представляє з себе модуль найбільшого простого числа, меншого, ніж 2</w:t>
+      </w:r>
+      <w:r>
+        <w:rPr>
+          <w:rFonts w:ascii="Merriweather" w:hAnsi="Merriweather" w:cs="Arial"/>
+          <w:bCs/>
+          <w:sz w:val="28"/>
+          <w:szCs w:val="28"/>
+          <w:vertAlign w:val="superscript"/>
+          <w:lang w:val="uk-UA"/>
+        </w:rPr>
+        <w:t>16</w:t>
+      </w:r>
+      <w:r>
+        <w:rPr>
+          <w:rFonts w:ascii="Merriweather" w:hAnsi="Merriweather" w:cs="Arial"/>
+          <w:bCs/>
+          <w:sz w:val="28"/>
+          <w:szCs w:val="28"/>
+          <w:vertAlign w:val="superscript"/>
+          <w:lang w:val="uk-UA"/>
+        </w:rPr>
+        <w:t xml:space="preserve"> </w:t>
+      </w:r>
+      <w:r>
+        <w:rPr>
+          <w:rFonts w:ascii="Merriweather" w:hAnsi="Merriweather" w:cs="Arial"/>
+          <w:bCs/>
+          <w:sz w:val="28"/>
+          <w:szCs w:val="28"/>
+          <w:lang w:val="uk-UA"/>
+        </w:rPr>
+        <w:t>, який буде використовуватися при хешуванні паролю</w:t>
+      </w:r>
+    </w:p>
+    <w:p>
+      <w:pPr>
+        <w:pStyle w:val="a3"/>
+        <w:numPr>
+          <w:ilvl w:val="0"/>
+          <w:numId w:val="15"/>
+        </w:numPr>
+        <w:autoSpaceDE w:val="0"/>
+        <w:autoSpaceDN w:val="0"/>
+        <w:adjustRightInd w:val="0"/>
+        <w:spacing w:line="360" w:lineRule="auto"/>
+        <w:rPr>
+          <w:rFonts w:ascii="Merriweather" w:hAnsi="Merriweather" w:cs="Arial"/>
+          <w:bCs/>
+          <w:sz w:val="28"/>
+          <w:szCs w:val="28"/>
+        </w:rPr>
+      </w:pPr>
+      <w:r>
+        <w:rPr>
+          <w:rFonts w:ascii="Merriweather" w:hAnsi="Merriweather" w:cs="Arial"/>
+          <w:bCs/>
+          <w:sz w:val="28"/>
+          <w:szCs w:val="28"/>
+          <w:lang w:val="en-US"/>
+        </w:rPr>
+        <w:t xml:space="preserve">_salt </w:t>
+      </w:r>
+      <w:r>
+        <w:rPr>
+          <w:rFonts w:ascii="Merriweather" w:hAnsi="Merriweather" w:cs="Arial"/>
+          <w:bCs/>
+          <w:sz w:val="28"/>
+          <w:szCs w:val="28"/>
+          <w:lang w:val="uk-UA"/>
+        </w:rPr>
+        <w:t xml:space="preserve">використовується </w:t>
+      </w:r>
+      <w:r>
+        <w:rPr>
+          <w:rFonts w:ascii="Merriweather" w:hAnsi="Merriweather" w:cs="Arial"/>
+          <w:bCs/>
+          <w:sz w:val="28"/>
+          <w:szCs w:val="28"/>
+          <w:lang w:val="uk-UA"/>
+        </w:rPr>
+        <w:t xml:space="preserve">для створення </w:t>
+      </w:r>
+      <w:r>
+        <w:rPr>
+          <w:rFonts w:ascii="Merriweather" w:hAnsi="Merriweather" w:cs="Arial"/>
+          <w:bCs/>
+          <w:sz w:val="28"/>
+          <w:szCs w:val="28"/>
+          <w:lang w:val="uk-UA"/>
+        </w:rPr>
+        <w:t>певного</w:t>
+      </w:r>
+      <w:r>
+        <w:rPr>
+          <w:rFonts w:ascii="Merriweather" w:hAnsi="Merriweather" w:cs="Arial"/>
+          <w:bCs/>
+          <w:sz w:val="28"/>
+          <w:szCs w:val="28"/>
+          <w:lang w:val="uk-UA"/>
+        </w:rPr>
+        <w:t xml:space="preserve"> хешу </w:t>
+      </w:r>
+      <w:r>
+        <w:rPr>
+          <w:rFonts w:ascii="Merriweather" w:hAnsi="Merriweather" w:cs="Arial"/>
+          <w:bCs/>
+          <w:sz w:val="28"/>
+          <w:szCs w:val="28"/>
+          <w:lang w:val="uk-UA"/>
+        </w:rPr>
+        <w:t>Нашого паролю</w:t>
+      </w:r>
+    </w:p>
+    <w:p>
+      <w:pPr>
+        <w:autoSpaceDE w:val="0"/>
+        <w:autoSpaceDN w:val="0"/>
+        <w:adjustRightInd w:val="0"/>
+        <w:spacing w:line="360" w:lineRule="auto"/>
+        <w:jc w:val="center"/>
+        <w:rPr>
+          <w:rFonts w:ascii="Merriweather" w:hAnsi="Merriweather" w:cs="Arial"/>
+          <w:bCs/>
+          <w:szCs w:val="28"/>
+        </w:rPr>
+      </w:pPr>
+      <w:r>
+        <w:rPr>
+          <w:rFonts w:ascii="Merriweather" w:hAnsi="Merriweather" w:cs="Arial"/>
+          <w:bCs/>
+          <w:szCs w:val="28"/>
+        </w:rPr>
+        <w:drawing>
+          <wp:inline distT="0" distB="0" distL="0" distR="0" wp14:anchorId="1411994B" wp14:editId="65FEEA5D">
+            <wp:extent cx="4290835" cy="3949700"/>
             <wp:effectExtent l="0" t="0" r="0" b="0"/>
-            <wp:docPr id="2" name="Рисунок 2"/>
+            <wp:docPr id="4" name="Рисунок 4"/>
             <wp:cNvGraphicFramePr>
               <a:graphicFrameLocks xmlns:a="http://schemas.openxmlformats.org/drawingml/2006/main" noChangeAspect="1"/>
             </wp:cNvGraphicFramePr>
@@ -2639,7 +3064,7 @@
                   <pic:spPr>
                     <a:xfrm>
                       <a:off x="0" y="0"/>
-                      <a:ext cx="5505733" cy="1339919"/>
+                      <a:ext cx="4296754" cy="3955149"/>
                     </a:xfrm>
                     <a:prstGeom prst="rect">
                       <a:avLst/>
@@ -2654,98 +3079,119 @@
     </w:p>
     <w:p>
       <w:pPr>
-        <w:pStyle w:val="21"/>
-        <w:ind w:left="0" w:firstLine="0"/>
-      </w:pPr>
-      <w:bookmarkStart w:id="7" w:name="_Toc70775631"/>
-      <w:r>
-        <w:t>TryCopy</w:t>
-      </w:r>
-      <w:bookmarkEnd w:id="7"/>
-    </w:p>
-    <w:p>
-      <w:pPr>
-        <w:autoSpaceDE w:val="0"/>
-        <w:autoSpaceDN w:val="0"/>
-        <w:adjustRightInd w:val="0"/>
-        <w:spacing w:line="360" w:lineRule="auto"/>
-        <w:ind w:left="708"/>
-        <w:rPr>
-          <w:rFonts w:cs="Arial"/>
-          <w:bCs/>
-          <w:szCs w:val="28"/>
-        </w:rPr>
-      </w:pPr>
-      <w:r>
-        <w:rPr>
-          <w:rFonts w:cs="Arial"/>
+        <w:spacing w:after="200" w:line="276" w:lineRule="auto"/>
+        <w:ind w:left="708" w:firstLine="712"/>
+        <w:rPr>
+          <w:rFonts w:ascii="Merriweather" w:hAnsi="Merriweather" w:cs="Arial"/>
+          <w:bCs/>
+          <w:szCs w:val="28"/>
+        </w:rPr>
+      </w:pPr>
+      <w:r>
+        <w:rPr>
+          <w:rFonts w:ascii="Merriweather" w:hAnsi="Merriweather" w:cs="Arial"/>
+          <w:bCs/>
+          <w:szCs w:val="28"/>
+        </w:rPr>
+        <w:t>Дана функція перезаписує</w:t>
+      </w:r>
+      <w:r>
+        <w:rPr>
+          <w:rFonts w:ascii="Merriweather" w:hAnsi="Merriweather" w:cs="Arial"/>
+          <w:bCs/>
+          <w:szCs w:val="28"/>
+        </w:rPr>
+        <w:t xml:space="preserve"> значення</w:t>
+      </w:r>
+      <w:r>
+        <w:rPr>
+          <w:rFonts w:ascii="Merriweather" w:hAnsi="Merriweather" w:cs="Arial"/>
+          <w:bCs/>
+          <w:szCs w:val="28"/>
+        </w:rPr>
+        <w:t xml:space="preserve"> </w:t>
+      </w:r>
+      <w:r>
+        <w:rPr>
+          <w:rFonts w:ascii="Merriweather" w:hAnsi="Merriweather" w:cs="Arial"/>
+          <w:bCs/>
+          <w:szCs w:val="28"/>
+        </w:rPr>
+        <w:t xml:space="preserve">приватних полів, які </w:t>
+      </w:r>
+      <w:r>
+        <w:rPr>
+          <w:rFonts w:ascii="Merriweather" w:hAnsi="Merriweather" w:cs="Arial"/>
+          <w:bCs/>
+          <w:szCs w:val="28"/>
+        </w:rPr>
+        <w:t xml:space="preserve">були </w:t>
+      </w:r>
+      <w:r>
+        <w:rPr>
+          <w:rFonts w:ascii="Merriweather" w:hAnsi="Merriweather" w:cs="Arial"/>
+          <w:bCs/>
+          <w:szCs w:val="28"/>
+        </w:rPr>
+        <w:t>вище</w:t>
+      </w:r>
+      <w:r>
+        <w:rPr>
+          <w:rFonts w:ascii="Merriweather" w:hAnsi="Merriweather" w:cs="Arial"/>
+          <w:bCs/>
+          <w:szCs w:val="28"/>
+        </w:rPr>
+        <w:t>,</w:t>
+      </w:r>
+      <w:r>
+        <w:rPr>
+          <w:rFonts w:ascii="Merriweather" w:hAnsi="Merriweather" w:cs="Arial"/>
+          <w:bCs/>
+          <w:szCs w:val="28"/>
+        </w:rPr>
+        <w:t xml:space="preserve"> з певними перевірками</w:t>
+      </w:r>
+      <w:r>
+        <w:rPr>
+          <w:rFonts w:ascii="Merriweather" w:hAnsi="Merriweather" w:cs="Arial"/>
+          <w:bCs/>
+          <w:szCs w:val="28"/>
+        </w:rPr>
+        <w:t xml:space="preserve"> на нові, які </w:t>
+      </w:r>
+      <w:r>
+        <w:rPr>
+          <w:rFonts w:ascii="Merriweather" w:hAnsi="Merriweather" w:cs="Arial"/>
+          <w:bCs/>
+          <w:szCs w:val="28"/>
+        </w:rPr>
+        <w:t>приходять як параметри</w:t>
+      </w:r>
+    </w:p>
+    <w:p>
+      <w:pPr>
+        <w:spacing w:after="200" w:line="276" w:lineRule="auto"/>
+        <w:jc w:val="center"/>
+        <w:rPr>
+          <w:rFonts w:ascii="Merriweather" w:hAnsi="Merriweather" w:cs="Arial"/>
           <w:bCs/>
           <w:szCs w:val="28"/>
           <w:lang w:val="en-US"/>
         </w:rPr>
-        <w:tab/>
-      </w:r>
-      <w:r>
-        <w:rPr>
-          <w:rFonts w:cs="Arial"/>
-          <w:bCs/>
-          <w:szCs w:val="28"/>
-        </w:rPr>
-        <w:t>Я стикнувся з проблемою, коли при копіюванні файлу до директорії</w:t>
-      </w:r>
-      <w:r>
-        <w:rPr>
-          <w:rFonts w:cs="Arial"/>
-          <w:bCs/>
-          <w:szCs w:val="28"/>
-        </w:rPr>
-        <w:t xml:space="preserve"> без перезапису</w:t>
-      </w:r>
-      <w:r>
-        <w:rPr>
-          <w:rFonts w:cs="Arial"/>
-          <w:bCs/>
-          <w:szCs w:val="28"/>
-        </w:rPr>
-        <w:t>, де він уже є, виникає помилка</w:t>
-      </w:r>
-      <w:r>
-        <w:rPr>
-          <w:rFonts w:cs="Arial"/>
-          <w:bCs/>
-          <w:szCs w:val="28"/>
-        </w:rPr>
-        <w:t>, яку вдалося виправити лише видаленням файлу після проходження тесту.</w:t>
-      </w:r>
-    </w:p>
-    <w:p>
-      <w:pPr>
-        <w:autoSpaceDE w:val="0"/>
-        <w:autoSpaceDN w:val="0"/>
-        <w:adjustRightInd w:val="0"/>
-        <w:spacing w:line="360" w:lineRule="auto"/>
-        <w:ind w:left="708"/>
-        <w:jc w:val="center"/>
-        <w:rPr>
-          <w:rFonts w:cs="Arial"/>
+      </w:pPr>
+      <w:r>
+        <w:rPr>
+          <w:rFonts w:ascii="Merriweather" w:hAnsi="Merriweather" w:cs="Arial"/>
           <w:bCs/>
           <w:szCs w:val="28"/>
           <w:lang w:val="en-US"/>
         </w:rPr>
-      </w:pPr>
-      <w:r>
-        <w:rPr>
-          <w:rFonts w:cs="Arial"/>
-          <w:bCs/>
-          <w:noProof/>
-          <w:szCs w:val="28"/>
-          <w:lang w:val="en-US" w:eastAsia="en-US"/>
-        </w:rPr>
+        <w:lastRenderedPageBreak/>
         <w:drawing>
-          <wp:inline distT="0" distB="0" distL="0" distR="0" wp14:anchorId="04CA740D" wp14:editId="60D22D26">
-            <wp:extent cx="6077262" cy="1847945"/>
+          <wp:inline distT="0" distB="0" distL="0" distR="0" wp14:anchorId="52F1C5B5" wp14:editId="016AD4D1">
+            <wp:extent cx="5912154" cy="4400776"/>
             <wp:effectExtent l="0" t="0" r="0" b="0"/>
-            <wp:docPr id="83" name="Рисунок 83"/>
+            <wp:docPr id="5" name="Рисунок 5"/>
             <wp:cNvGraphicFramePr>
               <a:graphicFrameLocks xmlns:a="http://schemas.openxmlformats.org/drawingml/2006/main" noChangeAspect="1"/>
             </wp:cNvGraphicFramePr>
@@ -2765,7 +3211,7 @@
                   <pic:spPr>
                     <a:xfrm>
                       <a:off x="0" y="0"/>
-                      <a:ext cx="6077262" cy="1847945"/>
+                      <a:ext cx="5912154" cy="4400776"/>
                     </a:xfrm>
                     <a:prstGeom prst="rect">
                       <a:avLst/>
@@ -2780,14 +3226,101 @@
     </w:p>
     <w:p>
       <w:pPr>
-        <w:pStyle w:val="21"/>
-        <w:ind w:left="0" w:firstLine="0"/>
-      </w:pPr>
-      <w:bookmarkStart w:id="8" w:name="_Toc70775632"/>
-      <w:r>
-        <w:t>Результати тестування</w:t>
-      </w:r>
-      <w:bookmarkEnd w:id="8"/>
+        <w:spacing w:after="200" w:line="276" w:lineRule="auto"/>
+        <w:ind w:left="708" w:firstLine="712"/>
+        <w:rPr>
+          <w:rFonts w:ascii="Merriweather" w:hAnsi="Merriweather" w:cs="Arial"/>
+          <w:bCs/>
+          <w:szCs w:val="28"/>
+          <w:lang w:val="en-US"/>
+        </w:rPr>
+      </w:pPr>
+      <w:r>
+        <w:rPr>
+          <w:rFonts w:ascii="Merriweather" w:hAnsi="Merriweather" w:cs="Arial"/>
+          <w:bCs/>
+          <w:szCs w:val="28"/>
+        </w:rPr>
+        <w:t xml:space="preserve">Цей метод повертає певний хеш для паролю, який </w:t>
+      </w:r>
+      <w:r>
+        <w:rPr>
+          <w:rFonts w:ascii="Merriweather" w:hAnsi="Merriweather" w:cs="Arial"/>
+          <w:bCs/>
+          <w:szCs w:val="28"/>
+        </w:rPr>
+        <w:t xml:space="preserve">Ми передали. Сюди ж можна вписати </w:t>
+      </w:r>
+      <w:r>
+        <w:rPr>
+          <w:rFonts w:ascii="Merriweather" w:hAnsi="Merriweather" w:cs="Arial"/>
+          <w:bCs/>
+          <w:szCs w:val="28"/>
+          <w:lang w:val="en-US"/>
+        </w:rPr>
+        <w:t>salt</w:t>
+      </w:r>
+      <w:r>
+        <w:rPr>
+          <w:rFonts w:ascii="Merriweather" w:hAnsi="Merriweather" w:cs="Arial"/>
+          <w:bCs/>
+          <w:szCs w:val="28"/>
+        </w:rPr>
+        <w:t xml:space="preserve"> та </w:t>
+      </w:r>
+      <w:r>
+        <w:rPr>
+          <w:rFonts w:ascii="Merriweather" w:hAnsi="Merriweather" w:cs="Arial"/>
+          <w:bCs/>
+          <w:szCs w:val="28"/>
+          <w:lang w:val="en-US"/>
+        </w:rPr>
+        <w:t xml:space="preserve">adlerMod, </w:t>
+      </w:r>
+      <w:r>
+        <w:rPr>
+          <w:rFonts w:ascii="Merriweather" w:hAnsi="Merriweather" w:cs="Arial"/>
+          <w:bCs/>
+          <w:szCs w:val="28"/>
+        </w:rPr>
+        <w:t>якщо Нам потрібні якісь конкретні</w:t>
+      </w:r>
+      <w:bookmarkStart w:id="4" w:name="_GoBack"/>
+      <w:bookmarkEnd w:id="4"/>
+      <w:r>
+        <w:rPr>
+          <w:rFonts w:ascii="Merriweather" w:hAnsi="Merriweather" w:cs="Arial"/>
+          <w:bCs/>
+          <w:szCs w:val="28"/>
+        </w:rPr>
+        <w:t xml:space="preserve"> значення.</w:t>
+      </w:r>
+    </w:p>
+    <w:p>
+      <w:pPr>
+        <w:pStyle w:val="12"/>
+        <w:rPr>
+          <w:rFonts w:ascii="Merriweather" w:hAnsi="Merriweather"/>
+          <w:b w:val="0"/>
+        </w:rPr>
+      </w:pPr>
+      <w:bookmarkStart w:id="5" w:name="_Toc70775629"/>
+      <w:r>
+        <w:rPr>
+          <w:rStyle w:val="13"/>
+          <w:rFonts w:ascii="Merriweather" w:hAnsi="Merriweather"/>
+          <w:b/>
+        </w:rPr>
+        <w:t>Тестування</w:t>
+      </w:r>
+      <w:r>
+        <w:rPr>
+          <w:rFonts w:ascii="Merriweather" w:hAnsi="Merriweather"/>
+          <w:b w:val="0"/>
+        </w:rPr>
+        <w:t>:</w:t>
+      </w:r>
+      <w:bookmarkEnd w:id="5"/>
     </w:p>
     <w:p>
       <w:pPr>
@@ -2796,67 +3329,158 @@
         <w:adjustRightInd w:val="0"/>
         <w:spacing w:line="360" w:lineRule="auto"/>
         <w:ind w:left="708"/>
+        <w:rPr>
+          <w:rFonts w:ascii="Merriweather" w:hAnsi="Merriweather" w:cs="Arial"/>
+          <w:bCs/>
+          <w:szCs w:val="28"/>
+        </w:rPr>
+      </w:pPr>
+      <w:r>
+        <w:rPr>
+          <w:rFonts w:ascii="Merriweather" w:hAnsi="Merriweather" w:cs="Arial"/>
+          <w:bCs/>
+          <w:szCs w:val="28"/>
+        </w:rPr>
+        <w:t>Тут хочу розказати деякі речі з якими я стикнувся під час тестування:</w:t>
+      </w:r>
+    </w:p>
+    <w:p>
+      <w:pPr>
+        <w:pStyle w:val="21"/>
+        <w:ind w:left="0" w:firstLine="0"/>
+        <w:rPr>
+          <w:rFonts w:ascii="Merriweather" w:hAnsi="Merriweather"/>
+        </w:rPr>
+      </w:pPr>
+      <w:bookmarkStart w:id="6" w:name="_Toc70775630"/>
+      <w:r>
+        <w:rPr>
+          <w:rFonts w:ascii="Merriweather" w:hAnsi="Merriweather"/>
+        </w:rPr>
+        <w:t>ReadLines</w:t>
+      </w:r>
+      <w:bookmarkEnd w:id="6"/>
+    </w:p>
+    <w:p>
+      <w:pPr>
+        <w:autoSpaceDE w:val="0"/>
+        <w:autoSpaceDN w:val="0"/>
+        <w:adjustRightInd w:val="0"/>
+        <w:spacing w:line="360" w:lineRule="auto"/>
+        <w:ind w:left="708" w:firstLine="708"/>
+        <w:rPr>
+          <w:rFonts w:ascii="Merriweather" w:hAnsi="Merriweather" w:cs="Arial"/>
+          <w:bCs/>
+          <w:szCs w:val="28"/>
+          <w:lang w:val="en-US"/>
+        </w:rPr>
+      </w:pPr>
+      <w:r>
+        <w:rPr>
+          <w:rFonts w:ascii="Merriweather" w:hAnsi="Merriweather" w:cs="Arial"/>
+          <w:bCs/>
+          <w:szCs w:val="28"/>
+        </w:rPr>
+        <w:t xml:space="preserve">Даний метод повертає масив стрічок, які читає за рядками. </w:t>
+      </w:r>
+      <w:hyperlink r:id="rId12" w:anchor="characteristics-of-a-good-unit-test" w:history="1">
+        <w:r>
+          <w:rPr>
+            <w:rStyle w:val="a5"/>
+            <w:rFonts w:ascii="Merriweather" w:hAnsi="Merriweather" w:cs="Arial"/>
+            <w:bCs/>
+            <w:szCs w:val="28"/>
+          </w:rPr>
+          <w:t>Офіційна документація</w:t>
+        </w:r>
+      </w:hyperlink>
+      <w:r>
+        <w:rPr>
+          <w:rFonts w:ascii="Merriweather" w:hAnsi="Merriweather" w:cs="Arial"/>
+          <w:bCs/>
+          <w:szCs w:val="28"/>
+        </w:rPr>
+        <w:t xml:space="preserve"> каже, що в тестах потрібно використовувати якомога менше логіки</w:t>
+      </w:r>
+      <w:r>
+        <w:rPr>
+          <w:rFonts w:ascii="Merriweather" w:hAnsi="Merriweather" w:cs="Arial"/>
+          <w:bCs/>
+          <w:szCs w:val="28"/>
+        </w:rPr>
+        <w:t xml:space="preserve">, саме тому я використав </w:t>
+      </w:r>
+      <w:r>
+        <w:rPr>
+          <w:rFonts w:ascii="Merriweather" w:hAnsi="Merriweather" w:cs="Arial"/>
+          <w:bCs/>
+          <w:szCs w:val="28"/>
+          <w:lang w:val="en-US"/>
+        </w:rPr>
+        <w:t>InlineData</w:t>
+      </w:r>
+      <w:r>
+        <w:rPr>
+          <w:rFonts w:ascii="Merriweather" w:hAnsi="Merriweather" w:cs="Arial"/>
+          <w:bCs/>
+          <w:szCs w:val="28"/>
+        </w:rPr>
+        <w:t xml:space="preserve"> для вхідних параметрів та замінив </w:t>
+      </w:r>
+      <w:r>
+        <w:rPr>
+          <w:rFonts w:ascii="Merriweather" w:hAnsi="Merriweather" w:cs="Arial"/>
+          <w:bCs/>
+          <w:szCs w:val="28"/>
+          <w:lang w:val="en-US"/>
+        </w:rPr>
+        <w:t xml:space="preserve">[Fact] </w:t>
+      </w:r>
+      <w:r>
+        <w:rPr>
+          <w:rFonts w:ascii="Merriweather" w:hAnsi="Merriweather" w:cs="Arial"/>
+          <w:bCs/>
+          <w:szCs w:val="28"/>
+        </w:rPr>
+        <w:t xml:space="preserve">на </w:t>
+      </w:r>
+      <w:r>
+        <w:rPr>
+          <w:rFonts w:ascii="Merriweather" w:hAnsi="Merriweather" w:cs="Arial"/>
+          <w:bCs/>
+          <w:szCs w:val="28"/>
+          <w:lang w:val="en-US"/>
+        </w:rPr>
+        <w:t>[Theory]:</w:t>
+      </w:r>
+    </w:p>
+    <w:p>
+      <w:pPr>
+        <w:autoSpaceDE w:val="0"/>
+        <w:autoSpaceDN w:val="0"/>
+        <w:adjustRightInd w:val="0"/>
+        <w:spacing w:line="360" w:lineRule="auto"/>
+        <w:ind w:left="708" w:firstLine="708"/>
         <w:jc w:val="center"/>
         <w:rPr>
-          <w:rFonts w:cs="Arial"/>
-          <w:bCs/>
-          <w:szCs w:val="28"/>
-        </w:rPr>
-      </w:pPr>
-      <w:r>
-        <w:rPr>
-          <w:rFonts w:cs="Arial"/>
+          <w:rFonts w:ascii="Merriweather" w:hAnsi="Merriweather" w:cs="Arial"/>
+          <w:bCs/>
+          <w:szCs w:val="28"/>
+        </w:rPr>
+      </w:pPr>
+      <w:r>
+        <w:rPr>
+          <w:rFonts w:ascii="Merriweather" w:hAnsi="Merriweather" w:cs="Arial"/>
           <w:bCs/>
           <w:noProof/>
           <w:szCs w:val="28"/>
           <w:lang w:val="en-US" w:eastAsia="en-US"/>
         </w:rPr>
         <w:drawing>
-          <wp:inline distT="0" distB="0" distL="0" distR="0" wp14:anchorId="2AEB2548" wp14:editId="64CEF3B4">
-            <wp:extent cx="4737343" cy="425472"/>
-            <wp:effectExtent l="0" t="0" r="6350" b="0"/>
-            <wp:docPr id="45" name="Рисунок 45"/>
-            <wp:cNvGraphicFramePr>
-              <a:graphicFrameLocks xmlns:a="http://schemas.openxmlformats.org/drawingml/2006/main" noChangeAspect="1"/>
-            </wp:cNvGraphicFramePr>
-            <a:graphic xmlns:a="http://schemas.openxmlformats.org/drawingml/2006/main">
-              <a:graphicData uri="http://schemas.openxmlformats.org/drawingml/2006/picture">
-                <pic:pic xmlns:pic="http://schemas.openxmlformats.org/drawingml/2006/picture">
-                  <pic:nvPicPr>
-                    <pic:cNvPr id="1" name=""/>
-                    <pic:cNvPicPr/>
-                  </pic:nvPicPr>
-                  <pic:blipFill>
-                    <a:blip r:embed="rId12"/>
-                    <a:stretch>
-                      <a:fillRect/>
-                    </a:stretch>
-                  </pic:blipFill>
-                  <pic:spPr>
-                    <a:xfrm>
-                      <a:off x="0" y="0"/>
-                      <a:ext cx="4737343" cy="425472"/>
-                    </a:xfrm>
-                    <a:prstGeom prst="rect">
-                      <a:avLst/>
-                    </a:prstGeom>
-                  </pic:spPr>
-                </pic:pic>
-              </a:graphicData>
-            </a:graphic>
-          </wp:inline>
-        </w:drawing>
-      </w:r>
-      <w:r>
-        <w:rPr>
-          <w:noProof/>
-          <w:lang w:val="en-US" w:eastAsia="en-US"/>
-        </w:rPr>
-        <w:drawing>
-          <wp:inline distT="0" distB="0" distL="0" distR="0" wp14:anchorId="1EA25350" wp14:editId="6FE24712">
-            <wp:extent cx="3181514" cy="615982"/>
+          <wp:inline distT="0" distB="0" distL="0" distR="0" wp14:anchorId="3559128A" wp14:editId="00843316">
+            <wp:extent cx="5505733" cy="1339919"/>
             <wp:effectExtent l="0" t="0" r="0" b="0"/>
-            <wp:docPr id="51" name="Рисунок 51"/>
+            <wp:docPr id="2" name="Рисунок 2"/>
             <wp:cNvGraphicFramePr>
               <a:graphicFrameLocks xmlns:a="http://schemas.openxmlformats.org/drawingml/2006/main" noChangeAspect="1"/>
             </wp:cNvGraphicFramePr>
@@ -2876,6 +3500,257 @@
                   <pic:spPr>
                     <a:xfrm>
                       <a:off x="0" y="0"/>
+                      <a:ext cx="5505733" cy="1339919"/>
+                    </a:xfrm>
+                    <a:prstGeom prst="rect">
+                      <a:avLst/>
+                    </a:prstGeom>
+                  </pic:spPr>
+                </pic:pic>
+              </a:graphicData>
+            </a:graphic>
+          </wp:inline>
+        </w:drawing>
+      </w:r>
+    </w:p>
+    <w:p>
+      <w:pPr>
+        <w:pStyle w:val="21"/>
+        <w:ind w:left="0" w:firstLine="0"/>
+        <w:rPr>
+          <w:rFonts w:ascii="Merriweather" w:hAnsi="Merriweather"/>
+        </w:rPr>
+      </w:pPr>
+      <w:bookmarkStart w:id="7" w:name="_Toc70775631"/>
+      <w:r>
+        <w:rPr>
+          <w:rFonts w:ascii="Merriweather" w:hAnsi="Merriweather"/>
+        </w:rPr>
+        <w:lastRenderedPageBreak/>
+        <w:t>TryCopy</w:t>
+      </w:r>
+      <w:bookmarkEnd w:id="7"/>
+    </w:p>
+    <w:p>
+      <w:pPr>
+        <w:autoSpaceDE w:val="0"/>
+        <w:autoSpaceDN w:val="0"/>
+        <w:adjustRightInd w:val="0"/>
+        <w:spacing w:line="360" w:lineRule="auto"/>
+        <w:ind w:left="708"/>
+        <w:rPr>
+          <w:rFonts w:ascii="Merriweather" w:hAnsi="Merriweather" w:cs="Arial"/>
+          <w:bCs/>
+          <w:szCs w:val="28"/>
+        </w:rPr>
+      </w:pPr>
+      <w:r>
+        <w:rPr>
+          <w:rFonts w:ascii="Merriweather" w:hAnsi="Merriweather" w:cs="Arial"/>
+          <w:bCs/>
+          <w:szCs w:val="28"/>
+          <w:lang w:val="en-US"/>
+        </w:rPr>
+        <w:tab/>
+      </w:r>
+      <w:r>
+        <w:rPr>
+          <w:rFonts w:ascii="Merriweather" w:hAnsi="Merriweather" w:cs="Arial"/>
+          <w:bCs/>
+          <w:szCs w:val="28"/>
+        </w:rPr>
+        <w:t>Я стикнувся з проблемою, коли при копіюванні файлу до директорії</w:t>
+      </w:r>
+      <w:r>
+        <w:rPr>
+          <w:rFonts w:ascii="Merriweather" w:hAnsi="Merriweather" w:cs="Arial"/>
+          <w:bCs/>
+          <w:szCs w:val="28"/>
+        </w:rPr>
+        <w:t xml:space="preserve"> без перезапису</w:t>
+      </w:r>
+      <w:r>
+        <w:rPr>
+          <w:rFonts w:ascii="Merriweather" w:hAnsi="Merriweather" w:cs="Arial"/>
+          <w:bCs/>
+          <w:szCs w:val="28"/>
+        </w:rPr>
+        <w:t>, де він уже є, виникає помилка</w:t>
+      </w:r>
+      <w:r>
+        <w:rPr>
+          <w:rFonts w:ascii="Merriweather" w:hAnsi="Merriweather" w:cs="Arial"/>
+          <w:bCs/>
+          <w:szCs w:val="28"/>
+        </w:rPr>
+        <w:t>, яку вдалося виправити лише видаленням файлу після проходження тесту.</w:t>
+      </w:r>
+    </w:p>
+    <w:p>
+      <w:pPr>
+        <w:autoSpaceDE w:val="0"/>
+        <w:autoSpaceDN w:val="0"/>
+        <w:adjustRightInd w:val="0"/>
+        <w:spacing w:line="360" w:lineRule="auto"/>
+        <w:ind w:left="708"/>
+        <w:jc w:val="center"/>
+        <w:rPr>
+          <w:rFonts w:ascii="Merriweather" w:hAnsi="Merriweather" w:cs="Arial"/>
+          <w:bCs/>
+          <w:szCs w:val="28"/>
+          <w:lang w:val="en-US"/>
+        </w:rPr>
+      </w:pPr>
+      <w:r>
+        <w:rPr>
+          <w:rFonts w:ascii="Merriweather" w:hAnsi="Merriweather" w:cs="Arial"/>
+          <w:bCs/>
+          <w:noProof/>
+          <w:szCs w:val="28"/>
+          <w:lang w:val="en-US" w:eastAsia="en-US"/>
+        </w:rPr>
+        <w:drawing>
+          <wp:inline distT="0" distB="0" distL="0" distR="0" wp14:anchorId="04CA740D" wp14:editId="60D22D26">
+            <wp:extent cx="6077262" cy="1847945"/>
+            <wp:effectExtent l="0" t="0" r="0" b="0"/>
+            <wp:docPr id="83" name="Рисунок 83"/>
+            <wp:cNvGraphicFramePr>
+              <a:graphicFrameLocks xmlns:a="http://schemas.openxmlformats.org/drawingml/2006/main" noChangeAspect="1"/>
+            </wp:cNvGraphicFramePr>
+            <a:graphic xmlns:a="http://schemas.openxmlformats.org/drawingml/2006/main">
+              <a:graphicData uri="http://schemas.openxmlformats.org/drawingml/2006/picture">
+                <pic:pic xmlns:pic="http://schemas.openxmlformats.org/drawingml/2006/picture">
+                  <pic:nvPicPr>
+                    <pic:cNvPr id="1" name=""/>
+                    <pic:cNvPicPr/>
+                  </pic:nvPicPr>
+                  <pic:blipFill>
+                    <a:blip r:embed="rId14"/>
+                    <a:stretch>
+                      <a:fillRect/>
+                    </a:stretch>
+                  </pic:blipFill>
+                  <pic:spPr>
+                    <a:xfrm>
+                      <a:off x="0" y="0"/>
+                      <a:ext cx="6077262" cy="1847945"/>
+                    </a:xfrm>
+                    <a:prstGeom prst="rect">
+                      <a:avLst/>
+                    </a:prstGeom>
+                  </pic:spPr>
+                </pic:pic>
+              </a:graphicData>
+            </a:graphic>
+          </wp:inline>
+        </w:drawing>
+      </w:r>
+    </w:p>
+    <w:p>
+      <w:pPr>
+        <w:pStyle w:val="21"/>
+        <w:ind w:left="0" w:firstLine="0"/>
+        <w:rPr>
+          <w:rFonts w:ascii="Merriweather" w:hAnsi="Merriweather"/>
+        </w:rPr>
+      </w:pPr>
+      <w:bookmarkStart w:id="8" w:name="_Toc70775632"/>
+      <w:r>
+        <w:rPr>
+          <w:rFonts w:ascii="Merriweather" w:hAnsi="Merriweather"/>
+        </w:rPr>
+        <w:t>Результати тестування</w:t>
+      </w:r>
+      <w:bookmarkEnd w:id="8"/>
+    </w:p>
+    <w:p>
+      <w:pPr>
+        <w:autoSpaceDE w:val="0"/>
+        <w:autoSpaceDN w:val="0"/>
+        <w:adjustRightInd w:val="0"/>
+        <w:spacing w:line="360" w:lineRule="auto"/>
+        <w:ind w:left="708"/>
+        <w:jc w:val="center"/>
+        <w:rPr>
+          <w:rFonts w:ascii="Merriweather" w:hAnsi="Merriweather" w:cs="Arial"/>
+          <w:bCs/>
+          <w:szCs w:val="28"/>
+        </w:rPr>
+      </w:pPr>
+      <w:r>
+        <w:rPr>
+          <w:rFonts w:ascii="Merriweather" w:hAnsi="Merriweather" w:cs="Arial"/>
+          <w:bCs/>
+          <w:noProof/>
+          <w:szCs w:val="28"/>
+          <w:lang w:val="en-US" w:eastAsia="en-US"/>
+        </w:rPr>
+        <w:drawing>
+          <wp:inline distT="0" distB="0" distL="0" distR="0" wp14:anchorId="2AEB2548" wp14:editId="64CEF3B4">
+            <wp:extent cx="4737343" cy="425472"/>
+            <wp:effectExtent l="0" t="0" r="6350" b="0"/>
+            <wp:docPr id="45" name="Рисунок 45"/>
+            <wp:cNvGraphicFramePr>
+              <a:graphicFrameLocks xmlns:a="http://schemas.openxmlformats.org/drawingml/2006/main" noChangeAspect="1"/>
+            </wp:cNvGraphicFramePr>
+            <a:graphic xmlns:a="http://schemas.openxmlformats.org/drawingml/2006/main">
+              <a:graphicData uri="http://schemas.openxmlformats.org/drawingml/2006/picture">
+                <pic:pic xmlns:pic="http://schemas.openxmlformats.org/drawingml/2006/picture">
+                  <pic:nvPicPr>
+                    <pic:cNvPr id="1" name=""/>
+                    <pic:cNvPicPr/>
+                  </pic:nvPicPr>
+                  <pic:blipFill>
+                    <a:blip r:embed="rId15"/>
+                    <a:stretch>
+                      <a:fillRect/>
+                    </a:stretch>
+                  </pic:blipFill>
+                  <pic:spPr>
+                    <a:xfrm>
+                      <a:off x="0" y="0"/>
+                      <a:ext cx="4737343" cy="425472"/>
+                    </a:xfrm>
+                    <a:prstGeom prst="rect">
+                      <a:avLst/>
+                    </a:prstGeom>
+                  </pic:spPr>
+                </pic:pic>
+              </a:graphicData>
+            </a:graphic>
+          </wp:inline>
+        </w:drawing>
+      </w:r>
+      <w:r>
+        <w:rPr>
+          <w:rFonts w:ascii="Merriweather" w:hAnsi="Merriweather"/>
+          <w:noProof/>
+          <w:lang w:val="en-US" w:eastAsia="en-US"/>
+        </w:rPr>
+        <w:drawing>
+          <wp:inline distT="0" distB="0" distL="0" distR="0" wp14:anchorId="1EA25350" wp14:editId="6FE24712">
+            <wp:extent cx="3181514" cy="615982"/>
+            <wp:effectExtent l="0" t="0" r="0" b="0"/>
+            <wp:docPr id="51" name="Рисунок 51"/>
+            <wp:cNvGraphicFramePr>
+              <a:graphicFrameLocks xmlns:a="http://schemas.openxmlformats.org/drawingml/2006/main" noChangeAspect="1"/>
+            </wp:cNvGraphicFramePr>
+            <a:graphic xmlns:a="http://schemas.openxmlformats.org/drawingml/2006/main">
+              <a:graphicData uri="http://schemas.openxmlformats.org/drawingml/2006/picture">
+                <pic:pic xmlns:pic="http://schemas.openxmlformats.org/drawingml/2006/picture">
+                  <pic:nvPicPr>
+                    <pic:cNvPr id="1" name=""/>
+                    <pic:cNvPicPr/>
+                  </pic:nvPicPr>
+                  <pic:blipFill>
+                    <a:blip r:embed="rId16"/>
+                    <a:stretch>
+                      <a:fillRect/>
+                    </a:stretch>
+                  </pic:blipFill>
+                  <pic:spPr>
+                    <a:xfrm>
+                      <a:off x="0" y="0"/>
                       <a:ext cx="3181514" cy="615982"/>
                     </a:xfrm>
                     <a:prstGeom prst="rect">
@@ -2893,24 +3768,33 @@
       <w:pPr>
         <w:spacing w:after="200" w:line="276" w:lineRule="auto"/>
         <w:rPr>
-          <w:rFonts w:eastAsiaTheme="majorEastAsia" w:cs="Arial"/>
+          <w:rFonts w:ascii="Merriweather" w:eastAsiaTheme="majorEastAsia" w:hAnsi="Merriweather" w:cs="Arial"/>
           <w:b/>
           <w:bCs/>
           <w:sz w:val="36"/>
           <w:szCs w:val="28"/>
-          <w:lang w:val="ru-RU" w:eastAsia="en-US"/>
-        </w:rPr>
-      </w:pPr>
-      <w:r>
+          <w:lang w:val="en-US" w:eastAsia="en-US"/>
+        </w:rPr>
+      </w:pPr>
+      <w:r>
+        <w:rPr>
+          <w:rFonts w:ascii="Merriweather" w:hAnsi="Merriweather"/>
+        </w:rPr>
         <w:br w:type="page"/>
       </w:r>
     </w:p>
     <w:p>
       <w:pPr>
         <w:pStyle w:val="12"/>
+        <w:rPr>
+          <w:rFonts w:ascii="Merriweather" w:hAnsi="Merriweather"/>
+        </w:rPr>
       </w:pPr>
       <w:bookmarkStart w:id="9" w:name="_Toc70775633"/>
       <w:r>
+        <w:rPr>
+          <w:rFonts w:ascii="Merriweather" w:hAnsi="Merriweather"/>
+        </w:rPr>
         <w:lastRenderedPageBreak/>
         <w:t>Сирцеві коди:</w:t>
       </w:r>
@@ -2920,21 +3804,28 @@
       <w:pPr>
         <w:pStyle w:val="21"/>
         <w:ind w:left="0" w:firstLine="0"/>
+        <w:rPr>
+          <w:rFonts w:ascii="Merriweather" w:hAnsi="Merriweather"/>
+        </w:rPr>
       </w:pPr>
       <w:bookmarkStart w:id="10" w:name="_Toc70775634"/>
       <w:r>
-        <w:t>TestFileWorkingUtils</w:t>
-      </w:r>
-      <w:r>
-        <w:t xml:space="preserve"> (</w:t>
-      </w:r>
-      <w:r>
-        <w:rPr>
+        <w:rPr>
+          <w:rFonts w:ascii="Merriweather" w:hAnsi="Merriweather"/>
+        </w:rPr>
+        <w:t>TestFileWorkingUtils (</w:t>
+      </w:r>
+      <w:r>
+        <w:rPr>
+          <w:rFonts w:ascii="Merriweather" w:hAnsi="Merriweather"/>
           <w:lang w:val="uk-UA"/>
         </w:rPr>
         <w:t>тести</w:t>
       </w:r>
       <w:r>
+        <w:rPr>
+          <w:rFonts w:ascii="Merriweather" w:hAnsi="Merriweather"/>
+        </w:rPr>
         <w:t>)</w:t>
       </w:r>
       <w:bookmarkEnd w:id="10"/>
@@ -2943,7 +3834,7 @@
       <w:pPr>
         <w:shd w:val="clear" w:color="auto" w:fill="FFFFFF"/>
         <w:rPr>
-          <w:rFonts w:ascii="Cambria" w:hAnsi="Cambria"/>
+          <w:rFonts w:ascii="Merriweather" w:hAnsi="Merriweather"/>
           <w:color w:val="000000"/>
           <w:sz w:val="22"/>
           <w:szCs w:val="22"/>
@@ -2952,7 +3843,7 @@
       </w:pPr>
       <w:r>
         <w:rPr>
-          <w:rFonts w:ascii="Cambria" w:hAnsi="Cambria"/>
+          <w:rFonts w:ascii="Merriweather" w:hAnsi="Merriweather"/>
           <w:b/>
           <w:bCs/>
           <w:color w:val="0000FF"/>
@@ -2964,7 +3855,7 @@
       </w:r>
       <w:r>
         <w:rPr>
-          <w:rFonts w:ascii="Cambria" w:hAnsi="Cambria"/>
+          <w:rFonts w:ascii="Merriweather" w:hAnsi="Merriweather"/>
           <w:color w:val="000000"/>
           <w:sz w:val="22"/>
           <w:szCs w:val="22"/>
@@ -2974,7 +3865,7 @@
       </w:r>
       <w:r>
         <w:rPr>
-          <w:rFonts w:ascii="Cambria" w:hAnsi="Cambria"/>
+          <w:rFonts w:ascii="Merriweather" w:hAnsi="Merriweather"/>
           <w:b/>
           <w:bCs/>
           <w:color w:val="000080"/>
@@ -2986,7 +3877,7 @@
       </w:r>
       <w:r>
         <w:rPr>
-          <w:rFonts w:ascii="Cambria" w:hAnsi="Cambria"/>
+          <w:rFonts w:ascii="Merriweather" w:hAnsi="Merriweather"/>
           <w:color w:val="000000"/>
           <w:sz w:val="22"/>
           <w:szCs w:val="22"/>
@@ -2996,7 +3887,7 @@
       </w:r>
       <w:r>
         <w:rPr>
-          <w:rFonts w:ascii="Cambria" w:hAnsi="Cambria"/>
+          <w:rFonts w:ascii="Merriweather" w:hAnsi="Merriweather"/>
           <w:b/>
           <w:bCs/>
           <w:color w:val="000080"/>
@@ -3008,7 +3899,7 @@
       </w:r>
       <w:r>
         <w:rPr>
-          <w:rFonts w:ascii="Cambria" w:hAnsi="Cambria"/>
+          <w:rFonts w:ascii="Merriweather" w:hAnsi="Merriweather"/>
           <w:color w:val="000000"/>
           <w:sz w:val="22"/>
           <w:szCs w:val="22"/>
@@ -3018,7 +3909,7 @@
       </w:r>
       <w:r>
         <w:rPr>
-          <w:rFonts w:ascii="Cambria" w:hAnsi="Cambria"/>
+          <w:rFonts w:ascii="Merriweather" w:hAnsi="Merriweather"/>
           <w:b/>
           <w:bCs/>
           <w:color w:val="000080"/>
@@ -3032,7 +3923,7 @@
     <w:p>
       <w:pPr>
         <w:rPr>
-          <w:rFonts w:cs="Arial"/>
+          <w:rFonts w:ascii="Merriweather" w:hAnsi="Merriweather" w:cs="Arial"/>
           <w:lang w:val="en-US"/>
         </w:rPr>
       </w:pPr>
@@ -3040,7 +3931,7 @@
     <w:p>
       <w:pPr>
         <w:rPr>
-          <w:rFonts w:cs="Arial"/>
+          <w:rFonts w:ascii="Merriweather" w:hAnsi="Merriweather" w:cs="Arial"/>
           <w:lang w:val="en-US"/>
         </w:rPr>
       </w:pPr>
@@ -3048,9 +3939,15 @@
     <w:p>
       <w:pPr>
         <w:pStyle w:val="12"/>
+        <w:rPr>
+          <w:rFonts w:ascii="Merriweather" w:hAnsi="Merriweather"/>
+        </w:rPr>
       </w:pPr>
       <w:bookmarkStart w:id="11" w:name="_Toc70775635"/>
       <w:r>
+        <w:rPr>
+          <w:rFonts w:ascii="Merriweather" w:hAnsi="Merriweather"/>
+        </w:rPr>
         <w:t>Висновки:</w:t>
       </w:r>
       <w:bookmarkEnd w:id="11"/>
@@ -3063,27 +3960,59 @@
         <w:spacing w:line="360" w:lineRule="auto"/>
         <w:ind w:left="708"/>
         <w:rPr>
-          <w:rFonts w:cs="Arial"/>
-          <w:bCs/>
-          <w:szCs w:val="28"/>
-        </w:rPr>
-      </w:pPr>
-      <w:r>
-        <w:rPr>
-          <w:rFonts w:cs="Arial"/>
+          <w:rFonts w:ascii="Merriweather" w:hAnsi="Merriweather" w:cs="Arial"/>
+          <w:bCs/>
+          <w:szCs w:val="28"/>
+          <w:lang w:val="en-US"/>
+        </w:rPr>
+      </w:pPr>
+      <w:r>
+        <w:rPr>
+          <w:rFonts w:ascii="Merriweather" w:hAnsi="Merriweather" w:cs="Arial"/>
           <w:bCs/>
           <w:szCs w:val="28"/>
         </w:rPr>
         <w:tab/>
         <w:t xml:space="preserve">Виконавши цю лабораторну роботу я познайомився з </w:t>
       </w:r>
+      <w:r>
+        <w:rPr>
+          <w:rFonts w:ascii="Merriweather" w:hAnsi="Merriweather" w:cs="Arial"/>
+          <w:bCs/>
+          <w:szCs w:val="28"/>
+          <w:lang w:val="en-US"/>
+        </w:rPr>
+        <w:t xml:space="preserve">White Box </w:t>
+      </w:r>
+      <w:r>
+        <w:rPr>
+          <w:rFonts w:ascii="Merriweather" w:hAnsi="Merriweather" w:cs="Arial"/>
+          <w:bCs/>
+          <w:szCs w:val="28"/>
+        </w:rPr>
+        <w:t>тестуванням у цілому</w:t>
+      </w:r>
+      <w:r>
+        <w:rPr>
+          <w:rFonts w:ascii="Merriweather" w:hAnsi="Merriweather" w:cs="Arial"/>
+          <w:bCs/>
+          <w:szCs w:val="28"/>
+        </w:rPr>
+        <w:t>, а також використав таку техніку, як Тестування потоку виконання</w:t>
+      </w:r>
     </w:p>
     <w:p>
       <w:pPr>
         <w:pStyle w:val="12"/>
+        <w:rPr>
+          <w:rFonts w:ascii="Merriweather" w:hAnsi="Merriweather"/>
+        </w:rPr>
       </w:pPr>
       <w:bookmarkStart w:id="12" w:name="_Toc70775636"/>
       <w:r>
+        <w:rPr>
+          <w:rFonts w:ascii="Merriweather" w:hAnsi="Merriweather"/>
+        </w:rPr>
         <w:t>Джерела:</w:t>
       </w:r>
       <w:bookmarkEnd w:id="12"/>
@@ -3098,7 +4027,7 @@
         <w:spacing w:line="360" w:lineRule="auto"/>
         <w:rPr>
           <w:rStyle w:val="a5"/>
-          <w:rFonts w:ascii="Arial" w:hAnsi="Arial" w:cs="Arial"/>
+          <w:rFonts w:ascii="Merriweather" w:hAnsi="Merriweather" w:cs="Arial"/>
           <w:color w:val="auto"/>
           <w:sz w:val="28"/>
           <w:szCs w:val="28"/>
@@ -3107,7 +4036,7 @@
       </w:pPr>
       <w:r>
         <w:rPr>
-          <w:rFonts w:ascii="Arial" w:hAnsi="Arial" w:cs="Arial"/>
+          <w:rFonts w:ascii="Merriweather" w:hAnsi="Merriweather" w:cs="Arial"/>
           <w:sz w:val="28"/>
           <w:szCs w:val="28"/>
           <w:lang w:val="en-US"/>
@@ -3116,18 +4045,18 @@
       </w:r>
       <w:r>
         <w:rPr>
-          <w:rFonts w:ascii="Arial" w:hAnsi="Arial" w:cs="Arial"/>
+          <w:rFonts w:ascii="Merriweather" w:hAnsi="Merriweather" w:cs="Arial"/>
           <w:sz w:val="28"/>
           <w:szCs w:val="28"/>
           <w:lang w:val="uk-UA"/>
         </w:rPr>
         <w:t xml:space="preserve"> - </w:t>
       </w:r>
-      <w:hyperlink r:id="rId14" w:history="1">
+      <w:hyperlink r:id="rId17" w:history="1">
         <w:r>
           <w:rPr>
             <w:rStyle w:val="a5"/>
-            <w:rFonts w:ascii="Arial" w:hAnsi="Arial" w:cs="Arial"/>
+            <w:rFonts w:ascii="Merriweather" w:hAnsi="Merriweather" w:cs="Arial"/>
             <w:sz w:val="28"/>
             <w:szCs w:val="28"/>
             <w:lang w:val="uk-UA"/>
@@ -3146,7 +4075,7 @@
         <w:spacing w:line="360" w:lineRule="auto"/>
         <w:rPr>
           <w:rStyle w:val="a5"/>
-          <w:rFonts w:ascii="Arial" w:hAnsi="Arial" w:cs="Arial"/>
+          <w:rFonts w:ascii="Merriweather" w:hAnsi="Merriweather" w:cs="Arial"/>
           <w:color w:val="auto"/>
           <w:sz w:val="28"/>
           <w:szCs w:val="28"/>
@@ -3156,32 +4085,20 @@
       <w:r>
         <w:rPr>
           <w:rStyle w:val="a5"/>
-          <w:rFonts w:ascii="Arial" w:hAnsi="Arial" w:cs="Arial"/>
+          <w:rFonts w:ascii="Merriweather" w:hAnsi="Merriweather" w:cs="Arial"/>
           <w:color w:val="auto"/>
           <w:sz w:val="28"/>
           <w:szCs w:val="28"/>
           <w:u w:val="none"/>
           <w:lang w:val="en-US"/>
         </w:rPr>
-        <w:t>Program.cs</w:t>
-      </w:r>
-      <w:r>
-        <w:rPr>
-          <w:rStyle w:val="a5"/>
-          <w:rFonts w:ascii="Arial" w:hAnsi="Arial" w:cs="Arial"/>
-          <w:color w:val="auto"/>
-          <w:sz w:val="28"/>
-          <w:szCs w:val="28"/>
-          <w:u w:val="none"/>
-          <w:lang w:val="en-US"/>
-        </w:rPr>
-        <w:t xml:space="preserve"> - </w:t>
-      </w:r>
-      <w:hyperlink r:id="rId15" w:history="1">
+        <w:t xml:space="preserve">Program.cs - </w:t>
+      </w:r>
+      <w:hyperlink r:id="rId18" w:history="1">
         <w:r>
           <w:rPr>
             <w:rStyle w:val="a5"/>
-            <w:rFonts w:ascii="Arial" w:hAnsi="Arial" w:cs="Arial"/>
+            <w:rFonts w:ascii="Merriweather" w:hAnsi="Merriweather" w:cs="Arial"/>
             <w:sz w:val="28"/>
             <w:szCs w:val="28"/>
             <w:lang w:val="en-US"/>
@@ -3199,14 +4116,14 @@
         </w:numPr>
         <w:spacing w:line="360" w:lineRule="auto"/>
         <w:rPr>
-          <w:rFonts w:ascii="Arial" w:hAnsi="Arial" w:cs="Arial"/>
+          <w:rFonts w:ascii="Merriweather" w:hAnsi="Merriweather" w:cs="Arial"/>
           <w:sz w:val="28"/>
           <w:szCs w:val="28"/>
         </w:rPr>
       </w:pPr>
       <w:r>
         <w:rPr>
-          <w:rFonts w:ascii="Arial" w:hAnsi="Arial" w:cs="Arial"/>
+          <w:rFonts w:ascii="Merriweather" w:hAnsi="Merriweather" w:cs="Arial"/>
           <w:sz w:val="28"/>
           <w:szCs w:val="28"/>
         </w:rPr>
@@ -3214,18 +4131,18 @@
       </w:r>
       <w:r>
         <w:rPr>
-          <w:rFonts w:ascii="Arial" w:hAnsi="Arial" w:cs="Arial"/>
+          <w:rFonts w:ascii="Merriweather" w:hAnsi="Merriweather" w:cs="Arial"/>
           <w:sz w:val="28"/>
           <w:szCs w:val="28"/>
           <w:lang w:val="en-US"/>
         </w:rPr>
         <w:t xml:space="preserve"> - </w:t>
       </w:r>
-      <w:hyperlink r:id="rId16" w:history="1">
+      <w:hyperlink r:id="rId19" w:history="1">
         <w:r>
           <w:rPr>
             <w:rStyle w:val="a5"/>
-            <w:rFonts w:ascii="Arial" w:hAnsi="Arial" w:cs="Arial"/>
+            <w:rFonts w:ascii="Merriweather" w:hAnsi="Merriweather" w:cs="Arial"/>
             <w:sz w:val="28"/>
             <w:szCs w:val="28"/>
             <w:lang w:val="en-US"/>
@@ -3243,25 +4160,25 @@
         </w:numPr>
         <w:spacing w:line="360" w:lineRule="auto"/>
         <w:rPr>
-          <w:rFonts w:ascii="Arial" w:hAnsi="Arial" w:cs="Arial"/>
+          <w:rFonts w:ascii="Merriweather" w:hAnsi="Merriweather" w:cs="Arial"/>
           <w:sz w:val="28"/>
           <w:szCs w:val="28"/>
         </w:rPr>
       </w:pPr>
       <w:r>
         <w:rPr>
-          <w:rFonts w:ascii="Arial" w:hAnsi="Arial" w:cs="Arial"/>
+          <w:rFonts w:ascii="Merriweather" w:hAnsi="Merriweather" w:cs="Arial"/>
           <w:sz w:val="28"/>
           <w:szCs w:val="28"/>
           <w:lang w:val="uk-UA"/>
         </w:rPr>
         <w:t xml:space="preserve">Офіційна документація - </w:t>
       </w:r>
-      <w:hyperlink r:id="rId17" w:history="1">
+      <w:hyperlink r:id="rId20" w:history="1">
         <w:r>
           <w:rPr>
             <w:rStyle w:val="a5"/>
-            <w:rFonts w:ascii="Arial" w:hAnsi="Arial" w:cs="Arial"/>
+            <w:rFonts w:ascii="Merriweather" w:hAnsi="Merriweather" w:cs="Arial"/>
             <w:sz w:val="28"/>
             <w:szCs w:val="28"/>
             <w:lang w:val="uk-UA"/>
@@ -3279,14 +4196,14 @@
         </w:numPr>
         <w:spacing w:line="360" w:lineRule="auto"/>
         <w:rPr>
-          <w:rFonts w:ascii="Arial" w:hAnsi="Arial" w:cs="Arial"/>
+          <w:rFonts w:ascii="Merriweather" w:hAnsi="Merriweather" w:cs="Arial"/>
           <w:sz w:val="28"/>
           <w:szCs w:val="28"/>
         </w:rPr>
       </w:pPr>
       <w:r>
         <w:rPr>
-          <w:rFonts w:ascii="Arial" w:hAnsi="Arial" w:cs="Arial"/>
+          <w:rFonts w:ascii="Merriweather" w:hAnsi="Merriweather" w:cs="Arial"/>
           <w:sz w:val="28"/>
           <w:szCs w:val="28"/>
           <w:lang w:val="uk-UA"/>
@@ -3295,18 +4212,18 @@
       </w:r>
       <w:r>
         <w:rPr>
-          <w:rFonts w:ascii="Arial" w:hAnsi="Arial" w:cs="Arial"/>
+          <w:rFonts w:ascii="Merriweather" w:hAnsi="Merriweather" w:cs="Arial"/>
           <w:sz w:val="28"/>
           <w:szCs w:val="28"/>
           <w:lang w:val="en-US"/>
         </w:rPr>
         <w:t xml:space="preserve">Black Box Testing - </w:t>
       </w:r>
-      <w:hyperlink r:id="rId18" w:history="1">
+      <w:hyperlink r:id="rId21" w:history="1">
         <w:r>
           <w:rPr>
             <w:rStyle w:val="a5"/>
-            <w:rFonts w:ascii="Arial" w:hAnsi="Arial" w:cs="Arial"/>
+            <w:rFonts w:ascii="Merriweather" w:hAnsi="Merriweather" w:cs="Arial"/>
             <w:sz w:val="28"/>
             <w:szCs w:val="28"/>
             <w:lang w:val="en-US"/>
@@ -3316,7 +4233,7 @@
       </w:hyperlink>
       <w:r>
         <w:rPr>
-          <w:rFonts w:ascii="Arial" w:hAnsi="Arial" w:cs="Arial"/>
+          <w:rFonts w:ascii="Merriweather" w:hAnsi="Merriweather" w:cs="Arial"/>
           <w:sz w:val="28"/>
           <w:szCs w:val="28"/>
           <w:lang w:val="uk-UA"/>
@@ -3332,7 +4249,7 @@
         <w:spacing w:line="360" w:lineRule="auto"/>
         <w:ind w:left="1068" w:firstLine="348"/>
         <w:rPr>
-          <w:rFonts w:cs="Arial"/>
+          <w:rFonts w:ascii="Merriweather" w:hAnsi="Merriweather" w:cs="Arial"/>
           <w:bCs/>
           <w:szCs w:val="28"/>
         </w:rPr>
@@ -3900,6 +4817,119 @@
     </w:lvl>
   </w:abstractNum>
   <w:abstractNum w:abstractNumId="5" w15:restartNumberingAfterBreak="0">
+    <w:nsid w:val="34CF298E"/>
+    <w:multiLevelType w:val="hybridMultilevel"/>
+    <w:tmpl w:val="E36A1328"/>
+    <w:lvl w:ilvl="0" w:tplc="04090001">
+      <w:start w:val="1"/>
+      <w:numFmt w:val="bullet"/>
+      <w:lvlText w:val=""/>
+      <w:lvlJc w:val="left"/>
+      <w:pPr>
+        <w:ind w:left="2140" w:hanging="360"/>
+      </w:pPr>
+      <w:rPr>
+        <w:rFonts w:ascii="Symbol" w:hAnsi="Symbol" w:hint="default"/>
+      </w:rPr>
+    </w:lvl>
+    <w:lvl w:ilvl="1" w:tplc="04090003" w:tentative="1">
+      <w:start w:val="1"/>
+      <w:numFmt w:val="bullet"/>
+      <w:lvlText w:val="o"/>
+      <w:lvlJc w:val="left"/>
+      <w:pPr>
+        <w:ind w:left="2860" w:hanging="360"/>
+      </w:pPr>
+      <w:rPr>
+        <w:rFonts w:ascii="Courier New" w:hAnsi="Courier New" w:cs="Courier New" w:hint="default"/>
+      </w:rPr>
+    </w:lvl>
+    <w:lvl w:ilvl="2" w:tplc="04090005" w:tentative="1">
+      <w:start w:val="1"/>
+      <w:numFmt w:val="bullet"/>
+      <w:lvlText w:val=""/>
+      <w:lvlJc w:val="left"/>
+      <w:pPr>
+        <w:ind w:left="3580" w:hanging="360"/>
+      </w:pPr>
+      <w:rPr>
+        <w:rFonts w:ascii="Wingdings" w:hAnsi="Wingdings" w:hint="default"/>
+      </w:rPr>
+    </w:lvl>
+    <w:lvl w:ilvl="3" w:tplc="04090001" w:tentative="1">
+      <w:start w:val="1"/>
+      <w:numFmt w:val="bullet"/>
+      <w:lvlText w:val=""/>
+      <w:lvlJc w:val="left"/>
+      <w:pPr>
+        <w:ind w:left="4300" w:hanging="360"/>
+      </w:pPr>
+      <w:rPr>
+        <w:rFonts w:ascii="Symbol" w:hAnsi="Symbol" w:hint="default"/>
+      </w:rPr>
+    </w:lvl>
+    <w:lvl w:ilvl="4" w:tplc="04090003" w:tentative="1">
+      <w:start w:val="1"/>
+      <w:numFmt w:val="bullet"/>
+      <w:lvlText w:val="o"/>
+      <w:lvlJc w:val="left"/>
+      <w:pPr>
+        <w:ind w:left="5020" w:hanging="360"/>
+      </w:pPr>
+      <w:rPr>
+        <w:rFonts w:ascii="Courier New" w:hAnsi="Courier New" w:cs="Courier New" w:hint="default"/>
+      </w:rPr>
+    </w:lvl>
+    <w:lvl w:ilvl="5" w:tplc="04090005" w:tentative="1">
+      <w:start w:val="1"/>
+      <w:numFmt w:val="bullet"/>
+      <w:lvlText w:val=""/>
+      <w:lvlJc w:val="left"/>
+      <w:pPr>
+        <w:ind w:left="5740" w:hanging="360"/>
+      </w:pPr>
+      <w:rPr>
+        <w:rFonts w:ascii="Wingdings" w:hAnsi="Wingdings" w:hint="default"/>
+      </w:rPr>
+    </w:lvl>
+    <w:lvl w:ilvl="6" w:tplc="04090001" w:tentative="1">
+      <w:start w:val="1"/>
+      <w:numFmt w:val="bullet"/>
+      <w:lvlText w:val=""/>
+      <w:lvlJc w:val="left"/>
+      <w:pPr>
+        <w:ind w:left="6460" w:hanging="360"/>
+      </w:pPr>
+      <w:rPr>
+        <w:rFonts w:ascii="Symbol" w:hAnsi="Symbol" w:hint="default"/>
+      </w:rPr>
+    </w:lvl>
+    <w:lvl w:ilvl="7" w:tplc="04090003" w:tentative="1">
+      <w:start w:val="1"/>
+      <w:numFmt w:val="bullet"/>
+      <w:lvlText w:val="o"/>
+      <w:lvlJc w:val="left"/>
+      <w:pPr>
+        <w:ind w:left="7180" w:hanging="360"/>
+      </w:pPr>
+      <w:rPr>
+        <w:rFonts w:ascii="Courier New" w:hAnsi="Courier New" w:cs="Courier New" w:hint="default"/>
+      </w:rPr>
+    </w:lvl>
+    <w:lvl w:ilvl="8" w:tplc="04090005" w:tentative="1">
+      <w:start w:val="1"/>
+      <w:numFmt w:val="bullet"/>
+      <w:lvlText w:val=""/>
+      <w:lvlJc w:val="left"/>
+      <w:pPr>
+        <w:ind w:left="7900" w:hanging="360"/>
+      </w:pPr>
+      <w:rPr>
+        <w:rFonts w:ascii="Wingdings" w:hAnsi="Wingdings" w:hint="default"/>
+      </w:rPr>
+    </w:lvl>
+  </w:abstractNum>
+  <w:abstractNum w:abstractNumId="6" w15:restartNumberingAfterBreak="0">
     <w:nsid w:val="387A4D8D"/>
     <w:multiLevelType w:val="hybridMultilevel"/>
     <w:tmpl w:val="9DEA8D7C"/>
@@ -4012,7 +5042,7 @@
       </w:rPr>
     </w:lvl>
   </w:abstractNum>
-  <w:abstractNum w:abstractNumId="6" w15:restartNumberingAfterBreak="0">
+  <w:abstractNum w:abstractNumId="7" w15:restartNumberingAfterBreak="0">
     <w:nsid w:val="3C037074"/>
     <w:multiLevelType w:val="hybridMultilevel"/>
     <w:tmpl w:val="AAFC01CC"/>
@@ -4125,7 +5155,7 @@
       </w:rPr>
     </w:lvl>
   </w:abstractNum>
-  <w:abstractNum w:abstractNumId="7" w15:restartNumberingAfterBreak="0">
+  <w:abstractNum w:abstractNumId="8" w15:restartNumberingAfterBreak="0">
     <w:nsid w:val="53EB180C"/>
     <w:multiLevelType w:val="hybridMultilevel"/>
     <w:tmpl w:val="DB0CDA20"/>
@@ -4214,7 +5244,7 @@
       </w:pPr>
     </w:lvl>
   </w:abstractNum>
-  <w:abstractNum w:abstractNumId="8" w15:restartNumberingAfterBreak="0">
+  <w:abstractNum w:abstractNumId="9" w15:restartNumberingAfterBreak="0">
     <w:nsid w:val="53EE222A"/>
     <w:multiLevelType w:val="hybridMultilevel"/>
     <w:tmpl w:val="9AEC009C"/>
@@ -4300,7 +5330,7 @@
       </w:pPr>
     </w:lvl>
   </w:abstractNum>
-  <w:abstractNum w:abstractNumId="9" w15:restartNumberingAfterBreak="0">
+  <w:abstractNum w:abstractNumId="10" w15:restartNumberingAfterBreak="0">
     <w:nsid w:val="55D1781F"/>
     <w:multiLevelType w:val="hybridMultilevel"/>
     <w:tmpl w:val="270C620A"/>
@@ -4413,7 +5443,7 @@
       </w:rPr>
     </w:lvl>
   </w:abstractNum>
-  <w:abstractNum w:abstractNumId="10" w15:restartNumberingAfterBreak="0">
+  <w:abstractNum w:abstractNumId="11" w15:restartNumberingAfterBreak="0">
     <w:nsid w:val="55F314A1"/>
     <w:multiLevelType w:val="hybridMultilevel"/>
     <w:tmpl w:val="F03822B2"/>
@@ -4526,7 +5556,7 @@
       </w:rPr>
     </w:lvl>
   </w:abstractNum>
-  <w:abstractNum w:abstractNumId="11" w15:restartNumberingAfterBreak="0">
+  <w:abstractNum w:abstractNumId="12" w15:restartNumberingAfterBreak="0">
     <w:nsid w:val="59F54730"/>
     <w:multiLevelType w:val="hybridMultilevel"/>
     <w:tmpl w:val="8DD4A2B4"/>
@@ -4612,7 +5642,7 @@
       </w:pPr>
     </w:lvl>
   </w:abstractNum>
-  <w:abstractNum w:abstractNumId="12" w15:restartNumberingAfterBreak="0">
+  <w:abstractNum w:abstractNumId="13" w15:restartNumberingAfterBreak="0">
     <w:nsid w:val="6AD37322"/>
     <w:multiLevelType w:val="hybridMultilevel"/>
     <w:tmpl w:val="5F8E2DD0"/>
@@ -4725,7 +5755,7 @@
       </w:rPr>
     </w:lvl>
   </w:abstractNum>
-  <w:abstractNum w:abstractNumId="13" w15:restartNumberingAfterBreak="0">
+  <w:abstractNum w:abstractNumId="14" w15:restartNumberingAfterBreak="0">
     <w:nsid w:val="77972520"/>
     <w:multiLevelType w:val="hybridMultilevel"/>
     <w:tmpl w:val="C3A42520"/>
@@ -4815,10 +5845,10 @@
     </w:lvl>
   </w:abstractNum>
   <w:num w:numId="1">
-    <w:abstractNumId w:val="10"/>
+    <w:abstractNumId w:val="11"/>
   </w:num>
   <w:num w:numId="2">
-    <w:abstractNumId w:val="7"/>
+    <w:abstractNumId w:val="8"/>
   </w:num>
   <w:num w:numId="3">
     <w:abstractNumId w:val="3"/>
@@ -4827,25 +5857,25 @@
     <w:abstractNumId w:val="0"/>
   </w:num>
   <w:num w:numId="5">
-    <w:abstractNumId w:val="8"/>
+    <w:abstractNumId w:val="9"/>
   </w:num>
   <w:num w:numId="6">
-    <w:abstractNumId w:val="13"/>
+    <w:abstractNumId w:val="14"/>
   </w:num>
   <w:num w:numId="7">
-    <w:abstractNumId w:val="12"/>
+    <w:abstractNumId w:val="13"/>
   </w:num>
   <w:num w:numId="8">
     <w:abstractNumId w:val="1"/>
   </w:num>
   <w:num w:numId="9">
-    <w:abstractNumId w:val="9"/>
+    <w:abstractNumId w:val="10"/>
   </w:num>
   <w:num w:numId="10">
-    <w:abstractNumId w:val="5"/>
+    <w:abstractNumId w:val="6"/>
   </w:num>
   <w:num w:numId="11">
-    <w:abstractNumId w:val="6"/>
+    <w:abstractNumId w:val="7"/>
   </w:num>
   <w:num w:numId="12">
     <w:abstractNumId w:val="4"/>
@@ -4854,7 +5884,10 @@
     <w:abstractNumId w:val="2"/>
   </w:num>
   <w:num w:numId="14">
-    <w:abstractNumId w:val="11"/>
+    <w:abstractNumId w:val="12"/>
+  </w:num>
+  <w:num w:numId="15">
+    <w:abstractNumId w:val="5"/>
   </w:num>
 </w:numbering>
 </file>
@@ -6299,7 +7332,7 @@
 </file>
 
 <file path=customXml/itemProps1.xml><?xml version="1.0" encoding="utf-8"?>
-<ds:datastoreItem xmlns:ds="http://schemas.openxmlformats.org/officeDocument/2006/customXml" ds:itemID="{4E94B25B-F4B5-4751-B434-7FE95F444666}">
+<ds:datastoreItem xmlns:ds="http://schemas.openxmlformats.org/officeDocument/2006/customXml" ds:itemID="{B755D930-BB05-47AD-9DAF-B8AD24D5E85F}">
   <ds:schemaRefs>
     <ds:schemaRef ds:uri="http://schemas.openxmlformats.org/officeDocument/2006/bibliography"/>
   </ds:schemaRefs>

</xml_diff>

<commit_message>
✨: add function, that fixes all tests
</commit_message>
<xml_diff>
--- a/Labs/Lab3/Lab3-Dominskyi-Valentyn-IP93.docx
+++ b/Labs/Lab3/Lab3-Dominskyi-Valentyn-IP93.docx
@@ -4260,8 +4260,6 @@
       <w:r>
         <w:t>Execution Route 0_1_6</w:t>
       </w:r>
-      <w:bookmarkStart w:id="11" w:name="_GoBack"/>
-      <w:bookmarkEnd w:id="11"/>
     </w:p>
     <w:p>
       <w:pPr>
@@ -4757,6 +4755,34 @@
     </w:p>
     <w:p>
       <w:pPr>
+        <w:spacing w:after="200" w:line="276" w:lineRule="auto"/>
+        <w:rPr>
+          <w:rFonts w:ascii="Merriweather" w:eastAsiaTheme="majorEastAsia" w:hAnsi="Merriweather" w:cs="Arial"/>
+          <w:b/>
+          <w:bCs/>
+          <w:sz w:val="32"/>
+          <w:szCs w:val="28"/>
+          <w:lang w:val="en-US"/>
+        </w:rPr>
+      </w:pPr>
+      <w:r>
+        <w:br w:type="page"/>
+      </w:r>
+    </w:p>
+    <w:p>
+      <w:pPr>
+        <w:pStyle w:val="21"/>
+        <w:ind w:firstLine="0"/>
+      </w:pPr>
+      <w:bookmarkStart w:id="11" w:name="_GoBack"/>
+      <w:bookmarkEnd w:id="11"/>
+      <w:r>
+        <w:lastRenderedPageBreak/>
+        <w:t>Execution Route 0_1_6</w:t>
+      </w:r>
+    </w:p>
+    <w:p>
+      <w:pPr>
         <w:autoSpaceDE w:val="0"/>
         <w:autoSpaceDN w:val="0"/>
         <w:adjustRightInd w:val="0"/>
@@ -4766,23 +4792,131 @@
           <w:rFonts w:ascii="Merriweather" w:hAnsi="Merriweather" w:cs="Arial"/>
           <w:bCs/>
           <w:szCs w:val="28"/>
+        </w:rPr>
+      </w:pPr>
+      <w:r>
+        <w:rPr>
+          <w:rFonts w:ascii="Merriweather" w:hAnsi="Merriweather" w:cs="Arial"/>
+          <w:bCs/>
+          <w:szCs w:val="28"/>
+        </w:rPr>
+        <w:t xml:space="preserve">А тут </w:t>
+      </w:r>
+      <w:r>
+        <w:rPr>
+          <w:rFonts w:ascii="Merriweather" w:hAnsi="Merriweather" w:cs="Arial"/>
+          <w:bCs/>
+          <w:szCs w:val="28"/>
+        </w:rPr>
+        <w:t>Я зрозумів одну річ…</w:t>
+      </w:r>
+      <w:r>
+        <w:rPr>
+          <w:rFonts w:ascii="Merriweather" w:hAnsi="Merriweather" w:cs="Arial"/>
+          <w:bCs/>
+          <w:szCs w:val="28"/>
+        </w:rPr>
+        <w:t xml:space="preserve"> </w:t>
+      </w:r>
+      <w:r>
+        <w:rPr>
+          <w:rFonts w:ascii="Merriweather" w:hAnsi="Merriweather" w:cs="Arial"/>
+          <w:bCs/>
+          <w:szCs w:val="28"/>
+        </w:rPr>
+        <w:t xml:space="preserve"> усі тести будуть використовувати спільні параметри </w:t>
+      </w:r>
+      <w:r>
+        <w:rPr>
+          <w:rFonts w:ascii="Merriweather" w:hAnsi="Merriweather" w:cs="Arial"/>
+          <w:bCs/>
+          <w:szCs w:val="28"/>
           <w:lang w:val="en-US"/>
         </w:rPr>
-      </w:pPr>
-    </w:p>
-    <w:p>
-      <w:pPr>
-        <w:pStyle w:val="21"/>
-        <w:ind w:firstLine="0"/>
-      </w:pPr>
-      <w:r>
-        <w:t xml:space="preserve"> </w:t>
-      </w:r>
-      <w:bookmarkStart w:id="12" w:name="_Toc70859604"/>
-      <w:r>
-        <w:t>Результати тестування</w:t>
-      </w:r>
-      <w:bookmarkEnd w:id="12"/>
+        <w:t>PasswordHasher’</w:t>
+      </w:r>
+      <w:r>
+        <w:rPr>
+          <w:rFonts w:ascii="Merriweather" w:hAnsi="Merriweather" w:cs="Arial"/>
+          <w:bCs/>
+          <w:szCs w:val="28"/>
+        </w:rPr>
+        <w:t xml:space="preserve">у. Тобто, якщо у тесті, який запускається раніше, йде зміна, наприклад, </w:t>
+      </w:r>
+      <w:r>
+        <w:rPr>
+          <w:rFonts w:ascii="Merriweather" w:hAnsi="Merriweather" w:cs="Arial"/>
+          <w:bCs/>
+          <w:szCs w:val="28"/>
+          <w:lang w:val="en-US"/>
+        </w:rPr>
+        <w:t xml:space="preserve">_modAdler32, </w:t>
+      </w:r>
+      <w:r>
+        <w:rPr>
+          <w:rFonts w:ascii="Merriweather" w:hAnsi="Merriweather" w:cs="Arial"/>
+          <w:bCs/>
+          <w:szCs w:val="28"/>
+        </w:rPr>
+        <w:t>то вона буде помітна в УСІХ</w:t>
+      </w:r>
+      <w:r>
+        <w:rPr>
+          <w:rFonts w:ascii="Merriweather" w:hAnsi="Merriweather" w:cs="Arial"/>
+          <w:bCs/>
+          <w:szCs w:val="28"/>
+        </w:rPr>
+        <w:t xml:space="preserve"> подальших</w:t>
+      </w:r>
+      <w:r>
+        <w:rPr>
+          <w:rFonts w:ascii="Merriweather" w:hAnsi="Merriweather" w:cs="Arial"/>
+          <w:bCs/>
+          <w:szCs w:val="28"/>
+        </w:rPr>
+        <w:t xml:space="preserve"> тестах</w:t>
+      </w:r>
+      <w:r>
+        <w:rPr>
+          <w:rFonts w:ascii="Merriweather" w:hAnsi="Merriweather" w:cs="Arial"/>
+          <w:bCs/>
+          <w:szCs w:val="28"/>
+        </w:rPr>
+        <w:t>, навіть якщо вони знаходяться у різних класах. Через це Я доволі довгий час не міг</w:t>
+      </w:r>
+      <w:r>
+        <w:rPr>
+          <w:rFonts w:ascii="Merriweather" w:hAnsi="Merriweather" w:cs="Arial"/>
+          <w:bCs/>
+          <w:szCs w:val="28"/>
+        </w:rPr>
+        <w:t xml:space="preserve"> зрозуміти, чому падає тест. </w:t>
+      </w:r>
+      <w:r>
+        <w:rPr>
+          <w:rFonts w:ascii="Merriweather" w:hAnsi="Merriweather" w:cs="Arial"/>
+          <w:bCs/>
+          <w:szCs w:val="28"/>
+        </w:rPr>
+        <w:t xml:space="preserve">Вирішилось це за допомогою додаткової функції </w:t>
+      </w:r>
+      <w:r>
+        <w:rPr>
+          <w:rFonts w:ascii="Merriweather" w:hAnsi="Merriweather" w:cs="Arial"/>
+          <w:bCs/>
+          <w:szCs w:val="28"/>
+          <w:lang w:val="en-US"/>
+        </w:rPr>
+        <w:t xml:space="preserve">SetDefaultValues, </w:t>
+      </w:r>
+      <w:r>
+        <w:rPr>
+          <w:rFonts w:ascii="Merriweather" w:hAnsi="Merriweather" w:cs="Arial"/>
+          <w:bCs/>
+          <w:szCs w:val="28"/>
+        </w:rPr>
+        <w:t>яка викликається на початку кожного тесту.</w:t>
+      </w:r>
     </w:p>
     <w:p>
       <w:pPr>
@@ -4790,27 +4924,24 @@
         <w:autoSpaceDN w:val="0"/>
         <w:adjustRightInd w:val="0"/>
         <w:spacing w:line="360" w:lineRule="auto"/>
-        <w:ind w:left="708"/>
-        <w:jc w:val="center"/>
-        <w:rPr>
-          <w:rFonts w:ascii="Merriweather" w:hAnsi="Merriweather" w:cs="Arial"/>
-          <w:bCs/>
-          <w:szCs w:val="28"/>
-        </w:rPr>
-      </w:pPr>
-      <w:r>
-        <w:rPr>
-          <w:rFonts w:ascii="Merriweather" w:hAnsi="Merriweather" w:cs="Arial"/>
-          <w:bCs/>
-          <w:noProof/>
-          <w:szCs w:val="28"/>
-          <w:lang w:val="en-US" w:eastAsia="en-US"/>
+        <w:ind w:left="708" w:firstLine="712"/>
+        <w:rPr>
+          <w:rFonts w:ascii="Merriweather" w:hAnsi="Merriweather" w:cs="Arial"/>
+          <w:bCs/>
+          <w:szCs w:val="28"/>
+        </w:rPr>
+      </w:pPr>
+      <w:r>
+        <w:rPr>
+          <w:rFonts w:ascii="Merriweather" w:hAnsi="Merriweather" w:cs="Arial"/>
+          <w:bCs/>
+          <w:szCs w:val="28"/>
         </w:rPr>
         <w:drawing>
-          <wp:inline distT="0" distB="0" distL="0" distR="0" wp14:anchorId="2AEB2548" wp14:editId="64CEF3B4">
-            <wp:extent cx="4737343" cy="425472"/>
-            <wp:effectExtent l="0" t="0" r="6350" b="0"/>
-            <wp:docPr id="45" name="Рисунок 45"/>
+          <wp:inline distT="0" distB="0" distL="0" distR="0" wp14:anchorId="30766212" wp14:editId="504923BD">
+            <wp:extent cx="5124713" cy="2101958"/>
+            <wp:effectExtent l="0" t="0" r="0" b="0"/>
+            <wp:docPr id="17" name="Рисунок 17"/>
             <wp:cNvGraphicFramePr>
               <a:graphicFrameLocks xmlns:a="http://schemas.openxmlformats.org/drawingml/2006/main" noChangeAspect="1"/>
             </wp:cNvGraphicFramePr>
@@ -4830,7 +4961,7 @@
                   <pic:spPr>
                     <a:xfrm>
                       <a:off x="0" y="0"/>
-                      <a:ext cx="4737343" cy="425472"/>
+                      <a:ext cx="5124713" cy="2101958"/>
                     </a:xfrm>
                     <a:prstGeom prst="rect">
                       <a:avLst/>
@@ -4842,17 +4973,48 @@
           </wp:inline>
         </w:drawing>
       </w:r>
-      <w:r>
-        <w:rPr>
-          <w:rFonts w:ascii="Merriweather" w:hAnsi="Merriweather"/>
+    </w:p>
+    <w:p>
+      <w:pPr>
+        <w:pStyle w:val="21"/>
+        <w:ind w:firstLine="0"/>
+      </w:pPr>
+      <w:r>
+        <w:t xml:space="preserve"> </w:t>
+      </w:r>
+      <w:bookmarkStart w:id="12" w:name="_Toc70859604"/>
+      <w:r>
+        <w:t>Результати тестування</w:t>
+      </w:r>
+      <w:bookmarkEnd w:id="12"/>
+    </w:p>
+    <w:p>
+      <w:pPr>
+        <w:autoSpaceDE w:val="0"/>
+        <w:autoSpaceDN w:val="0"/>
+        <w:adjustRightInd w:val="0"/>
+        <w:spacing w:line="360" w:lineRule="auto"/>
+        <w:ind w:left="708"/>
+        <w:jc w:val="center"/>
+        <w:rPr>
+          <w:rFonts w:ascii="Merriweather" w:hAnsi="Merriweather" w:cs="Arial"/>
+          <w:bCs/>
+          <w:szCs w:val="28"/>
+        </w:rPr>
+      </w:pPr>
+      <w:r>
+        <w:rPr>
+          <w:rFonts w:ascii="Merriweather" w:hAnsi="Merriweather" w:cs="Arial"/>
+          <w:bCs/>
           <w:noProof/>
+          <w:szCs w:val="28"/>
           <w:lang w:val="en-US" w:eastAsia="en-US"/>
         </w:rPr>
         <w:drawing>
-          <wp:inline distT="0" distB="0" distL="0" distR="0" wp14:anchorId="1EA25350" wp14:editId="6FE24712">
-            <wp:extent cx="3181514" cy="615982"/>
-            <wp:effectExtent l="0" t="0" r="0" b="0"/>
-            <wp:docPr id="51" name="Рисунок 51"/>
+          <wp:inline distT="0" distB="0" distL="0" distR="0" wp14:anchorId="2AEB2548" wp14:editId="64CEF3B4">
+            <wp:extent cx="4737343" cy="425472"/>
+            <wp:effectExtent l="0" t="0" r="6350" b="0"/>
+            <wp:docPr id="45" name="Рисунок 45"/>
             <wp:cNvGraphicFramePr>
               <a:graphicFrameLocks xmlns:a="http://schemas.openxmlformats.org/drawingml/2006/main" noChangeAspect="1"/>
             </wp:cNvGraphicFramePr>
@@ -4872,6 +5034,48 @@
                   <pic:spPr>
                     <a:xfrm>
                       <a:off x="0" y="0"/>
+                      <a:ext cx="4737343" cy="425472"/>
+                    </a:xfrm>
+                    <a:prstGeom prst="rect">
+                      <a:avLst/>
+                    </a:prstGeom>
+                  </pic:spPr>
+                </pic:pic>
+              </a:graphicData>
+            </a:graphic>
+          </wp:inline>
+        </w:drawing>
+      </w:r>
+      <w:r>
+        <w:rPr>
+          <w:rFonts w:ascii="Merriweather" w:hAnsi="Merriweather"/>
+          <w:noProof/>
+          <w:lang w:val="en-US" w:eastAsia="en-US"/>
+        </w:rPr>
+        <w:drawing>
+          <wp:inline distT="0" distB="0" distL="0" distR="0" wp14:anchorId="1EA25350" wp14:editId="6FE24712">
+            <wp:extent cx="3181514" cy="615982"/>
+            <wp:effectExtent l="0" t="0" r="0" b="0"/>
+            <wp:docPr id="51" name="Рисунок 51"/>
+            <wp:cNvGraphicFramePr>
+              <a:graphicFrameLocks xmlns:a="http://schemas.openxmlformats.org/drawingml/2006/main" noChangeAspect="1"/>
+            </wp:cNvGraphicFramePr>
+            <a:graphic xmlns:a="http://schemas.openxmlformats.org/drawingml/2006/main">
+              <a:graphicData uri="http://schemas.openxmlformats.org/drawingml/2006/picture">
+                <pic:pic xmlns:pic="http://schemas.openxmlformats.org/drawingml/2006/picture">
+                  <pic:nvPicPr>
+                    <pic:cNvPr id="1" name=""/>
+                    <pic:cNvPicPr/>
+                  </pic:nvPicPr>
+                  <pic:blipFill>
+                    <a:blip r:embed="rId23"/>
+                    <a:stretch>
+                      <a:fillRect/>
+                    </a:stretch>
+                  </pic:blipFill>
+                  <pic:spPr>
+                    <a:xfrm>
+                      <a:off x="0" y="0"/>
                       <a:ext cx="3181514" cy="615982"/>
                     </a:xfrm>
                     <a:prstGeom prst="rect">
@@ -5145,7 +5349,7 @@
         </w:rPr>
         <w:t xml:space="preserve"> - </w:t>
       </w:r>
-      <w:hyperlink r:id="rId23" w:history="1">
+      <w:hyperlink r:id="rId24" w:history="1">
         <w:r>
           <w:rPr>
             <w:rStyle w:val="a5"/>
@@ -5187,7 +5391,7 @@
         </w:rPr>
         <w:t xml:space="preserve">Program.cs - </w:t>
       </w:r>
-      <w:hyperlink r:id="rId24" w:history="1">
+      <w:hyperlink r:id="rId25" w:history="1">
         <w:r>
           <w:rPr>
             <w:rStyle w:val="a5"/>
@@ -5231,7 +5435,7 @@
         </w:rPr>
         <w:t xml:space="preserve"> - </w:t>
       </w:r>
-      <w:hyperlink r:id="rId25" w:history="1">
+      <w:hyperlink r:id="rId26" w:history="1">
         <w:r>
           <w:rPr>
             <w:rStyle w:val="a5"/>
@@ -5267,7 +5471,7 @@
         </w:rPr>
         <w:t xml:space="preserve">Офіційна документація - </w:t>
       </w:r>
-      <w:hyperlink r:id="rId26" w:history="1">
+      <w:hyperlink r:id="rId27" w:history="1">
         <w:r>
           <w:rPr>
             <w:rStyle w:val="a5"/>
@@ -5312,7 +5516,7 @@
         </w:rPr>
         <w:t xml:space="preserve">Black Box Testing - </w:t>
       </w:r>
-      <w:hyperlink r:id="rId27" w:history="1">
+      <w:hyperlink r:id="rId28" w:history="1">
         <w:r>
           <w:rPr>
             <w:rStyle w:val="a5"/>
@@ -8425,7 +8629,7 @@
 </file>
 
 <file path=customXml/itemProps1.xml><?xml version="1.0" encoding="utf-8"?>
-<ds:datastoreItem xmlns:ds="http://schemas.openxmlformats.org/officeDocument/2006/customXml" ds:itemID="{31477B85-4B9C-4360-A79A-B237F07B2625}">
+<ds:datastoreItem xmlns:ds="http://schemas.openxmlformats.org/officeDocument/2006/customXml" ds:itemID="{1719877F-04E4-4FDC-A3D5-78BE8AE33AA3}">
   <ds:schemaRefs>
     <ds:schemaRef ds:uri="http://schemas.openxmlformats.org/officeDocument/2006/bibliography"/>
   </ds:schemaRefs>

</xml_diff>

<commit_message>
✨: add a lot of stuff
</commit_message>
<xml_diff>
--- a/Labs/Lab3/Lab3-Dominskyi-Valentyn-IP93.docx
+++ b/Labs/Lab3/Lab3-Dominskyi-Valentyn-IP93.docx
@@ -4774,11 +4774,15 @@
         <w:pStyle w:val="21"/>
         <w:ind w:firstLine="0"/>
       </w:pPr>
-      <w:bookmarkStart w:id="11" w:name="_GoBack"/>
-      <w:bookmarkEnd w:id="11"/>
       <w:r>
         <w:lastRenderedPageBreak/>
-        <w:t>Execution Route 0_1_6</w:t>
+        <w:t>Execution Route 0_1_</w:t>
+      </w:r>
+      <w:r>
+        <w:t>5_</w:t>
+      </w:r>
+      <w:r>
+        <w:t>6</w:t>
       </w:r>
     </w:p>
     <w:p>
@@ -4929,6 +4933,7 @@
           <w:rFonts w:ascii="Merriweather" w:hAnsi="Merriweather" w:cs="Arial"/>
           <w:bCs/>
           <w:szCs w:val="28"/>
+          <w:lang w:val="en-US"/>
         </w:rPr>
       </w:pPr>
       <w:r>
@@ -4976,25 +4981,32 @@
     </w:p>
     <w:p>
       <w:pPr>
-        <w:pStyle w:val="21"/>
-        <w:ind w:firstLine="0"/>
-      </w:pPr>
-      <w:r>
-        <w:t xml:space="preserve"> </w:t>
-      </w:r>
-      <w:bookmarkStart w:id="12" w:name="_Toc70859604"/>
-      <w:r>
-        <w:t>Результати тестування</w:t>
-      </w:r>
-      <w:bookmarkEnd w:id="12"/>
-    </w:p>
-    <w:p>
-      <w:pPr>
         <w:autoSpaceDE w:val="0"/>
         <w:autoSpaceDN w:val="0"/>
         <w:adjustRightInd w:val="0"/>
         <w:spacing w:line="360" w:lineRule="auto"/>
-        <w:ind w:left="708"/>
+        <w:ind w:left="708" w:firstLine="712"/>
+        <w:rPr>
+          <w:rFonts w:ascii="Merriweather" w:hAnsi="Merriweather" w:cs="Arial"/>
+          <w:bCs/>
+          <w:szCs w:val="28"/>
+        </w:rPr>
+      </w:pPr>
+      <w:r>
+        <w:rPr>
+          <w:rFonts w:ascii="Merriweather" w:hAnsi="Merriweather" w:cs="Arial"/>
+          <w:bCs/>
+          <w:szCs w:val="28"/>
+        </w:rPr>
+        <w:t xml:space="preserve">Але давайте перейдемо до самих тестів даного шляху. </w:t>
+      </w:r>
+    </w:p>
+    <w:p>
+      <w:pPr>
+        <w:autoSpaceDE w:val="0"/>
+        <w:autoSpaceDN w:val="0"/>
+        <w:adjustRightInd w:val="0"/>
+        <w:spacing w:line="360" w:lineRule="auto"/>
         <w:jc w:val="center"/>
         <w:rPr>
           <w:rFonts w:ascii="Merriweather" w:hAnsi="Merriweather" w:cs="Arial"/>
@@ -5006,15 +5018,13 @@
         <w:rPr>
           <w:rFonts w:ascii="Merriweather" w:hAnsi="Merriweather" w:cs="Arial"/>
           <w:bCs/>
-          <w:noProof/>
-          <w:szCs w:val="28"/>
-          <w:lang w:val="en-US" w:eastAsia="en-US"/>
+          <w:szCs w:val="28"/>
         </w:rPr>
         <w:drawing>
-          <wp:inline distT="0" distB="0" distL="0" distR="0" wp14:anchorId="2AEB2548" wp14:editId="64CEF3B4">
-            <wp:extent cx="4737343" cy="425472"/>
-            <wp:effectExtent l="0" t="0" r="6350" b="0"/>
-            <wp:docPr id="45" name="Рисунок 45"/>
+          <wp:inline distT="0" distB="0" distL="0" distR="0" wp14:anchorId="5C9F94B2" wp14:editId="478270B2">
+            <wp:extent cx="4111986" cy="4067831"/>
+            <wp:effectExtent l="0" t="0" r="3175" b="8890"/>
+            <wp:docPr id="18" name="Рисунок 18"/>
             <wp:cNvGraphicFramePr>
               <a:graphicFrameLocks xmlns:a="http://schemas.openxmlformats.org/drawingml/2006/main" noChangeAspect="1"/>
             </wp:cNvGraphicFramePr>
@@ -5034,7 +5044,7 @@
                   <pic:spPr>
                     <a:xfrm>
                       <a:off x="0" y="0"/>
-                      <a:ext cx="4737343" cy="425472"/>
+                      <a:ext cx="4121175" cy="4076921"/>
                     </a:xfrm>
                     <a:prstGeom prst="rect">
                       <a:avLst/>
@@ -5046,17 +5056,32 @@
           </wp:inline>
         </w:drawing>
       </w:r>
-      <w:r>
-        <w:rPr>
-          <w:rFonts w:ascii="Merriweather" w:hAnsi="Merriweather"/>
-          <w:noProof/>
-          <w:lang w:val="en-US" w:eastAsia="en-US"/>
-        </w:rPr>
+    </w:p>
+    <w:p>
+      <w:pPr>
+        <w:autoSpaceDE w:val="0"/>
+        <w:autoSpaceDN w:val="0"/>
+        <w:adjustRightInd w:val="0"/>
+        <w:spacing w:line="360" w:lineRule="auto"/>
+        <w:jc w:val="center"/>
+        <w:rPr>
+          <w:rFonts w:ascii="Merriweather" w:hAnsi="Merriweather" w:cs="Arial"/>
+          <w:bCs/>
+          <w:szCs w:val="28"/>
+        </w:rPr>
+      </w:pPr>
+      <w:r>
+        <w:rPr>
+          <w:rFonts w:ascii="Merriweather" w:hAnsi="Merriweather" w:cs="Arial"/>
+          <w:bCs/>
+          <w:szCs w:val="28"/>
+        </w:rPr>
+        <w:lastRenderedPageBreak/>
         <w:drawing>
-          <wp:inline distT="0" distB="0" distL="0" distR="0" wp14:anchorId="1EA25350" wp14:editId="6FE24712">
-            <wp:extent cx="3181514" cy="615982"/>
+          <wp:inline distT="0" distB="0" distL="0" distR="0" wp14:anchorId="44009052" wp14:editId="6FB21CB5">
+            <wp:extent cx="4515082" cy="4711942"/>
             <wp:effectExtent l="0" t="0" r="0" b="0"/>
-            <wp:docPr id="51" name="Рисунок 51"/>
+            <wp:docPr id="19" name="Рисунок 19"/>
             <wp:cNvGraphicFramePr>
               <a:graphicFrameLocks xmlns:a="http://schemas.openxmlformats.org/drawingml/2006/main" noChangeAspect="1"/>
             </wp:cNvGraphicFramePr>
@@ -5076,6 +5101,304 @@
                   <pic:spPr>
                     <a:xfrm>
                       <a:off x="0" y="0"/>
+                      <a:ext cx="4515082" cy="4711942"/>
+                    </a:xfrm>
+                    <a:prstGeom prst="rect">
+                      <a:avLst/>
+                    </a:prstGeom>
+                  </pic:spPr>
+                </pic:pic>
+              </a:graphicData>
+            </a:graphic>
+          </wp:inline>
+        </w:drawing>
+      </w:r>
+    </w:p>
+    <w:p>
+      <w:pPr>
+        <w:autoSpaceDE w:val="0"/>
+        <w:autoSpaceDN w:val="0"/>
+        <w:adjustRightInd w:val="0"/>
+        <w:spacing w:line="360" w:lineRule="auto"/>
+        <w:ind w:left="708" w:firstLine="712"/>
+        <w:rPr>
+          <w:rFonts w:ascii="Merriweather" w:hAnsi="Merriweather" w:cs="Arial"/>
+          <w:bCs/>
+          <w:szCs w:val="28"/>
+        </w:rPr>
+      </w:pPr>
+      <w:r>
+        <w:rPr>
+          <w:rFonts w:ascii="Merriweather" w:hAnsi="Merriweather" w:cs="Arial"/>
+          <w:bCs/>
+          <w:szCs w:val="28"/>
+        </w:rPr>
+        <w:t xml:space="preserve">Якщо глянути на діаграму, то можна зрозуміти, що </w:t>
+      </w:r>
+      <w:r>
+        <w:rPr>
+          <w:rFonts w:ascii="Merriweather" w:hAnsi="Merriweather" w:cs="Arial"/>
+          <w:bCs/>
+          <w:szCs w:val="28"/>
+          <w:lang w:val="en-US"/>
+        </w:rPr>
+        <w:t>_adlerMod32</w:t>
+      </w:r>
+      <w:r>
+        <w:rPr>
+          <w:rFonts w:ascii="Merriweather" w:hAnsi="Merriweather" w:cs="Arial"/>
+          <w:bCs/>
+          <w:szCs w:val="28"/>
+        </w:rPr>
+        <w:t xml:space="preserve"> повинен мінятися</w:t>
+      </w:r>
+      <w:r>
+        <w:rPr>
+          <w:rFonts w:ascii="Merriweather" w:hAnsi="Merriweather" w:cs="Arial"/>
+          <w:bCs/>
+          <w:szCs w:val="28"/>
+        </w:rPr>
+        <w:t xml:space="preserve">, оскільки він </w:t>
+      </w:r>
+      <w:r>
+        <w:rPr>
+          <w:rFonts w:ascii="Merriweather" w:hAnsi="Merriweather" w:cs="Arial"/>
+          <w:bCs/>
+          <w:szCs w:val="28"/>
+          <w:lang w:val="en-US"/>
+        </w:rPr>
+        <w:t>&gt; 0</w:t>
+      </w:r>
+      <w:r>
+        <w:rPr>
+          <w:rFonts w:ascii="Merriweather" w:hAnsi="Merriweather" w:cs="Arial"/>
+          <w:bCs/>
+          <w:szCs w:val="28"/>
+        </w:rPr>
+        <w:t xml:space="preserve"> (через це й зміниться сам хеш), але не сіль</w:t>
+      </w:r>
+      <w:r>
+        <w:rPr>
+          <w:rFonts w:ascii="Merriweather" w:hAnsi="Merriweather" w:cs="Arial"/>
+          <w:bCs/>
+          <w:szCs w:val="28"/>
+        </w:rPr>
+        <w:t>.</w:t>
+      </w:r>
+    </w:p>
+    <w:p>
+      <w:pPr>
+        <w:pStyle w:val="21"/>
+        <w:ind w:firstLine="0"/>
+      </w:pPr>
+      <w:r>
+        <w:lastRenderedPageBreak/>
+        <w:t xml:space="preserve">Execution Route </w:t>
+      </w:r>
+      <w:r>
+        <w:t>0_1_2_4_6</w:t>
+      </w:r>
+    </w:p>
+    <w:p>
+      <w:pPr>
+        <w:autoSpaceDE w:val="0"/>
+        <w:autoSpaceDN w:val="0"/>
+        <w:adjustRightInd w:val="0"/>
+        <w:spacing w:line="360" w:lineRule="auto"/>
+        <w:ind w:left="708" w:firstLine="712"/>
+        <w:rPr>
+          <w:rFonts w:ascii="Merriweather" w:hAnsi="Merriweather" w:cs="Arial"/>
+          <w:bCs/>
+          <w:szCs w:val="28"/>
+        </w:rPr>
+      </w:pPr>
+      <w:r>
+        <w:rPr>
+          <w:rFonts w:ascii="Merriweather" w:hAnsi="Merriweather" w:cs="Arial"/>
+          <w:bCs/>
+          <w:szCs w:val="28"/>
+        </w:rPr>
+        <w:drawing>
+          <wp:inline distT="0" distB="0" distL="0" distR="0" wp14:anchorId="00EEFE56" wp14:editId="687B1551">
+            <wp:extent cx="4883401" cy="4718292"/>
+            <wp:effectExtent l="0" t="0" r="0" b="6350"/>
+            <wp:docPr id="20" name="Рисунок 20"/>
+            <wp:cNvGraphicFramePr>
+              <a:graphicFrameLocks xmlns:a="http://schemas.openxmlformats.org/drawingml/2006/main" noChangeAspect="1"/>
+            </wp:cNvGraphicFramePr>
+            <a:graphic xmlns:a="http://schemas.openxmlformats.org/drawingml/2006/main">
+              <a:graphicData uri="http://schemas.openxmlformats.org/drawingml/2006/picture">
+                <pic:pic xmlns:pic="http://schemas.openxmlformats.org/drawingml/2006/picture">
+                  <pic:nvPicPr>
+                    <pic:cNvPr id="1" name=""/>
+                    <pic:cNvPicPr/>
+                  </pic:nvPicPr>
+                  <pic:blipFill>
+                    <a:blip r:embed="rId24"/>
+                    <a:stretch>
+                      <a:fillRect/>
+                    </a:stretch>
+                  </pic:blipFill>
+                  <pic:spPr>
+                    <a:xfrm>
+                      <a:off x="0" y="0"/>
+                      <a:ext cx="4883401" cy="4718292"/>
+                    </a:xfrm>
+                    <a:prstGeom prst="rect">
+                      <a:avLst/>
+                    </a:prstGeom>
+                  </pic:spPr>
+                </pic:pic>
+              </a:graphicData>
+            </a:graphic>
+          </wp:inline>
+        </w:drawing>
+      </w:r>
+    </w:p>
+    <w:p>
+      <w:pPr>
+        <w:autoSpaceDE w:val="0"/>
+        <w:autoSpaceDN w:val="0"/>
+        <w:adjustRightInd w:val="0"/>
+        <w:spacing w:line="360" w:lineRule="auto"/>
+        <w:ind w:left="708" w:firstLine="712"/>
+        <w:rPr>
+          <w:rFonts w:ascii="Merriweather" w:hAnsi="Merriweather" w:cs="Arial"/>
+          <w:bCs/>
+          <w:szCs w:val="28"/>
+          <w:lang w:val="en-US"/>
+        </w:rPr>
+      </w:pPr>
+      <w:r>
+        <w:rPr>
+          <w:rFonts w:ascii="Merriweather" w:hAnsi="Merriweather" w:cs="Arial"/>
+          <w:bCs/>
+          <w:szCs w:val="28"/>
+        </w:rPr>
+        <w:t xml:space="preserve">Даний шлях повинен мати вже сіль, яка дійсно є валідним текстом, на відміну від минулих прикладів, де тестувалися  шляхи з передачею порожньої </w:t>
+      </w:r>
+      <w:r>
+        <w:rPr>
+          <w:rFonts w:ascii="Merriweather" w:hAnsi="Merriweather" w:cs="Arial"/>
+          <w:bCs/>
+          <w:szCs w:val="28"/>
+        </w:rPr>
+        <w:t xml:space="preserve">стрічки або взагалі </w:t>
+      </w:r>
+      <w:r>
+        <w:rPr>
+          <w:rFonts w:ascii="Merriweather" w:hAnsi="Merriweather" w:cs="Arial"/>
+          <w:bCs/>
+          <w:szCs w:val="28"/>
+          <w:lang w:val="en-US"/>
+        </w:rPr>
+        <w:t>null</w:t>
+      </w:r>
+      <w:bookmarkStart w:id="11" w:name="_GoBack"/>
+      <w:bookmarkEnd w:id="11"/>
+    </w:p>
+    <w:p>
+      <w:pPr>
+        <w:pStyle w:val="21"/>
+        <w:ind w:firstLine="0"/>
+      </w:pPr>
+      <w:r>
+        <w:t xml:space="preserve"> </w:t>
+      </w:r>
+      <w:bookmarkStart w:id="12" w:name="_Toc70859604"/>
+      <w:r>
+        <w:t>Результати тестування</w:t>
+      </w:r>
+      <w:bookmarkEnd w:id="12"/>
+    </w:p>
+    <w:p>
+      <w:pPr>
+        <w:autoSpaceDE w:val="0"/>
+        <w:autoSpaceDN w:val="0"/>
+        <w:adjustRightInd w:val="0"/>
+        <w:spacing w:line="360" w:lineRule="auto"/>
+        <w:ind w:left="708"/>
+        <w:jc w:val="center"/>
+        <w:rPr>
+          <w:rFonts w:ascii="Merriweather" w:hAnsi="Merriweather" w:cs="Arial"/>
+          <w:bCs/>
+          <w:szCs w:val="28"/>
+        </w:rPr>
+      </w:pPr>
+      <w:r>
+        <w:rPr>
+          <w:rFonts w:ascii="Merriweather" w:hAnsi="Merriweather" w:cs="Arial"/>
+          <w:bCs/>
+          <w:noProof/>
+          <w:szCs w:val="28"/>
+          <w:lang w:val="en-US" w:eastAsia="en-US"/>
+        </w:rPr>
+        <w:drawing>
+          <wp:inline distT="0" distB="0" distL="0" distR="0" wp14:anchorId="2AEB2548" wp14:editId="64CEF3B4">
+            <wp:extent cx="4737343" cy="425472"/>
+            <wp:effectExtent l="0" t="0" r="6350" b="0"/>
+            <wp:docPr id="45" name="Рисунок 45"/>
+            <wp:cNvGraphicFramePr>
+              <a:graphicFrameLocks xmlns:a="http://schemas.openxmlformats.org/drawingml/2006/main" noChangeAspect="1"/>
+            </wp:cNvGraphicFramePr>
+            <a:graphic xmlns:a="http://schemas.openxmlformats.org/drawingml/2006/main">
+              <a:graphicData uri="http://schemas.openxmlformats.org/drawingml/2006/picture">
+                <pic:pic xmlns:pic="http://schemas.openxmlformats.org/drawingml/2006/picture">
+                  <pic:nvPicPr>
+                    <pic:cNvPr id="1" name=""/>
+                    <pic:cNvPicPr/>
+                  </pic:nvPicPr>
+                  <pic:blipFill>
+                    <a:blip r:embed="rId25"/>
+                    <a:stretch>
+                      <a:fillRect/>
+                    </a:stretch>
+                  </pic:blipFill>
+                  <pic:spPr>
+                    <a:xfrm>
+                      <a:off x="0" y="0"/>
+                      <a:ext cx="4737343" cy="425472"/>
+                    </a:xfrm>
+                    <a:prstGeom prst="rect">
+                      <a:avLst/>
+                    </a:prstGeom>
+                  </pic:spPr>
+                </pic:pic>
+              </a:graphicData>
+            </a:graphic>
+          </wp:inline>
+        </w:drawing>
+      </w:r>
+      <w:r>
+        <w:rPr>
+          <w:rFonts w:ascii="Merriweather" w:hAnsi="Merriweather"/>
+          <w:noProof/>
+          <w:lang w:val="en-US" w:eastAsia="en-US"/>
+        </w:rPr>
+        <w:drawing>
+          <wp:inline distT="0" distB="0" distL="0" distR="0" wp14:anchorId="1EA25350" wp14:editId="6FE24712">
+            <wp:extent cx="3181514" cy="615982"/>
+            <wp:effectExtent l="0" t="0" r="0" b="0"/>
+            <wp:docPr id="51" name="Рисунок 51"/>
+            <wp:cNvGraphicFramePr>
+              <a:graphicFrameLocks xmlns:a="http://schemas.openxmlformats.org/drawingml/2006/main" noChangeAspect="1"/>
+            </wp:cNvGraphicFramePr>
+            <a:graphic xmlns:a="http://schemas.openxmlformats.org/drawingml/2006/main">
+              <a:graphicData uri="http://schemas.openxmlformats.org/drawingml/2006/picture">
+                <pic:pic xmlns:pic="http://schemas.openxmlformats.org/drawingml/2006/picture">
+                  <pic:nvPicPr>
+                    <pic:cNvPr id="1" name=""/>
+                    <pic:cNvPicPr/>
+                  </pic:nvPicPr>
+                  <pic:blipFill>
+                    <a:blip r:embed="rId26"/>
+                    <a:stretch>
+                      <a:fillRect/>
+                    </a:stretch>
+                  </pic:blipFill>
+                  <pic:spPr>
+                    <a:xfrm>
+                      <a:off x="0" y="0"/>
                       <a:ext cx="3181514" cy="615982"/>
                     </a:xfrm>
                     <a:prstGeom prst="rect">
@@ -5349,7 +5672,7 @@
         </w:rPr>
         <w:t xml:space="preserve"> - </w:t>
       </w:r>
-      <w:hyperlink r:id="rId24" w:history="1">
+      <w:hyperlink r:id="rId27" w:history="1">
         <w:r>
           <w:rPr>
             <w:rStyle w:val="a5"/>
@@ -5391,7 +5714,7 @@
         </w:rPr>
         <w:t xml:space="preserve">Program.cs - </w:t>
       </w:r>
-      <w:hyperlink r:id="rId25" w:history="1">
+      <w:hyperlink r:id="rId28" w:history="1">
         <w:r>
           <w:rPr>
             <w:rStyle w:val="a5"/>
@@ -5435,7 +5758,7 @@
         </w:rPr>
         <w:t xml:space="preserve"> - </w:t>
       </w:r>
-      <w:hyperlink r:id="rId26" w:history="1">
+      <w:hyperlink r:id="rId29" w:history="1">
         <w:r>
           <w:rPr>
             <w:rStyle w:val="a5"/>
@@ -5471,7 +5794,7 @@
         </w:rPr>
         <w:t xml:space="preserve">Офіційна документація - </w:t>
       </w:r>
-      <w:hyperlink r:id="rId27" w:history="1">
+      <w:hyperlink r:id="rId30" w:history="1">
         <w:r>
           <w:rPr>
             <w:rStyle w:val="a5"/>
@@ -5516,7 +5839,7 @@
         </w:rPr>
         <w:t xml:space="preserve">Black Box Testing - </w:t>
       </w:r>
-      <w:hyperlink r:id="rId28" w:history="1">
+      <w:hyperlink r:id="rId31" w:history="1">
         <w:r>
           <w:rPr>
             <w:rStyle w:val="a5"/>
@@ -8629,7 +8952,7 @@
 </file>
 
 <file path=customXml/itemProps1.xml><?xml version="1.0" encoding="utf-8"?>
-<ds:datastoreItem xmlns:ds="http://schemas.openxmlformats.org/officeDocument/2006/customXml" ds:itemID="{1719877F-04E4-4FDC-A3D5-78BE8AE33AA3}">
+<ds:datastoreItem xmlns:ds="http://schemas.openxmlformats.org/officeDocument/2006/customXml" ds:itemID="{DFDB54BD-B402-4B8C-AF97-05A1AE8FC7A5}">
   <ds:schemaRefs>
     <ds:schemaRef ds:uri="http://schemas.openxmlformats.org/officeDocument/2006/bibliography"/>
   </ds:schemaRefs>

</xml_diff>

<commit_message>
✨: finish Init method
</commit_message>
<xml_diff>
--- a/Labs/Lab3/Lab3-Dominskyi-Valentyn-IP93.docx
+++ b/Labs/Lab3/Lab3-Dominskyi-Valentyn-IP93.docx
@@ -5199,10 +5199,10 @@
       </w:pPr>
       <w:r>
         <w:drawing>
-          <wp:inline distT="0" distB="0" distL="0" distR="0" wp14:anchorId="5173ADF4" wp14:editId="3ECDBDB1">
-            <wp:extent cx="5429529" cy="4216617"/>
-            <wp:effectExtent l="0" t="0" r="0" b="0"/>
-            <wp:docPr id="25" name="Рисунок 25"/>
+          <wp:inline distT="0" distB="0" distL="0" distR="0" wp14:anchorId="18C346A3" wp14:editId="51A2E362">
+            <wp:extent cx="5442230" cy="4172164"/>
+            <wp:effectExtent l="0" t="0" r="6350" b="0"/>
+            <wp:docPr id="28" name="Рисунок 28"/>
             <wp:cNvGraphicFramePr>
               <a:graphicFrameLocks xmlns:a="http://schemas.openxmlformats.org/drawingml/2006/main" noChangeAspect="1"/>
             </wp:cNvGraphicFramePr>
@@ -5222,7 +5222,7 @@
                   <pic:spPr>
                     <a:xfrm>
                       <a:off x="0" y="0"/>
-                      <a:ext cx="5429529" cy="4216617"/>
+                      <a:ext cx="5442230" cy="4172164"/>
                     </a:xfrm>
                     <a:prstGeom prst="rect">
                       <a:avLst/>
@@ -5579,10 +5579,10 @@
           <w:lang w:val="en-US"/>
         </w:rPr>
         <w:drawing>
-          <wp:inline distT="0" distB="0" distL="0" distR="0" wp14:anchorId="7E970FBF" wp14:editId="69F03D8A">
-            <wp:extent cx="5448580" cy="4280120"/>
-            <wp:effectExtent l="0" t="0" r="0" b="6350"/>
-            <wp:docPr id="26" name="Рисунок 26"/>
+          <wp:inline distT="0" distB="0" distL="0" distR="0" wp14:anchorId="3C1E6798" wp14:editId="3E54FE31">
+            <wp:extent cx="5664491" cy="4273770"/>
+            <wp:effectExtent l="0" t="0" r="0" b="0"/>
+            <wp:docPr id="31" name="Рисунок 31"/>
             <wp:cNvGraphicFramePr>
               <a:graphicFrameLocks xmlns:a="http://schemas.openxmlformats.org/drawingml/2006/main" noChangeAspect="1"/>
             </wp:cNvGraphicFramePr>
@@ -5602,7 +5602,7 @@
                   <pic:spPr>
                     <a:xfrm>
                       <a:off x="0" y="0"/>
-                      <a:ext cx="5448580" cy="4280120"/>
+                      <a:ext cx="5664491" cy="4273770"/>
                     </a:xfrm>
                     <a:prstGeom prst="rect">
                       <a:avLst/>
@@ -5636,7 +5636,13 @@
         <w:rPr>
           <w:lang w:val="en-US"/>
         </w:rPr>
-        <w:t xml:space="preserve">&gt; 0, </w:t>
+        <w:t>&gt; 0</w:t>
+      </w:r>
+      <w:r>
+        <w:rPr>
+          <w:lang w:val="en-US"/>
+        </w:rPr>
+        <w:t xml:space="preserve">, </w:t>
       </w:r>
       <w:r>
         <w:t xml:space="preserve">тому й </w:t>
@@ -5644,8 +5650,38 @@
       <w:r>
         <w:t>проходимо через усі можливі операції.</w:t>
       </w:r>
-      <w:bookmarkStart w:id="11" w:name="_GoBack"/>
-      <w:bookmarkEnd w:id="11"/>
+    </w:p>
+    <w:p>
+      <w:pPr>
+        <w:spacing w:after="200" w:line="276" w:lineRule="auto"/>
+        <w:rPr>
+          <w:rFonts w:eastAsiaTheme="majorEastAsia" w:cs="Arial"/>
+          <w:b/>
+          <w:bCs/>
+          <w:sz w:val="32"/>
+          <w:szCs w:val="28"/>
+          <w:lang w:val="en-US"/>
+        </w:rPr>
+      </w:pPr>
+      <w:r>
+        <w:br w:type="page"/>
+      </w:r>
+    </w:p>
+    <w:p>
+      <w:pPr>
+        <w:pStyle w:val="21"/>
+        <w:ind w:firstLine="0"/>
+      </w:pPr>
+      <w:r>
+        <w:lastRenderedPageBreak/>
+        <w:t xml:space="preserve">Execution Route </w:t>
+      </w:r>
+      <w:r>
+        <w:rPr>
+          <w:lang w:val="uk-UA"/>
+        </w:rPr>
+        <w:t>0_1_2_4_5_6</w:t>
+      </w:r>
     </w:p>
     <w:p>
       <w:pPr>
@@ -5653,56 +5689,26 @@
         <w:autoSpaceDN w:val="0"/>
         <w:adjustRightInd w:val="0"/>
         <w:spacing w:line="360" w:lineRule="auto"/>
-        <w:ind w:left="708" w:firstLine="712"/>
-        <w:rPr>
-          <w:rFonts w:cs="Arial"/>
-          <w:bCs/>
-          <w:szCs w:val="28"/>
-          <w:lang w:val="en-US"/>
-        </w:rPr>
-      </w:pPr>
-    </w:p>
-    <w:p>
-      <w:pPr>
-        <w:pStyle w:val="21"/>
-        <w:ind w:firstLine="0"/>
-      </w:pPr>
-      <w:r>
-        <w:t xml:space="preserve"> </w:t>
-      </w:r>
-      <w:bookmarkStart w:id="12" w:name="_Toc70859604"/>
-      <w:r>
-        <w:t>Результати тестування</w:t>
-      </w:r>
-      <w:bookmarkEnd w:id="12"/>
-    </w:p>
-    <w:p>
-      <w:pPr>
-        <w:autoSpaceDE w:val="0"/>
-        <w:autoSpaceDN w:val="0"/>
-        <w:adjustRightInd w:val="0"/>
-        <w:spacing w:line="360" w:lineRule="auto"/>
-        <w:ind w:left="708"/>
         <w:jc w:val="center"/>
         <w:rPr>
           <w:rFonts w:cs="Arial"/>
           <w:bCs/>
           <w:szCs w:val="28"/>
-        </w:rPr>
-      </w:pPr>
-      <w:r>
-        <w:rPr>
-          <w:rFonts w:cs="Arial"/>
-          <w:bCs/>
-          <w:noProof/>
-          <w:szCs w:val="28"/>
-          <w:lang w:val="en-US" w:eastAsia="en-US"/>
+          <w:lang w:val="en-US"/>
+        </w:rPr>
+      </w:pPr>
+      <w:r>
+        <w:rPr>
+          <w:rFonts w:cs="Arial"/>
+          <w:bCs/>
+          <w:szCs w:val="28"/>
+          <w:lang w:val="en-US"/>
         </w:rPr>
         <w:drawing>
-          <wp:inline distT="0" distB="0" distL="0" distR="0" wp14:anchorId="2AEB2548" wp14:editId="64CEF3B4">
-            <wp:extent cx="4737343" cy="425472"/>
-            <wp:effectExtent l="0" t="0" r="6350" b="0"/>
-            <wp:docPr id="45" name="Рисунок 45"/>
+          <wp:inline distT="0" distB="0" distL="0" distR="0" wp14:anchorId="69110B17" wp14:editId="27046998">
+            <wp:extent cx="4349974" cy="3930852"/>
+            <wp:effectExtent l="0" t="0" r="0" b="0"/>
+            <wp:docPr id="32" name="Рисунок 32"/>
             <wp:cNvGraphicFramePr>
               <a:graphicFrameLocks xmlns:a="http://schemas.openxmlformats.org/drawingml/2006/main" noChangeAspect="1"/>
             </wp:cNvGraphicFramePr>
@@ -5722,7 +5728,7 @@
                   <pic:spPr>
                     <a:xfrm>
                       <a:off x="0" y="0"/>
-                      <a:ext cx="4737343" cy="425472"/>
+                      <a:ext cx="4349974" cy="3930852"/>
                     </a:xfrm>
                     <a:prstGeom prst="rect">
                       <a:avLst/>
@@ -5734,16 +5740,89 @@
           </wp:inline>
         </w:drawing>
       </w:r>
-      <w:r>
-        <w:rPr>
+    </w:p>
+    <w:p>
+      <w:pPr>
+        <w:autoSpaceDE w:val="0"/>
+        <w:autoSpaceDN w:val="0"/>
+        <w:adjustRightInd w:val="0"/>
+        <w:spacing w:line="360" w:lineRule="auto"/>
+        <w:ind w:left="708" w:firstLine="712"/>
+        <w:rPr>
+          <w:rFonts w:cs="Arial"/>
+          <w:bCs/>
+          <w:szCs w:val="28"/>
+        </w:rPr>
+      </w:pPr>
+      <w:r>
+        <w:rPr>
+          <w:rFonts w:cs="Arial"/>
+          <w:bCs/>
+          <w:szCs w:val="28"/>
+        </w:rPr>
+        <w:t xml:space="preserve">І останній можливий маршрут, який пов’язаний з методом </w:t>
+      </w:r>
+      <w:r>
+        <w:rPr>
+          <w:rFonts w:cs="Arial"/>
+          <w:bCs/>
+          <w:szCs w:val="28"/>
+          <w:lang w:val="en-US"/>
+        </w:rPr>
+        <w:t xml:space="preserve">Init. </w:t>
+      </w:r>
+      <w:r>
+        <w:rPr>
+          <w:rFonts w:cs="Arial"/>
+          <w:bCs/>
+          <w:szCs w:val="28"/>
+        </w:rPr>
+        <w:t>У даному випадку Ми проходимо через усі стадії без усіляких виключень, при цьому маючи дуже надійний хеш для Нашого паролю.</w:t>
+      </w:r>
+      <w:bookmarkStart w:id="11" w:name="_GoBack"/>
+      <w:bookmarkEnd w:id="11"/>
+    </w:p>
+    <w:p>
+      <w:pPr>
+        <w:pStyle w:val="21"/>
+        <w:ind w:firstLine="0"/>
+      </w:pPr>
+      <w:r>
+        <w:t xml:space="preserve"> </w:t>
+      </w:r>
+      <w:bookmarkStart w:id="12" w:name="_Toc70859604"/>
+      <w:r>
+        <w:t>Результати тестування</w:t>
+      </w:r>
+      <w:bookmarkEnd w:id="12"/>
+    </w:p>
+    <w:p>
+      <w:pPr>
+        <w:autoSpaceDE w:val="0"/>
+        <w:autoSpaceDN w:val="0"/>
+        <w:adjustRightInd w:val="0"/>
+        <w:spacing w:line="360" w:lineRule="auto"/>
+        <w:ind w:left="708"/>
+        <w:jc w:val="center"/>
+        <w:rPr>
+          <w:rFonts w:cs="Arial"/>
+          <w:bCs/>
+          <w:szCs w:val="28"/>
+        </w:rPr>
+      </w:pPr>
+      <w:r>
+        <w:rPr>
+          <w:rFonts w:cs="Arial"/>
+          <w:bCs/>
           <w:noProof/>
+          <w:szCs w:val="28"/>
           <w:lang w:val="en-US" w:eastAsia="en-US"/>
         </w:rPr>
         <w:drawing>
-          <wp:inline distT="0" distB="0" distL="0" distR="0" wp14:anchorId="1EA25350" wp14:editId="6FE24712">
-            <wp:extent cx="3181514" cy="615982"/>
-            <wp:effectExtent l="0" t="0" r="0" b="0"/>
-            <wp:docPr id="51" name="Рисунок 51"/>
+          <wp:inline distT="0" distB="0" distL="0" distR="0" wp14:anchorId="2AEB2548" wp14:editId="64CEF3B4">
+            <wp:extent cx="4737343" cy="425472"/>
+            <wp:effectExtent l="0" t="0" r="6350" b="0"/>
+            <wp:docPr id="45" name="Рисунок 45"/>
             <wp:cNvGraphicFramePr>
               <a:graphicFrameLocks xmlns:a="http://schemas.openxmlformats.org/drawingml/2006/main" noChangeAspect="1"/>
             </wp:cNvGraphicFramePr>
@@ -5763,6 +5842,47 @@
                   <pic:spPr>
                     <a:xfrm>
                       <a:off x="0" y="0"/>
+                      <a:ext cx="4737343" cy="425472"/>
+                    </a:xfrm>
+                    <a:prstGeom prst="rect">
+                      <a:avLst/>
+                    </a:prstGeom>
+                  </pic:spPr>
+                </pic:pic>
+              </a:graphicData>
+            </a:graphic>
+          </wp:inline>
+        </w:drawing>
+      </w:r>
+      <w:r>
+        <w:rPr>
+          <w:noProof/>
+          <w:lang w:val="en-US" w:eastAsia="en-US"/>
+        </w:rPr>
+        <w:drawing>
+          <wp:inline distT="0" distB="0" distL="0" distR="0" wp14:anchorId="1EA25350" wp14:editId="6FE24712">
+            <wp:extent cx="3181514" cy="615982"/>
+            <wp:effectExtent l="0" t="0" r="0" b="0"/>
+            <wp:docPr id="51" name="Рисунок 51"/>
+            <wp:cNvGraphicFramePr>
+              <a:graphicFrameLocks xmlns:a="http://schemas.openxmlformats.org/drawingml/2006/main" noChangeAspect="1"/>
+            </wp:cNvGraphicFramePr>
+            <a:graphic xmlns:a="http://schemas.openxmlformats.org/drawingml/2006/main">
+              <a:graphicData uri="http://schemas.openxmlformats.org/drawingml/2006/picture">
+                <pic:pic xmlns:pic="http://schemas.openxmlformats.org/drawingml/2006/picture">
+                  <pic:nvPicPr>
+                    <pic:cNvPr id="1" name=""/>
+                    <pic:cNvPicPr/>
+                  </pic:nvPicPr>
+                  <pic:blipFill>
+                    <a:blip r:embed="rId29"/>
+                    <a:stretch>
+                      <a:fillRect/>
+                    </a:stretch>
+                  </pic:blipFill>
+                  <pic:spPr>
+                    <a:xfrm>
+                      <a:off x="0" y="0"/>
                       <a:ext cx="3181514" cy="615982"/>
                     </a:xfrm>
                     <a:prstGeom prst="rect">
@@ -6025,7 +6145,7 @@
         </w:rPr>
         <w:t xml:space="preserve"> - </w:t>
       </w:r>
-      <w:hyperlink r:id="rId29" w:history="1">
+      <w:hyperlink r:id="rId30" w:history="1">
         <w:r>
           <w:rPr>
             <w:rStyle w:val="a5"/>
@@ -6067,7 +6187,7 @@
         </w:rPr>
         <w:t xml:space="preserve">Program.cs - </w:t>
       </w:r>
-      <w:hyperlink r:id="rId30" w:history="1">
+      <w:hyperlink r:id="rId31" w:history="1">
         <w:r>
           <w:rPr>
             <w:rStyle w:val="a5"/>
@@ -6111,7 +6231,7 @@
         </w:rPr>
         <w:t xml:space="preserve"> - </w:t>
       </w:r>
-      <w:hyperlink r:id="rId31" w:history="1">
+      <w:hyperlink r:id="rId32" w:history="1">
         <w:r>
           <w:rPr>
             <w:rStyle w:val="a5"/>
@@ -6147,7 +6267,7 @@
         </w:rPr>
         <w:t xml:space="preserve">Офіційна документація - </w:t>
       </w:r>
-      <w:hyperlink r:id="rId32" w:history="1">
+      <w:hyperlink r:id="rId33" w:history="1">
         <w:r>
           <w:rPr>
             <w:rStyle w:val="a5"/>
@@ -6192,7 +6312,7 @@
         </w:rPr>
         <w:t xml:space="preserve">Black Box Testing - </w:t>
       </w:r>
-      <w:hyperlink r:id="rId33" w:history="1">
+      <w:hyperlink r:id="rId34" w:history="1">
         <w:r>
           <w:rPr>
             <w:rStyle w:val="a5"/>
@@ -9332,7 +9452,7 @@
 </file>
 
 <file path=customXml/itemProps1.xml><?xml version="1.0" encoding="utf-8"?>
-<ds:datastoreItem xmlns:ds="http://schemas.openxmlformats.org/officeDocument/2006/customXml" ds:itemID="{208469B3-ACFA-4512-9EF4-8DE04FC5991F}">
+<ds:datastoreItem xmlns:ds="http://schemas.openxmlformats.org/officeDocument/2006/customXml" ds:itemID="{8D13A860-9019-49B9-8766-2F933C0D815C}">
   <ds:schemaRefs>
     <ds:schemaRef ds:uri="http://schemas.openxmlformats.org/officeDocument/2006/bibliography"/>
   </ds:schemaRefs>

</xml_diff>

<commit_message>
✨: add more tests
</commit_message>
<xml_diff>
--- a/Labs/Lab3/Lab3-Dominskyi-Valentyn-IP93.docx
+++ b/Labs/Lab3/Lab3-Dominskyi-Valentyn-IP93.docx
@@ -3526,7 +3526,6 @@
           <w:szCs w:val="28"/>
         </w:rPr>
       </w:pPr>
-      <w:bookmarkStart w:id="7" w:name="_GoBack"/>
       <w:r>
         <w:rPr>
           <w:rFonts w:cs="Arial"/>
@@ -3585,7 +3584,6 @@
           </wp:inline>
         </w:drawing>
       </w:r>
-      <w:bookmarkEnd w:id="7"/>
     </w:p>
     <w:p>
       <w:pPr>
@@ -3628,11 +3626,11 @@
         <w:pStyle w:val="21"/>
         <w:ind w:firstLine="0"/>
       </w:pPr>
-      <w:bookmarkStart w:id="8" w:name="_Toc70859600"/>
+      <w:bookmarkStart w:id="7" w:name="_Toc70859600"/>
       <w:r>
         <w:t>HashSha2</w:t>
       </w:r>
-      <w:bookmarkEnd w:id="8"/>
+      <w:bookmarkEnd w:id="7"/>
     </w:p>
     <w:p>
       <w:pPr>
@@ -3798,12 +3796,12 @@
         <w:pStyle w:val="21"/>
         <w:ind w:firstLine="0"/>
       </w:pPr>
-      <w:bookmarkStart w:id="9" w:name="_Toc70859601"/>
+      <w:bookmarkStart w:id="8" w:name="_Toc70859601"/>
       <w:r>
         <w:lastRenderedPageBreak/>
         <w:t>Adler32CheckSum</w:t>
       </w:r>
-      <w:bookmarkEnd w:id="9"/>
+      <w:bookmarkEnd w:id="8"/>
     </w:p>
     <w:p>
       <w:pPr>
@@ -4071,7 +4069,7 @@
           <w:b w:val="0"/>
         </w:rPr>
       </w:pPr>
-      <w:bookmarkStart w:id="10" w:name="_Toc70859602"/>
+      <w:bookmarkStart w:id="9" w:name="_Toc70859602"/>
       <w:r>
         <w:rPr>
           <w:rStyle w:val="13"/>
@@ -4086,18 +4084,18 @@
         </w:rPr>
         <w:t>:</w:t>
       </w:r>
-      <w:bookmarkEnd w:id="10"/>
+      <w:bookmarkEnd w:id="9"/>
     </w:p>
     <w:p>
       <w:pPr>
         <w:pStyle w:val="21"/>
         <w:ind w:firstLine="0"/>
       </w:pPr>
-      <w:bookmarkStart w:id="11" w:name="_Toc70859603"/>
+      <w:bookmarkStart w:id="10" w:name="_Toc70859603"/>
       <w:r>
         <w:t>Init</w:t>
       </w:r>
-      <w:bookmarkEnd w:id="11"/>
+      <w:bookmarkEnd w:id="10"/>
     </w:p>
     <w:p>
       <w:pPr>
@@ -5754,7 +5752,6 @@
           <w:rFonts w:cs="Arial"/>
           <w:bCs/>
           <w:szCs w:val="28"/>
-          <w:lang w:val="en-US"/>
         </w:rPr>
       </w:pPr>
       <w:r>
@@ -5782,6 +5779,51 @@
         </w:rPr>
         <w:t>У даному випадку Ми проходимо через усі стадії без усіляких виключень, при цьому маючи дуже надійний хеш для Нашого паролю.</w:t>
       </w:r>
+    </w:p>
+    <w:p>
+      <w:pPr>
+        <w:spacing w:after="200" w:line="276" w:lineRule="auto"/>
+        <w:rPr>
+          <w:rFonts w:cs="Arial"/>
+          <w:bCs/>
+          <w:szCs w:val="28"/>
+        </w:rPr>
+      </w:pPr>
+      <w:r>
+        <w:rPr>
+          <w:rFonts w:cs="Arial"/>
+          <w:bCs/>
+          <w:szCs w:val="28"/>
+        </w:rPr>
+        <w:br w:type="page"/>
+      </w:r>
+    </w:p>
+    <w:p>
+      <w:pPr>
+        <w:pStyle w:val="21"/>
+        <w:ind w:firstLine="0"/>
+      </w:pPr>
+      <w:r>
+        <w:lastRenderedPageBreak/>
+        <w:t>GetHash</w:t>
+      </w:r>
+      <w:bookmarkStart w:id="11" w:name="_GoBack"/>
+      <w:bookmarkEnd w:id="11"/>
+    </w:p>
+    <w:p>
+      <w:pPr>
+        <w:autoSpaceDE w:val="0"/>
+        <w:autoSpaceDN w:val="0"/>
+        <w:adjustRightInd w:val="0"/>
+        <w:spacing w:line="360" w:lineRule="auto"/>
+        <w:ind w:left="708" w:firstLine="712"/>
+        <w:rPr>
+          <w:rFonts w:cs="Arial"/>
+          <w:bCs/>
+          <w:szCs w:val="28"/>
+          <w:lang w:val="en-US"/>
+        </w:rPr>
+      </w:pPr>
     </w:p>
     <w:p>
       <w:pPr>
@@ -9453,7 +9495,7 @@
 </file>
 
 <file path=customXml/itemProps1.xml><?xml version="1.0" encoding="utf-8"?>
-<ds:datastoreItem xmlns:ds="http://schemas.openxmlformats.org/officeDocument/2006/customXml" ds:itemID="{8375B2DE-F7BF-455F-909A-EB82124C10B0}">
+<ds:datastoreItem xmlns:ds="http://schemas.openxmlformats.org/officeDocument/2006/customXml" ds:itemID="{24E308D5-8526-44E6-9561-202E25392CA8}">
   <ds:schemaRefs>
     <ds:schemaRef ds:uri="http://schemas.openxmlformats.org/officeDocument/2006/bibliography"/>
   </ds:schemaRefs>

</xml_diff>

<commit_message>
✨: add one more test
</commit_message>
<xml_diff>
--- a/Labs/Lab3/Lab3-Dominskyi-Valentyn-IP93.docx
+++ b/Labs/Lab3/Lab3-Dominskyi-Valentyn-IP93.docx
@@ -5807,8 +5807,42 @@
         <w:lastRenderedPageBreak/>
         <w:t>GetHash</w:t>
       </w:r>
-      <w:bookmarkStart w:id="11" w:name="_GoBack"/>
-      <w:bookmarkEnd w:id="11"/>
+    </w:p>
+    <w:p>
+      <w:pPr>
+        <w:spacing w:line="360" w:lineRule="auto"/>
+        <w:ind w:left="708" w:firstLine="712"/>
+      </w:pPr>
+      <w:r>
+        <w:t xml:space="preserve">У даній секції Я не буду зачіпати метод </w:t>
+      </w:r>
+      <w:r>
+        <w:rPr>
+          <w:lang w:val="en-US"/>
+        </w:rPr>
+        <w:t xml:space="preserve">Init, </w:t>
+      </w:r>
+      <w:r>
+        <w:t>оскільки його тестування вже було зроблено</w:t>
+      </w:r>
+    </w:p>
+    <w:p>
+      <w:pPr>
+        <w:pStyle w:val="21"/>
+        <w:ind w:firstLine="0"/>
+      </w:pPr>
+      <w:r>
+        <w:t xml:space="preserve">Execution Route </w:t>
+      </w:r>
+      <w:r>
+        <w:rPr>
+          <w:lang w:val="uk-UA"/>
+        </w:rPr>
+        <w:t>0_1_2_4_</w:t>
+      </w:r>
+      <w:r>
+        <w:t>7</w:t>
+      </w:r>
     </w:p>
     <w:p>
       <w:pPr>
@@ -5816,56 +5850,26 @@
         <w:autoSpaceDN w:val="0"/>
         <w:adjustRightInd w:val="0"/>
         <w:spacing w:line="360" w:lineRule="auto"/>
-        <w:ind w:left="708" w:firstLine="712"/>
-        <w:rPr>
-          <w:rFonts w:cs="Arial"/>
-          <w:bCs/>
-          <w:szCs w:val="28"/>
-          <w:lang w:val="en-US"/>
-        </w:rPr>
-      </w:pPr>
-    </w:p>
-    <w:p>
-      <w:pPr>
-        <w:pStyle w:val="21"/>
-        <w:ind w:firstLine="0"/>
-      </w:pPr>
-      <w:r>
-        <w:t xml:space="preserve"> </w:t>
-      </w:r>
-      <w:bookmarkStart w:id="12" w:name="_Toc70859604"/>
-      <w:r>
-        <w:t>Результати тестування</w:t>
-      </w:r>
-      <w:bookmarkEnd w:id="12"/>
-    </w:p>
-    <w:p>
-      <w:pPr>
-        <w:autoSpaceDE w:val="0"/>
-        <w:autoSpaceDN w:val="0"/>
-        <w:adjustRightInd w:val="0"/>
-        <w:spacing w:line="360" w:lineRule="auto"/>
-        <w:ind w:left="708"/>
         <w:jc w:val="center"/>
         <w:rPr>
           <w:rFonts w:cs="Arial"/>
           <w:bCs/>
           <w:szCs w:val="28"/>
-        </w:rPr>
-      </w:pPr>
-      <w:r>
-        <w:rPr>
-          <w:rFonts w:cs="Arial"/>
-          <w:bCs/>
-          <w:noProof/>
-          <w:szCs w:val="28"/>
-          <w:lang w:val="en-US" w:eastAsia="en-US"/>
+          <w:lang w:val="en-US"/>
+        </w:rPr>
+      </w:pPr>
+      <w:r>
+        <w:rPr>
+          <w:rFonts w:cs="Arial"/>
+          <w:bCs/>
+          <w:szCs w:val="28"/>
+          <w:lang w:val="en-US"/>
         </w:rPr>
         <w:drawing>
-          <wp:inline distT="0" distB="0" distL="0" distR="0" wp14:anchorId="2AEB2548" wp14:editId="64CEF3B4">
-            <wp:extent cx="4737343" cy="425472"/>
-            <wp:effectExtent l="0" t="0" r="6350" b="0"/>
-            <wp:docPr id="45" name="Рисунок 45"/>
+          <wp:inline distT="0" distB="0" distL="0" distR="0" wp14:anchorId="410B0360" wp14:editId="6EF9A357">
+            <wp:extent cx="5696243" cy="3988005"/>
+            <wp:effectExtent l="0" t="0" r="0" b="0"/>
+            <wp:docPr id="34" name="Рисунок 34"/>
             <wp:cNvGraphicFramePr>
               <a:graphicFrameLocks xmlns:a="http://schemas.openxmlformats.org/drawingml/2006/main" noChangeAspect="1"/>
             </wp:cNvGraphicFramePr>
@@ -5885,7 +5889,7 @@
                   <pic:spPr>
                     <a:xfrm>
                       <a:off x="0" y="0"/>
-                      <a:ext cx="4737343" cy="425472"/>
+                      <a:ext cx="5696243" cy="3988005"/>
                     </a:xfrm>
                     <a:prstGeom prst="rect">
                       <a:avLst/>
@@ -5897,16 +5901,144 @@
           </wp:inline>
         </w:drawing>
       </w:r>
-      <w:r>
-        <w:rPr>
+    </w:p>
+    <w:p>
+      <w:pPr>
+        <w:autoSpaceDE w:val="0"/>
+        <w:autoSpaceDN w:val="0"/>
+        <w:adjustRightInd w:val="0"/>
+        <w:spacing w:line="360" w:lineRule="auto"/>
+        <w:ind w:left="708" w:firstLine="712"/>
+        <w:rPr>
+          <w:rFonts w:cs="Arial"/>
+          <w:bCs/>
+          <w:szCs w:val="28"/>
+          <w:lang w:val="en-US"/>
+        </w:rPr>
+      </w:pPr>
+      <w:r>
+        <w:rPr>
+          <w:rFonts w:cs="Arial"/>
+          <w:bCs/>
+          <w:szCs w:val="28"/>
+        </w:rPr>
+        <w:t xml:space="preserve">Перший обраний Мною шлях – найпростіший – перевірка паролю на </w:t>
+      </w:r>
+      <w:r>
+        <w:rPr>
+          <w:rFonts w:cs="Arial"/>
+          <w:bCs/>
+          <w:szCs w:val="28"/>
+          <w:lang w:val="en-US"/>
+        </w:rPr>
+        <w:t xml:space="preserve">null, </w:t>
+      </w:r>
+      <w:r>
+        <w:rPr>
+          <w:rFonts w:cs="Arial"/>
+          <w:bCs/>
+          <w:szCs w:val="28"/>
+        </w:rPr>
+        <w:t xml:space="preserve">та, якщо він дійсно таким є, </w:t>
+      </w:r>
+      <w:r>
+        <w:rPr>
+          <w:rFonts w:cs="Arial"/>
+          <w:bCs/>
+          <w:szCs w:val="28"/>
+          <w:lang w:val="en-US"/>
+        </w:rPr>
+        <w:t xml:space="preserve">return </w:t>
+      </w:r>
+      <w:r>
+        <w:rPr>
+          <w:rFonts w:cs="Arial"/>
+          <w:bCs/>
+          <w:szCs w:val="28"/>
+        </w:rPr>
+        <w:t xml:space="preserve">того ж </w:t>
+      </w:r>
+      <w:r>
+        <w:rPr>
+          <w:rFonts w:cs="Arial"/>
+          <w:bCs/>
+          <w:szCs w:val="28"/>
+          <w:lang w:val="en-US"/>
+        </w:rPr>
+        <w:t>null.</w:t>
+      </w:r>
+    </w:p>
+    <w:p>
+      <w:pPr>
+        <w:pStyle w:val="21"/>
+        <w:ind w:firstLine="0"/>
+      </w:pPr>
+      <w:r>
+        <w:t xml:space="preserve">Execution Route </w:t>
+      </w:r>
+      <w:r>
+        <w:rPr>
+          <w:lang w:val="uk-UA"/>
+        </w:rPr>
+        <w:t>0_1_2_3_6_7</w:t>
+      </w:r>
+      <w:bookmarkStart w:id="11" w:name="_GoBack"/>
+      <w:bookmarkEnd w:id="11"/>
+    </w:p>
+    <w:p>
+      <w:pPr>
+        <w:autoSpaceDE w:val="0"/>
+        <w:autoSpaceDN w:val="0"/>
+        <w:adjustRightInd w:val="0"/>
+        <w:spacing w:line="360" w:lineRule="auto"/>
+        <w:rPr>
+          <w:rFonts w:cs="Arial"/>
+          <w:bCs/>
+          <w:szCs w:val="28"/>
+        </w:rPr>
+      </w:pPr>
+    </w:p>
+    <w:p>
+      <w:pPr>
+        <w:pStyle w:val="21"/>
+        <w:ind w:firstLine="0"/>
+      </w:pPr>
+      <w:r>
+        <w:t xml:space="preserve"> </w:t>
+      </w:r>
+      <w:bookmarkStart w:id="12" w:name="_Toc70859604"/>
+      <w:r>
+        <w:t>Результати тестування</w:t>
+      </w:r>
+      <w:bookmarkEnd w:id="12"/>
+    </w:p>
+    <w:p>
+      <w:pPr>
+        <w:autoSpaceDE w:val="0"/>
+        <w:autoSpaceDN w:val="0"/>
+        <w:adjustRightInd w:val="0"/>
+        <w:spacing w:line="360" w:lineRule="auto"/>
+        <w:ind w:left="708"/>
+        <w:jc w:val="center"/>
+        <w:rPr>
+          <w:rFonts w:cs="Arial"/>
+          <w:bCs/>
+          <w:szCs w:val="28"/>
+        </w:rPr>
+      </w:pPr>
+      <w:r>
+        <w:rPr>
+          <w:rFonts w:cs="Arial"/>
+          <w:bCs/>
           <w:noProof/>
+          <w:szCs w:val="28"/>
           <w:lang w:val="en-US" w:eastAsia="en-US"/>
         </w:rPr>
         <w:drawing>
-          <wp:inline distT="0" distB="0" distL="0" distR="0" wp14:anchorId="1EA25350" wp14:editId="6FE24712">
-            <wp:extent cx="3181514" cy="615982"/>
-            <wp:effectExtent l="0" t="0" r="0" b="0"/>
-            <wp:docPr id="51" name="Рисунок 51"/>
+          <wp:inline distT="0" distB="0" distL="0" distR="0" wp14:anchorId="2AEB2548" wp14:editId="64CEF3B4">
+            <wp:extent cx="4737343" cy="425472"/>
+            <wp:effectExtent l="0" t="0" r="6350" b="0"/>
+            <wp:docPr id="45" name="Рисунок 45"/>
             <wp:cNvGraphicFramePr>
               <a:graphicFrameLocks xmlns:a="http://schemas.openxmlformats.org/drawingml/2006/main" noChangeAspect="1"/>
             </wp:cNvGraphicFramePr>
@@ -5926,6 +6058,47 @@
                   <pic:spPr>
                     <a:xfrm>
                       <a:off x="0" y="0"/>
+                      <a:ext cx="4737343" cy="425472"/>
+                    </a:xfrm>
+                    <a:prstGeom prst="rect">
+                      <a:avLst/>
+                    </a:prstGeom>
+                  </pic:spPr>
+                </pic:pic>
+              </a:graphicData>
+            </a:graphic>
+          </wp:inline>
+        </w:drawing>
+      </w:r>
+      <w:r>
+        <w:rPr>
+          <w:noProof/>
+          <w:lang w:val="en-US" w:eastAsia="en-US"/>
+        </w:rPr>
+        <w:drawing>
+          <wp:inline distT="0" distB="0" distL="0" distR="0" wp14:anchorId="1EA25350" wp14:editId="6FE24712">
+            <wp:extent cx="3181514" cy="615982"/>
+            <wp:effectExtent l="0" t="0" r="0" b="0"/>
+            <wp:docPr id="51" name="Рисунок 51"/>
+            <wp:cNvGraphicFramePr>
+              <a:graphicFrameLocks xmlns:a="http://schemas.openxmlformats.org/drawingml/2006/main" noChangeAspect="1"/>
+            </wp:cNvGraphicFramePr>
+            <a:graphic xmlns:a="http://schemas.openxmlformats.org/drawingml/2006/main">
+              <a:graphicData uri="http://schemas.openxmlformats.org/drawingml/2006/picture">
+                <pic:pic xmlns:pic="http://schemas.openxmlformats.org/drawingml/2006/picture">
+                  <pic:nvPicPr>
+                    <pic:cNvPr id="1" name=""/>
+                    <pic:cNvPicPr/>
+                  </pic:nvPicPr>
+                  <pic:blipFill>
+                    <a:blip r:embed="rId30"/>
+                    <a:stretch>
+                      <a:fillRect/>
+                    </a:stretch>
+                  </pic:blipFill>
+                  <pic:spPr>
+                    <a:xfrm>
+                      <a:off x="0" y="0"/>
                       <a:ext cx="3181514" cy="615982"/>
                     </a:xfrm>
                     <a:prstGeom prst="rect">
@@ -6188,7 +6361,7 @@
         </w:rPr>
         <w:t xml:space="preserve"> - </w:t>
       </w:r>
-      <w:hyperlink r:id="rId30" w:history="1">
+      <w:hyperlink r:id="rId31" w:history="1">
         <w:r>
           <w:rPr>
             <w:rStyle w:val="a5"/>
@@ -6230,7 +6403,7 @@
         </w:rPr>
         <w:t xml:space="preserve">Program.cs - </w:t>
       </w:r>
-      <w:hyperlink r:id="rId31" w:history="1">
+      <w:hyperlink r:id="rId32" w:history="1">
         <w:r>
           <w:rPr>
             <w:rStyle w:val="a5"/>
@@ -6274,7 +6447,7 @@
         </w:rPr>
         <w:t xml:space="preserve"> - </w:t>
       </w:r>
-      <w:hyperlink r:id="rId32" w:history="1">
+      <w:hyperlink r:id="rId33" w:history="1">
         <w:r>
           <w:rPr>
             <w:rStyle w:val="a5"/>
@@ -6310,7 +6483,7 @@
         </w:rPr>
         <w:t xml:space="preserve">Офіційна документація - </w:t>
       </w:r>
-      <w:hyperlink r:id="rId33" w:history="1">
+      <w:hyperlink r:id="rId34" w:history="1">
         <w:r>
           <w:rPr>
             <w:rStyle w:val="a5"/>
@@ -6355,7 +6528,7 @@
         </w:rPr>
         <w:t xml:space="preserve">Black Box Testing - </w:t>
       </w:r>
-      <w:hyperlink r:id="rId34" w:history="1">
+      <w:hyperlink r:id="rId35" w:history="1">
         <w:r>
           <w:rPr>
             <w:rStyle w:val="a5"/>
@@ -9495,7 +9668,7 @@
 </file>
 
 <file path=customXml/itemProps1.xml><?xml version="1.0" encoding="utf-8"?>
-<ds:datastoreItem xmlns:ds="http://schemas.openxmlformats.org/officeDocument/2006/customXml" ds:itemID="{24E308D5-8526-44E6-9561-202E25392CA8}">
+<ds:datastoreItem xmlns:ds="http://schemas.openxmlformats.org/officeDocument/2006/customXml" ds:itemID="{3AD8FB53-9F57-4E82-A136-98552E114ADE}">
   <ds:schemaRefs>
     <ds:schemaRef ds:uri="http://schemas.openxmlformats.org/officeDocument/2006/bibliography"/>
   </ds:schemaRefs>

</xml_diff>

<commit_message>
✨: add final test
</commit_message>
<xml_diff>
--- a/Labs/Lab3/Lab3-Dominskyi-Valentyn-IP93.docx
+++ b/Labs/Lab3/Lab3-Dominskyi-Valentyn-IP93.docx
@@ -5382,10 +5382,25 @@
         <w:rPr>
           <w:lang w:val="en-US"/>
         </w:rPr>
-        <w:t>salt = new string('*', 107374179</w:t>
-      </w:r>
-      <w:r>
-        <w:t>1</w:t>
+        <w:t>salt = new string(</w:t>
+      </w:r>
+      <w:r>
+        <w:rPr>
+          <w:lang w:val="en-US"/>
+        </w:rPr>
+        <w:t>'A</w:t>
+      </w:r>
+      <w:r>
+        <w:rPr>
+          <w:lang w:val="en-US"/>
+        </w:rPr>
+        <w:t xml:space="preserve">', </w:t>
+      </w:r>
+      <w:r>
+        <w:rPr>
+          <w:lang w:val="en-US"/>
+        </w:rPr>
+        <w:t>2147483647</w:t>
       </w:r>
       <w:r>
         <w:rPr>
@@ -5415,7 +5430,19 @@
         <w:rPr>
           <w:lang w:val="en-US"/>
         </w:rPr>
-        <w:t xml:space="preserve">salt = new string('*', </w:t>
+        <w:t>salt = new string(</w:t>
+      </w:r>
+      <w:r>
+        <w:rPr>
+          <w:lang w:val="en-US"/>
+        </w:rPr>
+        <w:t>'A</w:t>
+      </w:r>
+      <w:r>
+        <w:rPr>
+          <w:lang w:val="en-US"/>
+        </w:rPr>
+        <w:t xml:space="preserve">', </w:t>
       </w:r>
       <w:r>
         <w:rPr>
@@ -5974,6 +6001,7 @@
         <w:ind w:firstLine="0"/>
       </w:pPr>
       <w:r>
+        <w:lastRenderedPageBreak/>
         <w:t xml:space="preserve">Execution Route </w:t>
       </w:r>
       <w:r>
@@ -5982,8 +6010,6 @@
         </w:rPr>
         <w:t>0_1_2_3_6_7</w:t>
       </w:r>
-      <w:bookmarkStart w:id="11" w:name="_GoBack"/>
-      <w:bookmarkEnd w:id="11"/>
     </w:p>
     <w:p>
       <w:pPr>
@@ -5991,34 +6017,6 @@
         <w:autoSpaceDN w:val="0"/>
         <w:adjustRightInd w:val="0"/>
         <w:spacing w:line="360" w:lineRule="auto"/>
-        <w:rPr>
-          <w:rFonts w:cs="Arial"/>
-          <w:bCs/>
-          <w:szCs w:val="28"/>
-        </w:rPr>
-      </w:pPr>
-    </w:p>
-    <w:p>
-      <w:pPr>
-        <w:pStyle w:val="21"/>
-        <w:ind w:firstLine="0"/>
-      </w:pPr>
-      <w:r>
-        <w:t xml:space="preserve"> </w:t>
-      </w:r>
-      <w:bookmarkStart w:id="12" w:name="_Toc70859604"/>
-      <w:r>
-        <w:t>Результати тестування</w:t>
-      </w:r>
-      <w:bookmarkEnd w:id="12"/>
-    </w:p>
-    <w:p>
-      <w:pPr>
-        <w:autoSpaceDE w:val="0"/>
-        <w:autoSpaceDN w:val="0"/>
-        <w:adjustRightInd w:val="0"/>
-        <w:spacing w:line="360" w:lineRule="auto"/>
-        <w:ind w:left="708"/>
         <w:jc w:val="center"/>
         <w:rPr>
           <w:rFonts w:cs="Arial"/>
@@ -6030,15 +6028,13 @@
         <w:rPr>
           <w:rFonts w:cs="Arial"/>
           <w:bCs/>
-          <w:noProof/>
-          <w:szCs w:val="28"/>
-          <w:lang w:val="en-US" w:eastAsia="en-US"/>
+          <w:szCs w:val="28"/>
         </w:rPr>
         <w:drawing>
-          <wp:inline distT="0" distB="0" distL="0" distR="0" wp14:anchorId="2AEB2548" wp14:editId="64CEF3B4">
-            <wp:extent cx="4737343" cy="425472"/>
-            <wp:effectExtent l="0" t="0" r="6350" b="0"/>
-            <wp:docPr id="45" name="Рисунок 45"/>
+          <wp:inline distT="0" distB="0" distL="0" distR="0" wp14:anchorId="5255F6EF" wp14:editId="49BDDC5A">
+            <wp:extent cx="5912154" cy="3994355"/>
+            <wp:effectExtent l="0" t="0" r="0" b="6350"/>
+            <wp:docPr id="35" name="Рисунок 35"/>
             <wp:cNvGraphicFramePr>
               <a:graphicFrameLocks xmlns:a="http://schemas.openxmlformats.org/drawingml/2006/main" noChangeAspect="1"/>
             </wp:cNvGraphicFramePr>
@@ -6058,7 +6054,7 @@
                   <pic:spPr>
                     <a:xfrm>
                       <a:off x="0" y="0"/>
-                      <a:ext cx="4737343" cy="425472"/>
+                      <a:ext cx="5912154" cy="3994355"/>
                     </a:xfrm>
                     <a:prstGeom prst="rect">
                       <a:avLst/>
@@ -6070,16 +6066,103 @@
           </wp:inline>
         </w:drawing>
       </w:r>
-      <w:r>
-        <w:rPr>
-          <w:noProof/>
-          <w:lang w:val="en-US" w:eastAsia="en-US"/>
+    </w:p>
+    <w:p>
+      <w:pPr>
+        <w:autoSpaceDE w:val="0"/>
+        <w:autoSpaceDN w:val="0"/>
+        <w:adjustRightInd w:val="0"/>
+        <w:spacing w:line="360" w:lineRule="auto"/>
+        <w:ind w:left="708" w:firstLine="712"/>
+        <w:rPr>
+          <w:rFonts w:cs="Arial"/>
+          <w:bCs/>
+          <w:szCs w:val="28"/>
+        </w:rPr>
+      </w:pPr>
+      <w:r>
+        <w:rPr>
+          <w:rFonts w:cs="Arial"/>
+          <w:bCs/>
+          <w:szCs w:val="28"/>
+        </w:rPr>
+        <w:t xml:space="preserve">Це, по суті, найкращий для </w:t>
+      </w:r>
+      <w:r>
+        <w:rPr>
+          <w:rFonts w:cs="Arial"/>
+          <w:bCs/>
+          <w:szCs w:val="28"/>
+        </w:rPr>
+        <w:t>користувача</w:t>
+      </w:r>
+      <w:r>
+        <w:rPr>
+          <w:rFonts w:cs="Arial"/>
+          <w:bCs/>
+          <w:szCs w:val="28"/>
+        </w:rPr>
+        <w:t xml:space="preserve"> шлях, адже код повністю відпрацьовує своє, не викликаючи жодних виключень.</w:t>
+      </w:r>
+    </w:p>
+    <w:p>
+      <w:pPr>
+        <w:spacing w:after="200" w:line="276" w:lineRule="auto"/>
+        <w:rPr>
+          <w:rFonts w:eastAsiaTheme="majorEastAsia" w:cs="Arial"/>
+          <w:b/>
+          <w:bCs/>
+          <w:sz w:val="32"/>
+          <w:szCs w:val="28"/>
+          <w:lang w:val="en-US"/>
+        </w:rPr>
+      </w:pPr>
+      <w:r>
+        <w:br w:type="page"/>
+      </w:r>
+    </w:p>
+    <w:p>
+      <w:pPr>
+        <w:pStyle w:val="21"/>
+        <w:ind w:firstLine="0"/>
+      </w:pPr>
+      <w:r>
+        <w:lastRenderedPageBreak/>
+        <w:t xml:space="preserve">Execution Route </w:t>
+      </w:r>
+      <w:r>
+        <w:rPr>
+          <w:lang w:val="uk-UA"/>
+        </w:rPr>
+        <w:t>0_1_2_3_5_6_7</w:t>
+      </w:r>
+    </w:p>
+    <w:p>
+      <w:pPr>
+        <w:autoSpaceDE w:val="0"/>
+        <w:autoSpaceDN w:val="0"/>
+        <w:adjustRightInd w:val="0"/>
+        <w:spacing w:line="360" w:lineRule="auto"/>
+        <w:jc w:val="center"/>
+        <w:rPr>
+          <w:rFonts w:cs="Arial"/>
+          <w:bCs/>
+          <w:szCs w:val="28"/>
+          <w:lang w:val="en-US"/>
+        </w:rPr>
+      </w:pPr>
+      <w:r>
+        <w:rPr>
+          <w:rFonts w:cs="Arial"/>
+          <w:bCs/>
+          <w:szCs w:val="28"/>
+          <w:lang w:val="en-US"/>
         </w:rPr>
         <w:drawing>
-          <wp:inline distT="0" distB="0" distL="0" distR="0" wp14:anchorId="1EA25350" wp14:editId="6FE24712">
-            <wp:extent cx="3181514" cy="615982"/>
+          <wp:inline distT="0" distB="0" distL="0" distR="0" wp14:anchorId="7867747E" wp14:editId="3EA0D2F1">
+            <wp:extent cx="6840220" cy="3970655"/>
             <wp:effectExtent l="0" t="0" r="0" b="0"/>
-            <wp:docPr id="51" name="Рисунок 51"/>
+            <wp:docPr id="36" name="Рисунок 36"/>
             <wp:cNvGraphicFramePr>
               <a:graphicFrameLocks xmlns:a="http://schemas.openxmlformats.org/drawingml/2006/main" noChangeAspect="1"/>
             </wp:cNvGraphicFramePr>
@@ -6099,7 +6182,7 @@
                   <pic:spPr>
                     <a:xfrm>
                       <a:off x="0" y="0"/>
-                      <a:ext cx="3181514" cy="615982"/>
+                      <a:ext cx="6840220" cy="3970655"/>
                     </a:xfrm>
                     <a:prstGeom prst="rect">
                       <a:avLst/>
@@ -6111,6 +6194,30 @@
           </wp:inline>
         </w:drawing>
       </w:r>
+      <w:bookmarkStart w:id="11" w:name="_Toc70859604"/>
+    </w:p>
+    <w:p>
+      <w:pPr>
+        <w:spacing w:after="200" w:line="360" w:lineRule="auto"/>
+        <w:ind w:left="708" w:firstLine="708"/>
+      </w:pPr>
+      <w:r>
+        <w:t xml:space="preserve">І останній тест – майже копія минулого, з однією відмінністю – у Нас тут знову </w:t>
+      </w:r>
+      <w:r>
+        <w:rPr>
+          <w:lang w:val="en-US"/>
+        </w:rPr>
+        <w:t>OverflowException</w:t>
+      </w:r>
+      <w:r>
+        <w:t>, який трішки змінює алгоритм</w:t>
+      </w:r>
+      <w:r>
+        <w:t>.</w:t>
+      </w:r>
+      <w:bookmarkStart w:id="12" w:name="_GoBack"/>
+      <w:bookmarkEnd w:id="12"/>
     </w:p>
     <w:p>
       <w:pPr>
@@ -6119,13 +6226,165 @@
           <w:rFonts w:eastAsiaTheme="majorEastAsia" w:cs="Arial"/>
           <w:b/>
           <w:bCs/>
+          <w:sz w:val="32"/>
+          <w:szCs w:val="28"/>
+          <w:lang w:val="en-US"/>
+        </w:rPr>
+      </w:pPr>
+    </w:p>
+    <w:p>
+      <w:pPr>
+        <w:spacing w:after="200" w:line="276" w:lineRule="auto"/>
+        <w:rPr>
+          <w:rFonts w:eastAsiaTheme="majorEastAsia" w:cs="Arial"/>
+          <w:b/>
+          <w:bCs/>
+          <w:sz w:val="32"/>
+          <w:szCs w:val="28"/>
+          <w:lang w:val="en-US"/>
+        </w:rPr>
+      </w:pPr>
+      <w:r>
+        <w:br w:type="page"/>
+      </w:r>
+    </w:p>
+    <w:p>
+      <w:pPr>
+        <w:pStyle w:val="21"/>
+        <w:ind w:firstLine="0"/>
+      </w:pPr>
+      <w:r>
+        <w:lastRenderedPageBreak/>
+        <w:t>Результати тестування</w:t>
+      </w:r>
+      <w:bookmarkEnd w:id="11"/>
+    </w:p>
+    <w:p>
+      <w:pPr>
+        <w:autoSpaceDE w:val="0"/>
+        <w:autoSpaceDN w:val="0"/>
+        <w:adjustRightInd w:val="0"/>
+        <w:spacing w:line="360" w:lineRule="auto"/>
+        <w:ind w:left="708"/>
+        <w:jc w:val="center"/>
+        <w:rPr>
+          <w:rFonts w:cs="Arial"/>
+          <w:bCs/>
+          <w:szCs w:val="28"/>
+        </w:rPr>
+      </w:pPr>
+      <w:r>
+        <w:rPr>
+          <w:noProof/>
+          <w:lang w:val="en-US" w:eastAsia="en-US"/>
+        </w:rPr>
+        <w:drawing>
+          <wp:inline distT="0" distB="0" distL="0" distR="0" wp14:anchorId="7D44E012" wp14:editId="0D7EF3F3">
+            <wp:extent cx="4775445" cy="387370"/>
+            <wp:effectExtent l="0" t="0" r="6350" b="0"/>
+            <wp:docPr id="38" name="Рисунок 38"/>
+            <wp:cNvGraphicFramePr>
+              <a:graphicFrameLocks xmlns:a="http://schemas.openxmlformats.org/drawingml/2006/main" noChangeAspect="1"/>
+            </wp:cNvGraphicFramePr>
+            <a:graphic xmlns:a="http://schemas.openxmlformats.org/drawingml/2006/main">
+              <a:graphicData uri="http://schemas.openxmlformats.org/drawingml/2006/picture">
+                <pic:pic xmlns:pic="http://schemas.openxmlformats.org/drawingml/2006/picture">
+                  <pic:nvPicPr>
+                    <pic:cNvPr id="1" name=""/>
+                    <pic:cNvPicPr/>
+                  </pic:nvPicPr>
+                  <pic:blipFill>
+                    <a:blip r:embed="rId31"/>
+                    <a:stretch>
+                      <a:fillRect/>
+                    </a:stretch>
+                  </pic:blipFill>
+                  <pic:spPr>
+                    <a:xfrm>
+                      <a:off x="0" y="0"/>
+                      <a:ext cx="4775445" cy="387370"/>
+                    </a:xfrm>
+                    <a:prstGeom prst="rect">
+                      <a:avLst/>
+                    </a:prstGeom>
+                  </pic:spPr>
+                </pic:pic>
+              </a:graphicData>
+            </a:graphic>
+          </wp:inline>
+        </w:drawing>
+      </w:r>
+      <w:r>
+        <w:rPr>
+          <w:noProof/>
+          <w:lang w:val="en-US" w:eastAsia="en-US"/>
+        </w:rPr>
+        <w:t xml:space="preserve"> </w:t>
+      </w:r>
+      <w:r>
+        <w:rPr>
+          <w:rFonts w:cs="Arial"/>
+          <w:bCs/>
+          <w:szCs w:val="28"/>
+        </w:rPr>
+        <w:drawing>
+          <wp:inline distT="0" distB="0" distL="0" distR="0" wp14:anchorId="537DA4A9" wp14:editId="518967DE">
+            <wp:extent cx="5397777" cy="3397425"/>
+            <wp:effectExtent l="0" t="0" r="0" b="0"/>
+            <wp:docPr id="37" name="Рисунок 37"/>
+            <wp:cNvGraphicFramePr>
+              <a:graphicFrameLocks xmlns:a="http://schemas.openxmlformats.org/drawingml/2006/main" noChangeAspect="1"/>
+            </wp:cNvGraphicFramePr>
+            <a:graphic xmlns:a="http://schemas.openxmlformats.org/drawingml/2006/main">
+              <a:graphicData uri="http://schemas.openxmlformats.org/drawingml/2006/picture">
+                <pic:pic xmlns:pic="http://schemas.openxmlformats.org/drawingml/2006/picture">
+                  <pic:nvPicPr>
+                    <pic:cNvPr id="1" name=""/>
+                    <pic:cNvPicPr/>
+                  </pic:nvPicPr>
+                  <pic:blipFill>
+                    <a:blip r:embed="rId32"/>
+                    <a:stretch>
+                      <a:fillRect/>
+                    </a:stretch>
+                  </pic:blipFill>
+                  <pic:spPr>
+                    <a:xfrm>
+                      <a:off x="0" y="0"/>
+                      <a:ext cx="5397777" cy="3397425"/>
+                    </a:xfrm>
+                    <a:prstGeom prst="rect">
+                      <a:avLst/>
+                    </a:prstGeom>
+                  </pic:spPr>
+                </pic:pic>
+              </a:graphicData>
+            </a:graphic>
+          </wp:inline>
+        </w:drawing>
+      </w:r>
+    </w:p>
+    <w:p>
+      <w:pPr>
+        <w:spacing w:after="200" w:line="276" w:lineRule="auto"/>
+        <w:ind w:left="708" w:firstLine="712"/>
+        <w:rPr>
+          <w:rFonts w:eastAsiaTheme="majorEastAsia" w:cs="Arial"/>
+          <w:b/>
+          <w:bCs/>
           <w:sz w:val="36"/>
           <w:szCs w:val="28"/>
           <w:lang w:val="en-US" w:eastAsia="en-US"/>
         </w:rPr>
       </w:pPr>
       <w:r>
-        <w:br w:type="page"/>
+        <w:t xml:space="preserve">Як видно з даних результатів, не пройшли успішно лише тести з </w:t>
+      </w:r>
+      <w:r>
+        <w:rPr>
+          <w:lang w:val="en-US"/>
+        </w:rPr>
+        <w:t>OverflowException</w:t>
       </w:r>
     </w:p>
     <w:p>
@@ -6134,7 +6393,6 @@
       </w:pPr>
       <w:bookmarkStart w:id="13" w:name="_Toc70859605"/>
       <w:r>
-        <w:lastRenderedPageBreak/>
         <w:t>Сирцеві коди:</w:t>
       </w:r>
       <w:bookmarkEnd w:id="13"/>
@@ -6361,7 +6619,7 @@
         </w:rPr>
         <w:t xml:space="preserve"> - </w:t>
       </w:r>
-      <w:hyperlink r:id="rId31" w:history="1">
+      <w:hyperlink r:id="rId33" w:history="1">
         <w:r>
           <w:rPr>
             <w:rStyle w:val="a5"/>
@@ -6403,7 +6661,7 @@
         </w:rPr>
         <w:t xml:space="preserve">Program.cs - </w:t>
       </w:r>
-      <w:hyperlink r:id="rId32" w:history="1">
+      <w:hyperlink r:id="rId34" w:history="1">
         <w:r>
           <w:rPr>
             <w:rStyle w:val="a5"/>
@@ -6436,6 +6694,7 @@
           <w:sz w:val="28"/>
           <w:szCs w:val="28"/>
         </w:rPr>
+        <w:lastRenderedPageBreak/>
         <w:t>TestFileWorkingUtils.cs</w:t>
       </w:r>
       <w:r>
@@ -6447,7 +6706,7 @@
         </w:rPr>
         <w:t xml:space="preserve"> - </w:t>
       </w:r>
-      <w:hyperlink r:id="rId33" w:history="1">
+      <w:hyperlink r:id="rId35" w:history="1">
         <w:r>
           <w:rPr>
             <w:rStyle w:val="a5"/>
@@ -6483,7 +6742,7 @@
         </w:rPr>
         <w:t xml:space="preserve">Офіційна документація - </w:t>
       </w:r>
-      <w:hyperlink r:id="rId34" w:history="1">
+      <w:hyperlink r:id="rId36" w:history="1">
         <w:r>
           <w:rPr>
             <w:rStyle w:val="a5"/>
@@ -6528,7 +6787,7 @@
         </w:rPr>
         <w:t xml:space="preserve">Black Box Testing - </w:t>
       </w:r>
-      <w:hyperlink r:id="rId35" w:history="1">
+      <w:hyperlink r:id="rId37" w:history="1">
         <w:r>
           <w:rPr>
             <w:rStyle w:val="a5"/>
@@ -9668,7 +9927,7 @@
 </file>
 
 <file path=customXml/itemProps1.xml><?xml version="1.0" encoding="utf-8"?>
-<ds:datastoreItem xmlns:ds="http://schemas.openxmlformats.org/officeDocument/2006/customXml" ds:itemID="{3AD8FB53-9F57-4E82-A136-98552E114ADE}">
+<ds:datastoreItem xmlns:ds="http://schemas.openxmlformats.org/officeDocument/2006/customXml" ds:itemID="{21B3CBCF-2079-49D7-9D7D-ADB6A6E9B393}">
   <ds:schemaRefs>
     <ds:schemaRef ds:uri="http://schemas.openxmlformats.org/officeDocument/2006/bibliography"/>
   </ds:schemaRefs>

</xml_diff>

<commit_message>
🎉: finish 3-rd lab
</commit_message>
<xml_diff>
--- a/Labs/Lab3/Lab3-Dominskyi-Valentyn-IP93.docx
+++ b/Labs/Lab3/Lab3-Dominskyi-Valentyn-IP93.docx
@@ -1685,7 +1685,7 @@
                 <w:noProof/>
                 <w:webHidden/>
               </w:rPr>
-              <w:t>11</w:t>
+              <w:t>21</w:t>
             </w:r>
             <w:r>
               <w:rPr>
@@ -1757,7 +1757,7 @@
                 <w:noProof/>
                 <w:webHidden/>
               </w:rPr>
-              <w:t>12</w:t>
+              <w:t>23</w:t>
             </w:r>
             <w:r>
               <w:rPr>
@@ -1829,7 +1829,7 @@
                 <w:noProof/>
                 <w:webHidden/>
               </w:rPr>
-              <w:t>12</w:t>
+              <w:t>23</w:t>
             </w:r>
             <w:r>
               <w:rPr>
@@ -1901,7 +1901,7 @@
                 <w:noProof/>
                 <w:webHidden/>
               </w:rPr>
-              <w:t>12</w:t>
+              <w:t>30</w:t>
             </w:r>
             <w:r>
               <w:rPr>
@@ -1973,7 +1973,7 @@
                 <w:noProof/>
                 <w:webHidden/>
               </w:rPr>
-              <w:t>12</w:t>
+              <w:t>30</w:t>
             </w:r>
             <w:r>
               <w:rPr>
@@ -22284,16 +22284,33 @@
         </w:rPr>
         <w:t>п</w:t>
       </w:r>
+      <w:r>
+        <w:rPr>
+          <w:rFonts w:cs="Arial"/>
+          <w:bCs/>
+          <w:szCs w:val="28"/>
+        </w:rPr>
+        <w:t xml:space="preserve">ри тестуванні даним видом тест-кейси створюються таким чином, щоб перевірити правильність виконання </w:t>
+      </w:r>
+      <w:r>
+        <w:rPr>
+          <w:rFonts w:cs="Arial"/>
+          <w:bCs/>
+          <w:i/>
+          <w:szCs w:val="28"/>
+        </w:rPr>
+        <w:t xml:space="preserve">максимально можливої кількість шляхів </w:t>
+      </w:r>
+      <w:r>
+        <w:rPr>
+          <w:rFonts w:cs="Arial"/>
+          <w:bCs/>
+          <w:szCs w:val="28"/>
+        </w:rPr>
+        <w:t>виконання ПЗ</w:t>
+      </w:r>
       <w:bookmarkStart w:id="15" w:name="_GoBack"/>
       <w:bookmarkEnd w:id="15"/>
-      <w:r>
-        <w:rPr>
-          <w:rFonts w:cs="Arial"/>
-          <w:bCs/>
-          <w:szCs w:val="28"/>
-        </w:rPr>
-        <w:t>ри тестуванні даним видом тест-кейси створюються таким чином, щоб перевірити правильність виконання максимально можливої кількість шляхів виконання ПЗ</w:t>
-      </w:r>
     </w:p>
     <w:p>
       <w:pPr>
@@ -22362,25 +22379,31 @@
         </w:numPr>
         <w:spacing w:line="360" w:lineRule="auto"/>
         <w:rPr>
-          <w:rStyle w:val="a5"/>
           <w:rFonts w:ascii="Merriweather" w:hAnsi="Merriweather" w:cs="Arial"/>
-          <w:color w:val="auto"/>
           <w:sz w:val="28"/>
           <w:szCs w:val="28"/>
-          <w:u w:val="none"/>
-        </w:rPr>
-      </w:pPr>
-      <w:r>
-        <w:rPr>
-          <w:rStyle w:val="a5"/>
+        </w:rPr>
+      </w:pPr>
+      <w:r>
+        <w:rPr>
           <w:rFonts w:ascii="Merriweather" w:hAnsi="Merriweather" w:cs="Arial"/>
-          <w:color w:val="auto"/>
           <w:sz w:val="28"/>
           <w:szCs w:val="28"/>
-          <w:u w:val="none"/>
+          <w:lang w:val="uk-UA"/>
+        </w:rPr>
+        <w:t>TestPasswordHashingUtils</w:t>
+      </w:r>
+      <w:r>
+        <w:rPr>
+          <w:rFonts w:ascii="Merriweather" w:hAnsi="Merriweather" w:cs="Arial"/>
+          <w:sz w:val="28"/>
+          <w:szCs w:val="28"/>
           <w:lang w:val="en-US"/>
         </w:rPr>
-        <w:t xml:space="preserve">Program.cs - </w:t>
+        <w:t xml:space="preserve"> -</w:t>
+      </w:r>
+      <w:r>
+        <w:t xml:space="preserve"> </w:t>
       </w:r>
       <w:hyperlink r:id="rId34" w:history="1">
         <w:r>
@@ -22391,9 +22414,17 @@
             <w:szCs w:val="28"/>
             <w:lang w:val="en-US"/>
           </w:rPr>
-          <w:t>https://github.com/VsIG-official/Components-Of-Software-Engineering/blob/master/Labs/Lab2/Lab2/Program.cs</w:t>
+          <w:t>https://github.com/VsIG-official/Components-Of-Software-Engineering/blob/master/Labs/Lab3/TestPasswordHashingUtils/TestPasswordHashingUtils.cs</w:t>
         </w:r>
       </w:hyperlink>
+      <w:r>
+        <w:rPr>
+          <w:rFonts w:ascii="Merriweather" w:hAnsi="Merriweather" w:cs="Arial"/>
+          <w:sz w:val="28"/>
+          <w:szCs w:val="28"/>
+        </w:rPr>
+        <w:t xml:space="preserve"> </w:t>
+      </w:r>
     </w:p>
     <w:p>
       <w:pPr>
@@ -22414,17 +22445,9 @@
           <w:rFonts w:ascii="Merriweather" w:hAnsi="Merriweather" w:cs="Arial"/>
           <w:sz w:val="28"/>
           <w:szCs w:val="28"/>
-        </w:rPr>
-        <w:t>TestFileWorkingUtils.cs</w:t>
-      </w:r>
-      <w:r>
-        <w:rPr>
-          <w:rFonts w:ascii="Merriweather" w:hAnsi="Merriweather" w:cs="Arial"/>
-          <w:sz w:val="28"/>
-          <w:szCs w:val="28"/>
-          <w:lang w:val="en-US"/>
-        </w:rPr>
-        <w:t xml:space="preserve"> - </w:t>
+          <w:lang w:val="uk-UA"/>
+        </w:rPr>
+        <w:t xml:space="preserve">Директорія 3-ої лабораторної роботи - </w:t>
       </w:r>
       <w:hyperlink r:id="rId35" w:history="1">
         <w:r>
@@ -22433,9 +22456,9 @@
             <w:rFonts w:ascii="Merriweather" w:hAnsi="Merriweather" w:cs="Arial"/>
             <w:sz w:val="28"/>
             <w:szCs w:val="28"/>
-            <w:lang w:val="en-US"/>
+            <w:lang w:val="uk-UA"/>
           </w:rPr>
-          <w:t>https://github.com/VsIG-official/Components-Of-Software-Engineering/blob/master/Labs/Lab2/TestFileWorkingUtils/TestFileWorkingUtils.cs</w:t>
+          <w:t>https://github.com/VsIG-official/Components-Of-Software-Engineering/tree/master/Labs/Lab3</w:t>
         </w:r>
       </w:hyperlink>
     </w:p>
@@ -22505,9 +22528,18 @@
           <w:szCs w:val="28"/>
           <w:lang w:val="en-US"/>
         </w:rPr>
-        <w:t xml:space="preserve">Black Box Testing - </w:t>
-      </w:r>
-      <w:hyperlink r:id="rId37" w:history="1">
+        <w:t>White</w:t>
+      </w:r>
+      <w:r>
+        <w:rPr>
+          <w:rFonts w:ascii="Merriweather" w:hAnsi="Merriweather" w:cs="Arial"/>
+          <w:sz w:val="28"/>
+          <w:szCs w:val="28"/>
+          <w:lang w:val="en-US"/>
+        </w:rPr>
+        <w:t xml:space="preserve"> Box Testing - </w:t>
+      </w:r>
+      <w:hyperlink r:id="rId37" w:anchor="slide=id.p1" w:history="1">
         <w:r>
           <w:rPr>
             <w:rStyle w:val="a5"/>
@@ -22516,7 +22548,27 @@
             <w:szCs w:val="28"/>
             <w:lang w:val="en-US"/>
           </w:rPr>
-          <w:t>https://docs.google.com/presentation/d/1zDBgNUV73ja_yShIY-_WpTGkktol7DOE/edit#slide=id.p18</w:t>
+          <w:t>https://docs.google.co</w:t>
+        </w:r>
+        <w:r>
+          <w:rPr>
+            <w:rStyle w:val="a5"/>
+            <w:rFonts w:ascii="Merriweather" w:hAnsi="Merriweather" w:cs="Arial"/>
+            <w:sz w:val="28"/>
+            <w:szCs w:val="28"/>
+            <w:lang w:val="en-US"/>
+          </w:rPr>
+          <w:t>m</w:t>
+        </w:r>
+        <w:r>
+          <w:rPr>
+            <w:rStyle w:val="a5"/>
+            <w:rFonts w:ascii="Merriweather" w:hAnsi="Merriweather" w:cs="Arial"/>
+            <w:sz w:val="28"/>
+            <w:szCs w:val="28"/>
+            <w:lang w:val="en-US"/>
+          </w:rPr>
+          <w:t>/presentation/d/1UEYTs6OrsO_ssROZNnDG72K5Bc30qL-A/edit#slide=id.p1</w:t>
         </w:r>
       </w:hyperlink>
       <w:r>
@@ -25660,7 +25712,7 @@
 </file>
 
 <file path=customXml/itemProps1.xml><?xml version="1.0" encoding="utf-8"?>
-<ds:datastoreItem xmlns:ds="http://schemas.openxmlformats.org/officeDocument/2006/customXml" ds:itemID="{725EC58D-627F-4BC6-A450-C5C4352E83CC}">
+<ds:datastoreItem xmlns:ds="http://schemas.openxmlformats.org/officeDocument/2006/customXml" ds:itemID="{2194369D-46C8-489A-907C-C43C8562B33D}">
   <ds:schemaRefs>
     <ds:schemaRef ds:uri="http://schemas.openxmlformats.org/officeDocument/2006/bibliography"/>
   </ds:schemaRefs>

</xml_diff>